<commit_message>
8918: update docs on server 2 server auth
</commit_message>
<xml_diff>
--- a/prime-router/docs/ReportStream-Programmers-Guide-v2.4.docx
+++ b/prime-router/docs/ReportStream-Programmers-Guide-v2.4.docx
@@ -1,6 +1,6 @@
 
 <file path=word/document.xml><?xml version="1.0" encoding="utf-8"?>
-<w:document xmlns:wpc="http://schemas.microsoft.com/office/word/2010/wordprocessingCanvas" xmlns:cx="http://schemas.microsoft.com/office/drawing/2014/chartex" xmlns:cx1="http://schemas.microsoft.com/office/drawing/2015/9/8/chartex" xmlns:cx2="http://schemas.microsoft.com/office/drawing/2015/10/21/chartex" xmlns:cx3="http://schemas.microsoft.com/office/drawing/2016/5/9/chartex" xmlns:cx4="http://schemas.microsoft.com/office/drawing/2016/5/10/chartex" xmlns:cx5="http://schemas.microsoft.com/office/drawing/2016/5/11/chartex" xmlns:cx6="http://schemas.microsoft.com/office/drawing/2016/5/12/chartex" xmlns:cx7="http://schemas.microsoft.com/office/drawing/2016/5/13/chartex" xmlns:cx8="http://schemas.microsoft.com/office/drawing/2016/5/14/chartex" xmlns:mc="http://schemas.openxmlformats.org/markup-compatibility/2006" xmlns:aink="http://schemas.microsoft.com/office/drawing/2016/ink" xmlns:am3d="http://schemas.microsoft.com/office/drawing/2017/model3d" xmlns:o="urn:schemas-microsoft-com:office:office" xmlns:oel="http://schemas.microsoft.com/office/2019/extlst" xmlns:r="http://schemas.openxmlformats.org/officeDocument/2006/relationships" xmlns:m="http://schemas.openxmlformats.org/officeDocument/2006/math" xmlns:v="urn:schemas-microsoft-com:vml" xmlns:wp14="http://schemas.microsoft.com/office/word/2010/wordprocessingDrawing" xmlns:wp="http://schemas.openxmlformats.org/drawingml/2006/wordprocessingDrawing" xmlns:w10="urn:schemas-microsoft-com:office:word" xmlns:w="http://schemas.openxmlformats.org/wordprocessingml/2006/main" xmlns:w14="http://schemas.microsoft.com/office/word/2010/wordml" xmlns:w15="http://schemas.microsoft.com/office/word/2012/wordml" xmlns:w16cex="http://schemas.microsoft.com/office/word/2018/wordml/cex" xmlns:w16cid="http://schemas.microsoft.com/office/word/2016/wordml/cid" xmlns:w16="http://schemas.microsoft.com/office/word/2018/wordml" xmlns:w16sdtdh="http://schemas.microsoft.com/office/word/2020/wordml/sdtdatahash" xmlns:w16se="http://schemas.microsoft.com/office/word/2015/wordml/symex" xmlns:wpg="http://schemas.microsoft.com/office/word/2010/wordprocessingGroup" xmlns:wpi="http://schemas.microsoft.com/office/word/2010/wordprocessingInk" xmlns:wne="http://schemas.microsoft.com/office/word/2006/wordml" xmlns:wps="http://schemas.microsoft.com/office/word/2010/wordprocessingShape" mc:Ignorable="w14 w15 w16se w16cid w16 w16cex w16sdtdh wp14">
+<w:document xmlns:wpc="http://schemas.microsoft.com/office/word/2010/wordprocessingCanvas" xmlns:cx="http://schemas.microsoft.com/office/drawing/2014/chartex" xmlns:cx1="http://schemas.microsoft.com/office/drawing/2015/9/8/chartex" xmlns:cx2="http://schemas.microsoft.com/office/drawing/2015/10/21/chartex" xmlns:cx3="http://schemas.microsoft.com/office/drawing/2016/5/9/chartex" xmlns:cx4="http://schemas.microsoft.com/office/drawing/2016/5/10/chartex" xmlns:cx5="http://schemas.microsoft.com/office/drawing/2016/5/11/chartex" xmlns:cx6="http://schemas.microsoft.com/office/drawing/2016/5/12/chartex" xmlns:cx7="http://schemas.microsoft.com/office/drawing/2016/5/13/chartex" xmlns:cx8="http://schemas.microsoft.com/office/drawing/2016/5/14/chartex" xmlns:mc="http://schemas.openxmlformats.org/markup-compatibility/2006" xmlns:aink="http://schemas.microsoft.com/office/drawing/2016/ink" xmlns:am3d="http://schemas.microsoft.com/office/drawing/2017/model3d" xmlns:o="urn:schemas-microsoft-com:office:office" xmlns:oel="http://schemas.microsoft.com/office/2019/extlst" xmlns:r="http://schemas.openxmlformats.org/officeDocument/2006/relationships" xmlns:m="http://schemas.openxmlformats.org/officeDocument/2006/math" xmlns:v="urn:schemas-microsoft-com:vml" xmlns:wp14="http://schemas.microsoft.com/office/word/2010/wordprocessingDrawing" xmlns:wp="http://schemas.openxmlformats.org/drawingml/2006/wordprocessingDrawing" xmlns:w10="urn:schemas-microsoft-com:office:word" xmlns:w="http://schemas.openxmlformats.org/wordprocessingml/2006/main" xmlns:w14="http://schemas.microsoft.com/office/word/2010/wordml" xmlns:w15="http://schemas.microsoft.com/office/word/2012/wordml" xmlns:w16cex="http://schemas.microsoft.com/office/word/2018/wordml/cex" xmlns:w16cid="http://schemas.microsoft.com/office/word/2016/wordml/cid" xmlns:w16="http://schemas.microsoft.com/office/word/2018/wordml" xmlns:w16du="http://schemas.microsoft.com/office/word/2023/wordml/word16du" xmlns:w16sdtdh="http://schemas.microsoft.com/office/word/2020/wordml/sdtdatahash" xmlns:w16se="http://schemas.microsoft.com/office/word/2015/wordml/symex" xmlns:wpg="http://schemas.microsoft.com/office/word/2010/wordprocessingGroup" xmlns:wpi="http://schemas.microsoft.com/office/word/2010/wordprocessingInk" xmlns:wne="http://schemas.microsoft.com/office/word/2006/wordml" xmlns:wps="http://schemas.microsoft.com/office/word/2010/wordprocessingShape" mc:Ignorable="w14 w15 w16se w16cid w16 w16cex w16sdtdh wp14">
   <w:body>
     <w:p>
       <w:pPr>
@@ -829,21 +829,7 @@
                 <w:rStyle w:val="Hyperlink"/>
                 <w:noProof/>
               </w:rPr>
-              <w:t>Example of Token-based authentication with public/privat</w:t>
-            </w:r>
-            <w:r>
-              <w:rPr>
-                <w:rStyle w:val="Hyperlink"/>
-                <w:noProof/>
-              </w:rPr>
-              <w:t>e</w:t>
-            </w:r>
-            <w:r>
-              <w:rPr>
-                <w:rStyle w:val="Hyperlink"/>
-                <w:noProof/>
-              </w:rPr>
-              <w:t xml:space="preserve"> key pair</w:t>
+              <w:t>Example of Token-based authentication with public/private key pair</w:t>
             </w:r>
             <w:r>
               <w:rPr>
@@ -3026,6 +3012,7 @@
       <w:bookmarkStart w:id="10" w:name="_Toc111964077"/>
       <w:bookmarkEnd w:id="0"/>
       <w:r>
+        <w:lastRenderedPageBreak/>
         <w:t>Introduction</w:t>
       </w:r>
       <w:bookmarkEnd w:id="1"/>
@@ -3240,6 +3227,7 @@
       <w:bookmarkStart w:id="21" w:name="_Toc111964078"/>
       <w:bookmarkEnd w:id="11"/>
       <w:r>
+        <w:lastRenderedPageBreak/>
         <w:t>Release Notes</w:t>
       </w:r>
       <w:bookmarkEnd w:id="12"/>
@@ -3315,6 +3303,7 @@
       <w:bookmarkStart w:id="32" w:name="_Toc111964079"/>
       <w:bookmarkEnd w:id="22"/>
       <w:r>
+        <w:lastRenderedPageBreak/>
         <w:t>Onboarding Process Summary</w:t>
       </w:r>
       <w:bookmarkEnd w:id="23"/>
@@ -3591,6 +3580,7 @@
       </w:pPr>
       <w:bookmarkStart w:id="48" w:name="_Toc111964082"/>
       <w:r>
+        <w:lastRenderedPageBreak/>
         <w:t>Special Note for HL7 OTC Tests</w:t>
       </w:r>
       <w:r>
@@ -3963,7 +3953,15 @@
           <w:color w:val="000000" w:themeColor="text1"/>
           <w:sz w:val="24"/>
         </w:rPr>
-        <w:t>. ReportStream doesn’t forward or transport data received in training mode; however, the response message provides detailed information on where your data would</w:t>
+        <w:t xml:space="preserve">. ReportStream doesn’t forward or transport data received in training mode; however, the response message provides detailed information on where </w:t>
+      </w:r>
+      <w:r>
+        <w:rPr>
+          <w:color w:val="000000" w:themeColor="text1"/>
+          <w:sz w:val="24"/>
+        </w:rPr>
+        <w:lastRenderedPageBreak/>
+        <w:t>your data would</w:t>
       </w:r>
       <w:r>
         <w:rPr>
@@ -4066,6 +4064,7 @@
       <w:bookmarkEnd w:id="79"/>
       <w:bookmarkEnd w:id="80"/>
       <w:r>
+        <w:lastRenderedPageBreak/>
         <w:t>Sending to ReportStream</w:t>
       </w:r>
       <w:bookmarkEnd w:id="81"/>
@@ -5095,7 +5094,34 @@
         <w:rPr>
           <w:sz w:val="24"/>
         </w:rPr>
-        <w:t>Send the public key to the ReportStream team (they’ll associate it with your configuration within ReportStream). Once configured, continue with the steps below (they’re typically automated and run from a server).</w:t>
+        <w:lastRenderedPageBreak/>
+        <w:t>Send the public key</w:t>
+      </w:r>
+      <w:r>
+        <w:rPr>
+          <w:sz w:val="24"/>
+        </w:rPr>
+        <w:t xml:space="preserve"> and a unique identifier</w:t>
+      </w:r>
+      <w:r>
+        <w:rPr>
+          <w:sz w:val="24"/>
+        </w:rPr>
+        <w:t xml:space="preserve"> to the </w:t>
+      </w:r>
+      <w:proofErr w:type="spellStart"/>
+      <w:r>
+        <w:rPr>
+          <w:sz w:val="24"/>
+        </w:rPr>
+        <w:t>ReportStream</w:t>
+      </w:r>
+      <w:proofErr w:type="spellEnd"/>
+      <w:r>
+        <w:rPr>
+          <w:sz w:val="24"/>
+        </w:rPr>
+        <w:t xml:space="preserve"> team (they’ll associate it with your configuration within ReportStream). Once configured, continue with the steps below (they’re typically automated and run from a server).</w:t>
       </w:r>
     </w:p>
     <w:p>
@@ -5381,31 +5407,13 @@
         </w:rPr>
         <w:t xml:space="preserve">        "kid": "</w:t>
       </w:r>
-      <w:proofErr w:type="gramStart"/>
       <w:r>
         <w:rPr>
           <w:rFonts w:ascii="Menlo" w:hAnsi="Menlo" w:cs="Menlo"/>
           <w:color w:val="000000"/>
         </w:rPr>
-        <w:t>healthy-</w:t>
-      </w:r>
-      <w:proofErr w:type="spellStart"/>
-      <w:r>
-        <w:rPr>
-          <w:rFonts w:ascii="Menlo" w:hAnsi="Menlo" w:cs="Menlo"/>
-          <w:color w:val="000000"/>
-        </w:rPr>
-        <w:t>labs</w:t>
-      </w:r>
-      <w:proofErr w:type="gramEnd"/>
-      <w:r>
-        <w:rPr>
-          <w:rFonts w:ascii="Menlo" w:hAnsi="Menlo" w:cs="Menlo"/>
-          <w:color w:val="000000"/>
-        </w:rPr>
-        <w:t>.default</w:t>
-      </w:r>
-      <w:proofErr w:type="spellEnd"/>
+        <w:t>key-unique-identifier</w:t>
+      </w:r>
       <w:r>
         <w:rPr>
           <w:rFonts w:ascii="Menlo" w:hAnsi="Menlo" w:cs="Menlo"/>
@@ -5632,25 +5640,9 @@
           <w:rFonts w:ascii="Menlo" w:hAnsi="Menlo" w:cs="Menlo"/>
           <w:color w:val="000000"/>
         </w:rPr>
-        <w:t>healthy-</w:t>
-      </w:r>
-      <w:proofErr w:type="spellStart"/>
-      <w:r>
-        <w:rPr>
-          <w:rFonts w:ascii="Menlo" w:hAnsi="Menlo" w:cs="Menlo"/>
-          <w:color w:val="000000"/>
-        </w:rPr>
-        <w:t>labs</w:t>
+        <w:t>healthy-labs</w:t>
       </w:r>
       <w:proofErr w:type="gramEnd"/>
-      <w:r>
-        <w:rPr>
-          <w:rFonts w:ascii="Menlo" w:hAnsi="Menlo" w:cs="Menlo"/>
-          <w:color w:val="000000"/>
-        </w:rPr>
-        <w:t>.default</w:t>
-      </w:r>
-      <w:proofErr w:type="spellEnd"/>
       <w:r>
         <w:rPr>
           <w:rFonts w:ascii="Menlo" w:hAnsi="Menlo" w:cs="Menlo"/>
@@ -5697,25 +5689,9 @@
           <w:rFonts w:ascii="Menlo" w:hAnsi="Menlo" w:cs="Menlo"/>
           <w:color w:val="000000"/>
         </w:rPr>
-        <w:t>healthy-</w:t>
-      </w:r>
-      <w:proofErr w:type="spellStart"/>
-      <w:r>
-        <w:rPr>
-          <w:rFonts w:ascii="Menlo" w:hAnsi="Menlo" w:cs="Menlo"/>
-          <w:color w:val="000000"/>
-        </w:rPr>
-        <w:t>labs</w:t>
+        <w:t>healthy-labs</w:t>
       </w:r>
       <w:proofErr w:type="gramEnd"/>
-      <w:r>
-        <w:rPr>
-          <w:rFonts w:ascii="Menlo" w:hAnsi="Menlo" w:cs="Menlo"/>
-          <w:color w:val="000000"/>
-        </w:rPr>
-        <w:t>.default</w:t>
-      </w:r>
-      <w:proofErr w:type="spellEnd"/>
       <w:r>
         <w:rPr>
           <w:rFonts w:ascii="Menlo" w:hAnsi="Menlo" w:cs="Menlo"/>
@@ -6139,6 +6115,7 @@
       </w:pPr>
       <w:bookmarkStart w:id="104" w:name="_Toc111964090"/>
       <w:r>
+        <w:lastRenderedPageBreak/>
         <w:t>Step 3:  Send the signed JWT to ReportStream, to get a temporary bearer token</w:t>
       </w:r>
       <w:bookmarkEnd w:id="104"/>
@@ -7367,7 +7344,11 @@
         <w:t xml:space="preserve">always </w:t>
       </w:r>
       <w:r>
-        <w:t>remember to replace ‘healthy-labs’ client-id with the client-id supplied to you by ReportStream staff.</w:t>
+        <w:t xml:space="preserve">remember to replace ‘healthy-labs’ client-id with the client-id supplied to you by </w:t>
+      </w:r>
+      <w:r>
+        <w:lastRenderedPageBreak/>
+        <w:t>ReportStream staff.</w:t>
       </w:r>
     </w:p>
     <w:p>
@@ -8187,6 +8168,7 @@
       <w:bookmarkEnd w:id="132"/>
       <w:bookmarkEnd w:id="133"/>
       <w:r>
+        <w:lastRenderedPageBreak/>
         <w:t>Responses from ReportStream</w:t>
       </w:r>
       <w:bookmarkEnd w:id="134"/>
@@ -8643,23 +8625,30 @@
           <w:color w:val="000000"/>
           <w:sz w:val="24"/>
         </w:rPr>
-        <w:t xml:space="preserve">Empty payload (an empty response is often a sign of a failed authorization, with a </w:t>
-      </w:r>
-      <w:proofErr w:type="gramStart"/>
+        <w:t>“</w:t>
+      </w:r>
+      <w:proofErr w:type="spellStart"/>
       <w:r>
         <w:rPr>
           <w:color w:val="000000"/>
           <w:sz w:val="24"/>
         </w:rPr>
-        <w:t>401 response</w:t>
-      </w:r>
-      <w:proofErr w:type="gramEnd"/>
+        <w:t>invalid_client</w:t>
+      </w:r>
+      <w:proofErr w:type="spellEnd"/>
       <w:r>
         <w:rPr>
           <w:color w:val="000000"/>
           <w:sz w:val="24"/>
         </w:rPr>
-        <w:t xml:space="preserve"> status). Make sure your token and the URL are correct.</w:t>
+        <w:t xml:space="preserve">” </w:t>
+      </w:r>
+      <w:r>
+        <w:rPr>
+          <w:color w:val="000000"/>
+          <w:sz w:val="24"/>
+        </w:rPr>
+        <w:t>with a 401 response status. Make sure your token and the URL are correct.</w:t>
       </w:r>
     </w:p>
     <w:p>
@@ -8852,6 +8841,7 @@
           <w:color w:val="000000"/>
           <w:sz w:val="24"/>
         </w:rPr>
+        <w:lastRenderedPageBreak/>
         <w:t>Missing or malformed data in optional columns/fields</w:t>
       </w:r>
     </w:p>
@@ -13006,6 +12996,7 @@
       <w:bookmarkStart w:id="184" w:name="_Toc111964099"/>
       <w:bookmarkEnd w:id="174"/>
       <w:r>
+        <w:lastRenderedPageBreak/>
         <w:t>Asynchronous Processing</w:t>
       </w:r>
       <w:bookmarkEnd w:id="175"/>
@@ -13831,6 +13822,7 @@
           <w:sz w:val="18"/>
           <w:szCs w:val="18"/>
         </w:rPr>
+        <w:lastRenderedPageBreak/>
         <w:t xml:space="preserve">    </w:t>
       </w:r>
       <w:r>
@@ -15569,6 +15561,7 @@
       <w:bookmarkStart w:id="208" w:name="_Toc111964101"/>
       <w:bookmarkEnd w:id="197"/>
       <w:r>
+        <w:lastRenderedPageBreak/>
         <w:t xml:space="preserve">Fast Facts for ReportStream </w:t>
       </w:r>
       <w:bookmarkEnd w:id="198"/>
@@ -15812,6 +15805,7 @@
       <w:bookmarkEnd w:id="210"/>
       <w:bookmarkEnd w:id="211"/>
       <w:r>
+        <w:lastRenderedPageBreak/>
         <w:t>Appendix A: Field List</w:t>
       </w:r>
       <w:bookmarkEnd w:id="212"/>
@@ -17646,6 +17640,7 @@
                 <w:sz w:val="16"/>
                 <w:szCs w:val="16"/>
               </w:rPr>
+              <w:lastRenderedPageBreak/>
               <w:t>patient_street</w:t>
             </w:r>
             <w:proofErr w:type="spellEnd"/>
@@ -20742,7 +20737,17 @@
                 <w:sz w:val="16"/>
                 <w:szCs w:val="16"/>
               </w:rPr>
-              <w:t>2076-8 or Native Hawaiian or Other Pacific Islander</w:t>
+              <w:t xml:space="preserve">2076-8 or Native </w:t>
+            </w:r>
+            <w:r>
+              <w:rPr>
+                <w:rFonts w:ascii="Arial" w:eastAsia="Arial" w:hAnsi="Arial" w:cs="Arial"/>
+                <w:color w:val="1B1B1B"/>
+                <w:sz w:val="16"/>
+                <w:szCs w:val="16"/>
+              </w:rPr>
+              <w:lastRenderedPageBreak/>
+              <w:t>Hawaiian or Other Pacific Islander</w:t>
             </w:r>
           </w:p>
           <w:p>
@@ -20913,6 +20918,7 @@
                 <w:sz w:val="16"/>
                 <w:szCs w:val="16"/>
               </w:rPr>
+              <w:lastRenderedPageBreak/>
               <w:t xml:space="preserve">File will fail if numeric values or text values are not entered using acceptable values or field is left blank. Accepted values come from values mapped to LOINC codes you can find in the </w:t>
             </w:r>
             <w:hyperlink r:id="rId34">
@@ -22752,7 +22758,16 @@
                 <w:sz w:val="16"/>
                 <w:szCs w:val="16"/>
               </w:rPr>
-              <w:t xml:space="preserve"> System for Rapid Detection of SARS-CoV-2*</w:t>
+              <w:t xml:space="preserve"> System for </w:t>
+            </w:r>
+            <w:r>
+              <w:rPr>
+                <w:color w:val="000000" w:themeColor="text1"/>
+                <w:sz w:val="16"/>
+                <w:szCs w:val="16"/>
+              </w:rPr>
+              <w:lastRenderedPageBreak/>
+              <w:t>Rapid Detection of SARS-CoV-2*</w:t>
             </w:r>
             <w:r>
               <w:rPr>
@@ -22896,6 +22911,7 @@
                 <w:sz w:val="16"/>
                 <w:szCs w:val="16"/>
               </w:rPr>
+              <w:lastRenderedPageBreak/>
               <w:t xml:space="preserve">File </w:t>
             </w:r>
             <w:proofErr w:type="gramStart"/>
@@ -22921,7 +22937,15 @@
                 <w:color w:val="1B1B1B"/>
                 <w:sz w:val="16"/>
               </w:rPr>
-              <w:t xml:space="preserve">Locate the saved file on your computer and open it. </w:t>
+              <w:t xml:space="preserve">Locate the saved </w:t>
+            </w:r>
+            <w:r>
+              <w:rPr>
+                <w:color w:val="1B1B1B"/>
+                <w:sz w:val="16"/>
+              </w:rPr>
+              <w:lastRenderedPageBreak/>
+              <w:t xml:space="preserve">file on your computer and open it. </w:t>
             </w:r>
             <w:r>
               <w:rPr>
@@ -22957,6 +22981,7 @@
                 <w:sz w:val="16"/>
                 <w:szCs w:val="16"/>
               </w:rPr>
+              <w:lastRenderedPageBreak/>
               <w:t>N/A</w:t>
             </w:r>
           </w:p>
@@ -24181,6 +24206,7 @@
                 <w:szCs w:val="18"/>
                 <w:lang w:val="en"/>
               </w:rPr>
+              <w:lastRenderedPageBreak/>
               <w:t>“Positive”</w:t>
             </w:r>
           </w:p>
@@ -24293,6 +24319,7 @@
                 <w:sz w:val="16"/>
                 <w:szCs w:val="16"/>
               </w:rPr>
+              <w:lastRenderedPageBreak/>
               <w:t xml:space="preserve">File will fail if value is not entered using accepted text values or SNOMED codes, or if the field is left blank. Enter a value from the common values listed. </w:t>
             </w:r>
           </w:p>
@@ -24311,6 +24338,7 @@
                 <w:sz w:val="16"/>
                 <w:szCs w:val="16"/>
               </w:rPr>
+              <w:lastRenderedPageBreak/>
               <w:t>Go to https://www.cdc.gov/csels/dls/sars-cov-2-livd-codes.html. Click on the Mapping Tool labeled "LIVD SARS-CoV-2 Test Codes.xlsx" to download the file.</w:t>
             </w:r>
           </w:p>
@@ -24384,6 +24412,7 @@
                 <w:sz w:val="16"/>
                 <w:szCs w:val="16"/>
               </w:rPr>
+              <w:lastRenderedPageBreak/>
               <w:t>order_test_date</w:t>
             </w:r>
             <w:proofErr w:type="spellEnd"/>
@@ -25982,6 +26011,7 @@
                 <w:szCs w:val="18"/>
                 <w:lang w:val="en"/>
               </w:rPr>
+              <w:lastRenderedPageBreak/>
               <w:t>“C” for Corrected Result</w:t>
             </w:r>
           </w:p>
@@ -26010,7 +26040,16 @@
                 <w:sz w:val="16"/>
                 <w:szCs w:val="16"/>
               </w:rPr>
-              <w:t>Enter test result status using the accepted format. If left blank, value will default to “F” for CSV.</w:t>
+              <w:lastRenderedPageBreak/>
+              <w:t xml:space="preserve">Enter test result status using the accepted format. </w:t>
+            </w:r>
+            <w:r>
+              <w:rPr>
+                <w:sz w:val="16"/>
+                <w:szCs w:val="16"/>
+              </w:rPr>
+              <w:lastRenderedPageBreak/>
+              <w:t>If left blank, value will default to “F” for CSV.</w:t>
             </w:r>
           </w:p>
         </w:tc>
@@ -27202,6 +27241,7 @@
                 <w:sz w:val="16"/>
                 <w:szCs w:val="16"/>
               </w:rPr>
+              <w:lastRenderedPageBreak/>
               <w:t>ordering_provider_id</w:t>
             </w:r>
             <w:proofErr w:type="spellEnd"/>
@@ -29072,6 +29112,7 @@
               <w:rPr>
                 <w:sz w:val="16"/>
               </w:rPr>
+              <w:lastRenderedPageBreak/>
               <w:t>ORC-14.7</w:t>
             </w:r>
           </w:p>
@@ -29173,6 +29214,7 @@
                 <w:b/>
                 <w:sz w:val="16"/>
               </w:rPr>
+              <w:lastRenderedPageBreak/>
               <w:t>Accepted Format:</w:t>
             </w:r>
           </w:p>
@@ -29206,6 +29248,7 @@
                 <w:color w:val="1B1B1B"/>
                 <w:sz w:val="16"/>
               </w:rPr>
+              <w:lastRenderedPageBreak/>
               <w:t>File will fail if value is not entered using accepted format or field is left blank.</w:t>
             </w:r>
           </w:p>
@@ -31212,6 +31255,7 @@
               <w:rPr>
                 <w:sz w:val="16"/>
               </w:rPr>
+              <w:lastRenderedPageBreak/>
               <w:t>Requested</w:t>
             </w:r>
           </w:p>
@@ -31244,6 +31288,7 @@
               <w:rPr>
                 <w:sz w:val="16"/>
               </w:rPr>
+              <w:lastRenderedPageBreak/>
               <w:t>Requested</w:t>
             </w:r>
           </w:p>
@@ -31280,6 +31325,7 @@
                 <w:sz w:val="16"/>
                 <w:szCs w:val="16"/>
               </w:rPr>
+              <w:lastRenderedPageBreak/>
               <w:t>patient's pregnancy</w:t>
             </w:r>
             <w:r>
@@ -31494,6 +31540,7 @@
                 <w:color w:val="1B1B1B"/>
                 <w:sz w:val="16"/>
               </w:rPr>
+              <w:lastRenderedPageBreak/>
               <w:t xml:space="preserve">Field is not </w:t>
             </w:r>
             <w:proofErr w:type="gramStart"/>
@@ -31510,7 +31557,15 @@
                 <w:color w:val="1B1B1B"/>
                 <w:sz w:val="16"/>
               </w:rPr>
-              <w:t xml:space="preserve"> requested for thorough reporting. Enter one of the acceptable values exactly as displayed.</w:t>
+              <w:t xml:space="preserve"> </w:t>
+            </w:r>
+            <w:r>
+              <w:rPr>
+                <w:color w:val="1B1B1B"/>
+                <w:sz w:val="16"/>
+              </w:rPr>
+              <w:lastRenderedPageBreak/>
+              <w:t>requested for thorough reporting. Enter one of the acceptable values exactly as displayed.</w:t>
             </w:r>
           </w:p>
         </w:tc>
@@ -31539,6 +31594,7 @@
                 <w:sz w:val="16"/>
                 <w:szCs w:val="16"/>
               </w:rPr>
+              <w:lastRenderedPageBreak/>
               <w:t>employed_in_healthcare</w:t>
             </w:r>
             <w:proofErr w:type="spellEnd"/>
@@ -32853,6 +32909,7 @@
                 <w:sz w:val="16"/>
                 <w:szCs w:val="16"/>
               </w:rPr>
+              <w:lastRenderedPageBreak/>
               <w:t>U (Unknown)</w:t>
             </w:r>
           </w:p>
@@ -32888,6 +32945,7 @@
                 <w:color w:val="1B1B1B"/>
                 <w:sz w:val="16"/>
               </w:rPr>
+              <w:lastRenderedPageBreak/>
               <w:t xml:space="preserve">Field is not </w:t>
             </w:r>
             <w:proofErr w:type="gramStart"/>
@@ -36331,6 +36389,7 @@
       <w:bookmarkEnd w:id="243"/>
       <w:bookmarkEnd w:id="244"/>
       <w:r>
+        <w:lastRenderedPageBreak/>
         <w:t>Appendix B: Sample Payloads and Output</w:t>
       </w:r>
       <w:bookmarkEnd w:id="245"/>
@@ -37859,6 +37918,7 @@
       <w:bookmarkEnd w:id="269"/>
       <w:bookmarkEnd w:id="270"/>
       <w:r>
+        <w:lastRenderedPageBreak/>
         <w:t>Sample HL7 2.5.1 Payload and Output</w:t>
       </w:r>
       <w:bookmarkEnd w:id="271"/>
@@ -39407,6 +39467,7 @@
           <w:color w:val="000000"/>
           <w:sz w:val="24"/>
         </w:rPr>
+        <w:lastRenderedPageBreak/>
         <w:t>Example HL7 file:</w:t>
       </w:r>
     </w:p>
@@ -39451,10 +39512,10 @@
             <v:path o:extrusionok="f" gradientshapeok="t" o:connecttype="rect"/>
             <o:lock v:ext="edit" aspectratio="t"/>
           </v:shapetype>
-          <v:shape id="_x0000_i1025" type="#_x0000_t75" alt="" style="width:77.1pt;height:49.3pt;mso-width-percent:0;mso-height-percent:0;mso-width-percent:0;mso-height-percent:0" o:ole="">
+          <v:shape id="_x0000_i1025" type="#_x0000_t75" alt="" style="width:77pt;height:49pt;mso-width-percent:0;mso-height-percent:0;mso-width-percent:0;mso-height-percent:0" o:ole="">
             <v:imagedata r:id="rId42" o:title=""/>
           </v:shape>
-          <o:OLEObject Type="Embed" ProgID="Package" ShapeID="_x0000_i1025" DrawAspect="Icon" ObjectID="_1730704956" r:id="rId43"/>
+          <o:OLEObject Type="Embed" ProgID="Package" ShapeID="_x0000_i1025" DrawAspect="Icon" ObjectID="_1742713228" r:id="rId43"/>
         </w:object>
       </w:r>
     </w:p>
@@ -40043,6 +40104,7 @@
       <w:bookmarkEnd w:id="282"/>
       <w:bookmarkEnd w:id="283"/>
       <w:r>
+        <w:lastRenderedPageBreak/>
         <w:t>Appendix C: ReportStream Data Models</w:t>
       </w:r>
       <w:bookmarkEnd w:id="284"/>
@@ -40504,6 +40566,7 @@
       <w:bookmarkEnd w:id="308"/>
       <w:bookmarkEnd w:id="309"/>
       <w:r>
+        <w:lastRenderedPageBreak/>
         <w:t>Additional Resources</w:t>
       </w:r>
       <w:bookmarkEnd w:id="310"/>
@@ -40559,7 +40622,7 @@
 </file>
 
 <file path=word/endnotes.xml><?xml version="1.0" encoding="utf-8"?>
-<w:endnotes xmlns:wpc="http://schemas.microsoft.com/office/word/2010/wordprocessingCanvas" xmlns:cx="http://schemas.microsoft.com/office/drawing/2014/chartex" xmlns:cx1="http://schemas.microsoft.com/office/drawing/2015/9/8/chartex" xmlns:cx2="http://schemas.microsoft.com/office/drawing/2015/10/21/chartex" xmlns:cx3="http://schemas.microsoft.com/office/drawing/2016/5/9/chartex" xmlns:cx4="http://schemas.microsoft.com/office/drawing/2016/5/10/chartex" xmlns:cx5="http://schemas.microsoft.com/office/drawing/2016/5/11/chartex" xmlns:cx6="http://schemas.microsoft.com/office/drawing/2016/5/12/chartex" xmlns:cx7="http://schemas.microsoft.com/office/drawing/2016/5/13/chartex" xmlns:cx8="http://schemas.microsoft.com/office/drawing/2016/5/14/chartex" xmlns:mc="http://schemas.openxmlformats.org/markup-compatibility/2006" xmlns:aink="http://schemas.microsoft.com/office/drawing/2016/ink" xmlns:am3d="http://schemas.microsoft.com/office/drawing/2017/model3d" xmlns:o="urn:schemas-microsoft-com:office:office" xmlns:oel="http://schemas.microsoft.com/office/2019/extlst" xmlns:r="http://schemas.openxmlformats.org/officeDocument/2006/relationships" xmlns:m="http://schemas.openxmlformats.org/officeDocument/2006/math" xmlns:v="urn:schemas-microsoft-com:vml" xmlns:wp14="http://schemas.microsoft.com/office/word/2010/wordprocessingDrawing" xmlns:wp="http://schemas.openxmlformats.org/drawingml/2006/wordprocessingDrawing" xmlns:w10="urn:schemas-microsoft-com:office:word" xmlns:w="http://schemas.openxmlformats.org/wordprocessingml/2006/main" xmlns:w14="http://schemas.microsoft.com/office/word/2010/wordml" xmlns:w15="http://schemas.microsoft.com/office/word/2012/wordml" xmlns:w16cex="http://schemas.microsoft.com/office/word/2018/wordml/cex" xmlns:w16cid="http://schemas.microsoft.com/office/word/2016/wordml/cid" xmlns:w16="http://schemas.microsoft.com/office/word/2018/wordml" xmlns:w16sdtdh="http://schemas.microsoft.com/office/word/2020/wordml/sdtdatahash" xmlns:w16se="http://schemas.microsoft.com/office/word/2015/wordml/symex" xmlns:wpg="http://schemas.microsoft.com/office/word/2010/wordprocessingGroup" xmlns:wpi="http://schemas.microsoft.com/office/word/2010/wordprocessingInk" xmlns:wne="http://schemas.microsoft.com/office/word/2006/wordml" xmlns:wps="http://schemas.microsoft.com/office/word/2010/wordprocessingShape" mc:Ignorable="w14 w15 w16se w16cid w16 w16cex w16sdtdh wp14">
+<w:endnotes xmlns:wpc="http://schemas.microsoft.com/office/word/2010/wordprocessingCanvas" xmlns:cx="http://schemas.microsoft.com/office/drawing/2014/chartex" xmlns:cx1="http://schemas.microsoft.com/office/drawing/2015/9/8/chartex" xmlns:cx2="http://schemas.microsoft.com/office/drawing/2015/10/21/chartex" xmlns:cx3="http://schemas.microsoft.com/office/drawing/2016/5/9/chartex" xmlns:cx4="http://schemas.microsoft.com/office/drawing/2016/5/10/chartex" xmlns:cx5="http://schemas.microsoft.com/office/drawing/2016/5/11/chartex" xmlns:cx6="http://schemas.microsoft.com/office/drawing/2016/5/12/chartex" xmlns:cx7="http://schemas.microsoft.com/office/drawing/2016/5/13/chartex" xmlns:cx8="http://schemas.microsoft.com/office/drawing/2016/5/14/chartex" xmlns:mc="http://schemas.openxmlformats.org/markup-compatibility/2006" xmlns:aink="http://schemas.microsoft.com/office/drawing/2016/ink" xmlns:am3d="http://schemas.microsoft.com/office/drawing/2017/model3d" xmlns:o="urn:schemas-microsoft-com:office:office" xmlns:oel="http://schemas.microsoft.com/office/2019/extlst" xmlns:r="http://schemas.openxmlformats.org/officeDocument/2006/relationships" xmlns:m="http://schemas.openxmlformats.org/officeDocument/2006/math" xmlns:v="urn:schemas-microsoft-com:vml" xmlns:wp14="http://schemas.microsoft.com/office/word/2010/wordprocessingDrawing" xmlns:wp="http://schemas.openxmlformats.org/drawingml/2006/wordprocessingDrawing" xmlns:w10="urn:schemas-microsoft-com:office:word" xmlns:w="http://schemas.openxmlformats.org/wordprocessingml/2006/main" xmlns:w14="http://schemas.microsoft.com/office/word/2010/wordml" xmlns:w15="http://schemas.microsoft.com/office/word/2012/wordml" xmlns:w16cex="http://schemas.microsoft.com/office/word/2018/wordml/cex" xmlns:w16cid="http://schemas.microsoft.com/office/word/2016/wordml/cid" xmlns:w16="http://schemas.microsoft.com/office/word/2018/wordml" xmlns:w16du="http://schemas.microsoft.com/office/word/2023/wordml/word16du" xmlns:w16sdtdh="http://schemas.microsoft.com/office/word/2020/wordml/sdtdatahash" xmlns:w16se="http://schemas.microsoft.com/office/word/2015/wordml/symex" xmlns:wpg="http://schemas.microsoft.com/office/word/2010/wordprocessingGroup" xmlns:wpi="http://schemas.microsoft.com/office/word/2010/wordprocessingInk" xmlns:wne="http://schemas.microsoft.com/office/word/2006/wordml" xmlns:wps="http://schemas.microsoft.com/office/word/2010/wordprocessingShape" mc:Ignorable="w14 w15 w16se w16cid w16 w16cex w16sdtdh wp14">
   <w:endnote w:type="separator" w:id="-1">
     <w:p>
       <w:r>
@@ -40581,7 +40644,7 @@
 </file>
 
 <file path=word/footer1.xml><?xml version="1.0" encoding="utf-8"?>
-<w:ftr xmlns:wpc="http://schemas.microsoft.com/office/word/2010/wordprocessingCanvas" xmlns:cx="http://schemas.microsoft.com/office/drawing/2014/chartex" xmlns:cx1="http://schemas.microsoft.com/office/drawing/2015/9/8/chartex" xmlns:cx2="http://schemas.microsoft.com/office/drawing/2015/10/21/chartex" xmlns:cx3="http://schemas.microsoft.com/office/drawing/2016/5/9/chartex" xmlns:cx4="http://schemas.microsoft.com/office/drawing/2016/5/10/chartex" xmlns:cx5="http://schemas.microsoft.com/office/drawing/2016/5/11/chartex" xmlns:cx6="http://schemas.microsoft.com/office/drawing/2016/5/12/chartex" xmlns:cx7="http://schemas.microsoft.com/office/drawing/2016/5/13/chartex" xmlns:cx8="http://schemas.microsoft.com/office/drawing/2016/5/14/chartex" xmlns:mc="http://schemas.openxmlformats.org/markup-compatibility/2006" xmlns:aink="http://schemas.microsoft.com/office/drawing/2016/ink" xmlns:am3d="http://schemas.microsoft.com/office/drawing/2017/model3d" xmlns:o="urn:schemas-microsoft-com:office:office" xmlns:oel="http://schemas.microsoft.com/office/2019/extlst" xmlns:r="http://schemas.openxmlformats.org/officeDocument/2006/relationships" xmlns:m="http://schemas.openxmlformats.org/officeDocument/2006/math" xmlns:v="urn:schemas-microsoft-com:vml" xmlns:wp14="http://schemas.microsoft.com/office/word/2010/wordprocessingDrawing" xmlns:wp="http://schemas.openxmlformats.org/drawingml/2006/wordprocessingDrawing" xmlns:w10="urn:schemas-microsoft-com:office:word" xmlns:w="http://schemas.openxmlformats.org/wordprocessingml/2006/main" xmlns:w14="http://schemas.microsoft.com/office/word/2010/wordml" xmlns:w15="http://schemas.microsoft.com/office/word/2012/wordml" xmlns:w16cex="http://schemas.microsoft.com/office/word/2018/wordml/cex" xmlns:w16cid="http://schemas.microsoft.com/office/word/2016/wordml/cid" xmlns:w16="http://schemas.microsoft.com/office/word/2018/wordml" xmlns:w16sdtdh="http://schemas.microsoft.com/office/word/2020/wordml/sdtdatahash" xmlns:w16se="http://schemas.microsoft.com/office/word/2015/wordml/symex" xmlns:wpg="http://schemas.microsoft.com/office/word/2010/wordprocessingGroup" xmlns:wpi="http://schemas.microsoft.com/office/word/2010/wordprocessingInk" xmlns:wne="http://schemas.microsoft.com/office/word/2006/wordml" xmlns:wps="http://schemas.microsoft.com/office/word/2010/wordprocessingShape" mc:Ignorable="w14 w15 w16se w16cid w16 w16cex w16sdtdh wp14">
+<w:ftr xmlns:wpc="http://schemas.microsoft.com/office/word/2010/wordprocessingCanvas" xmlns:cx="http://schemas.microsoft.com/office/drawing/2014/chartex" xmlns:cx1="http://schemas.microsoft.com/office/drawing/2015/9/8/chartex" xmlns:cx2="http://schemas.microsoft.com/office/drawing/2015/10/21/chartex" xmlns:cx3="http://schemas.microsoft.com/office/drawing/2016/5/9/chartex" xmlns:cx4="http://schemas.microsoft.com/office/drawing/2016/5/10/chartex" xmlns:cx5="http://schemas.microsoft.com/office/drawing/2016/5/11/chartex" xmlns:cx6="http://schemas.microsoft.com/office/drawing/2016/5/12/chartex" xmlns:cx7="http://schemas.microsoft.com/office/drawing/2016/5/13/chartex" xmlns:cx8="http://schemas.microsoft.com/office/drawing/2016/5/14/chartex" xmlns:mc="http://schemas.openxmlformats.org/markup-compatibility/2006" xmlns:aink="http://schemas.microsoft.com/office/drawing/2016/ink" xmlns:am3d="http://schemas.microsoft.com/office/drawing/2017/model3d" xmlns:o="urn:schemas-microsoft-com:office:office" xmlns:oel="http://schemas.microsoft.com/office/2019/extlst" xmlns:r="http://schemas.openxmlformats.org/officeDocument/2006/relationships" xmlns:m="http://schemas.openxmlformats.org/officeDocument/2006/math" xmlns:v="urn:schemas-microsoft-com:vml" xmlns:wp14="http://schemas.microsoft.com/office/word/2010/wordprocessingDrawing" xmlns:wp="http://schemas.openxmlformats.org/drawingml/2006/wordprocessingDrawing" xmlns:w10="urn:schemas-microsoft-com:office:word" xmlns:w="http://schemas.openxmlformats.org/wordprocessingml/2006/main" xmlns:w14="http://schemas.microsoft.com/office/word/2010/wordml" xmlns:w15="http://schemas.microsoft.com/office/word/2012/wordml" xmlns:w16cex="http://schemas.microsoft.com/office/word/2018/wordml/cex" xmlns:w16cid="http://schemas.microsoft.com/office/word/2016/wordml/cid" xmlns:w16="http://schemas.microsoft.com/office/word/2018/wordml" xmlns:w16du="http://schemas.microsoft.com/office/word/2023/wordml/word16du" xmlns:w16sdtdh="http://schemas.microsoft.com/office/word/2020/wordml/sdtdatahash" xmlns:w16se="http://schemas.microsoft.com/office/word/2015/wordml/symex" xmlns:wpg="http://schemas.microsoft.com/office/word/2010/wordprocessingGroup" xmlns:wpi="http://schemas.microsoft.com/office/word/2010/wordprocessingInk" xmlns:wne="http://schemas.microsoft.com/office/word/2006/wordml" xmlns:wps="http://schemas.microsoft.com/office/word/2010/wordprocessingShape" mc:Ignorable="w14 w15 w16se w16cid w16 w16cex w16sdtdh wp14">
   <w:p>
     <w:pPr>
       <w:pBdr>
@@ -40712,7 +40775,7 @@
 </file>
 
 <file path=word/footer10.xml><?xml version="1.0" encoding="utf-8"?>
-<w:ftr xmlns:wpc="http://schemas.microsoft.com/office/word/2010/wordprocessingCanvas" xmlns:cx="http://schemas.microsoft.com/office/drawing/2014/chartex" xmlns:cx1="http://schemas.microsoft.com/office/drawing/2015/9/8/chartex" xmlns:cx2="http://schemas.microsoft.com/office/drawing/2015/10/21/chartex" xmlns:cx3="http://schemas.microsoft.com/office/drawing/2016/5/9/chartex" xmlns:cx4="http://schemas.microsoft.com/office/drawing/2016/5/10/chartex" xmlns:cx5="http://schemas.microsoft.com/office/drawing/2016/5/11/chartex" xmlns:cx6="http://schemas.microsoft.com/office/drawing/2016/5/12/chartex" xmlns:cx7="http://schemas.microsoft.com/office/drawing/2016/5/13/chartex" xmlns:cx8="http://schemas.microsoft.com/office/drawing/2016/5/14/chartex" xmlns:mc="http://schemas.openxmlformats.org/markup-compatibility/2006" xmlns:aink="http://schemas.microsoft.com/office/drawing/2016/ink" xmlns:am3d="http://schemas.microsoft.com/office/drawing/2017/model3d" xmlns:o="urn:schemas-microsoft-com:office:office" xmlns:oel="http://schemas.microsoft.com/office/2019/extlst" xmlns:r="http://schemas.openxmlformats.org/officeDocument/2006/relationships" xmlns:m="http://schemas.openxmlformats.org/officeDocument/2006/math" xmlns:v="urn:schemas-microsoft-com:vml" xmlns:wp14="http://schemas.microsoft.com/office/word/2010/wordprocessingDrawing" xmlns:wp="http://schemas.openxmlformats.org/drawingml/2006/wordprocessingDrawing" xmlns:w10="urn:schemas-microsoft-com:office:word" xmlns:w="http://schemas.openxmlformats.org/wordprocessingml/2006/main" xmlns:w14="http://schemas.microsoft.com/office/word/2010/wordml" xmlns:w15="http://schemas.microsoft.com/office/word/2012/wordml" xmlns:w16cex="http://schemas.microsoft.com/office/word/2018/wordml/cex" xmlns:w16cid="http://schemas.microsoft.com/office/word/2016/wordml/cid" xmlns:w16="http://schemas.microsoft.com/office/word/2018/wordml" xmlns:w16sdtdh="http://schemas.microsoft.com/office/word/2020/wordml/sdtdatahash" xmlns:w16se="http://schemas.microsoft.com/office/word/2015/wordml/symex" xmlns:wpg="http://schemas.microsoft.com/office/word/2010/wordprocessingGroup" xmlns:wpi="http://schemas.microsoft.com/office/word/2010/wordprocessingInk" xmlns:wne="http://schemas.microsoft.com/office/word/2006/wordml" xmlns:wps="http://schemas.microsoft.com/office/word/2010/wordprocessingShape" mc:Ignorable="w14 w15 w16se w16cid w16 w16cex w16sdtdh wp14">
+<w:ftr xmlns:wpc="http://schemas.microsoft.com/office/word/2010/wordprocessingCanvas" xmlns:cx="http://schemas.microsoft.com/office/drawing/2014/chartex" xmlns:cx1="http://schemas.microsoft.com/office/drawing/2015/9/8/chartex" xmlns:cx2="http://schemas.microsoft.com/office/drawing/2015/10/21/chartex" xmlns:cx3="http://schemas.microsoft.com/office/drawing/2016/5/9/chartex" xmlns:cx4="http://schemas.microsoft.com/office/drawing/2016/5/10/chartex" xmlns:cx5="http://schemas.microsoft.com/office/drawing/2016/5/11/chartex" xmlns:cx6="http://schemas.microsoft.com/office/drawing/2016/5/12/chartex" xmlns:cx7="http://schemas.microsoft.com/office/drawing/2016/5/13/chartex" xmlns:cx8="http://schemas.microsoft.com/office/drawing/2016/5/14/chartex" xmlns:mc="http://schemas.openxmlformats.org/markup-compatibility/2006" xmlns:aink="http://schemas.microsoft.com/office/drawing/2016/ink" xmlns:am3d="http://schemas.microsoft.com/office/drawing/2017/model3d" xmlns:o="urn:schemas-microsoft-com:office:office" xmlns:oel="http://schemas.microsoft.com/office/2019/extlst" xmlns:r="http://schemas.openxmlformats.org/officeDocument/2006/relationships" xmlns:m="http://schemas.openxmlformats.org/officeDocument/2006/math" xmlns:v="urn:schemas-microsoft-com:vml" xmlns:wp14="http://schemas.microsoft.com/office/word/2010/wordprocessingDrawing" xmlns:wp="http://schemas.openxmlformats.org/drawingml/2006/wordprocessingDrawing" xmlns:w10="urn:schemas-microsoft-com:office:word" xmlns:w="http://schemas.openxmlformats.org/wordprocessingml/2006/main" xmlns:w14="http://schemas.microsoft.com/office/word/2010/wordml" xmlns:w15="http://schemas.microsoft.com/office/word/2012/wordml" xmlns:w16cex="http://schemas.microsoft.com/office/word/2018/wordml/cex" xmlns:w16cid="http://schemas.microsoft.com/office/word/2016/wordml/cid" xmlns:w16="http://schemas.microsoft.com/office/word/2018/wordml" xmlns:w16du="http://schemas.microsoft.com/office/word/2023/wordml/word16du" xmlns:w16sdtdh="http://schemas.microsoft.com/office/word/2020/wordml/sdtdatahash" xmlns:w16se="http://schemas.microsoft.com/office/word/2015/wordml/symex" xmlns:wpg="http://schemas.microsoft.com/office/word/2010/wordprocessingGroup" xmlns:wpi="http://schemas.microsoft.com/office/word/2010/wordprocessingInk" xmlns:wne="http://schemas.microsoft.com/office/word/2006/wordml" xmlns:wps="http://schemas.microsoft.com/office/word/2010/wordprocessingShape" mc:Ignorable="w14 w15 w16se w16cid w16 w16cex w16sdtdh wp14">
   <w:p>
     <w:pPr>
       <w:pBdr>
@@ -40843,7 +40906,7 @@
 </file>
 
 <file path=word/footer11.xml><?xml version="1.0" encoding="utf-8"?>
-<w:ftr xmlns:wpc="http://schemas.microsoft.com/office/word/2010/wordprocessingCanvas" xmlns:cx="http://schemas.microsoft.com/office/drawing/2014/chartex" xmlns:cx1="http://schemas.microsoft.com/office/drawing/2015/9/8/chartex" xmlns:cx2="http://schemas.microsoft.com/office/drawing/2015/10/21/chartex" xmlns:cx3="http://schemas.microsoft.com/office/drawing/2016/5/9/chartex" xmlns:cx4="http://schemas.microsoft.com/office/drawing/2016/5/10/chartex" xmlns:cx5="http://schemas.microsoft.com/office/drawing/2016/5/11/chartex" xmlns:cx6="http://schemas.microsoft.com/office/drawing/2016/5/12/chartex" xmlns:cx7="http://schemas.microsoft.com/office/drawing/2016/5/13/chartex" xmlns:cx8="http://schemas.microsoft.com/office/drawing/2016/5/14/chartex" xmlns:mc="http://schemas.openxmlformats.org/markup-compatibility/2006" xmlns:aink="http://schemas.microsoft.com/office/drawing/2016/ink" xmlns:am3d="http://schemas.microsoft.com/office/drawing/2017/model3d" xmlns:o="urn:schemas-microsoft-com:office:office" xmlns:oel="http://schemas.microsoft.com/office/2019/extlst" xmlns:r="http://schemas.openxmlformats.org/officeDocument/2006/relationships" xmlns:m="http://schemas.openxmlformats.org/officeDocument/2006/math" xmlns:v="urn:schemas-microsoft-com:vml" xmlns:wp14="http://schemas.microsoft.com/office/word/2010/wordprocessingDrawing" xmlns:wp="http://schemas.openxmlformats.org/drawingml/2006/wordprocessingDrawing" xmlns:w10="urn:schemas-microsoft-com:office:word" xmlns:w="http://schemas.openxmlformats.org/wordprocessingml/2006/main" xmlns:w14="http://schemas.microsoft.com/office/word/2010/wordml" xmlns:w15="http://schemas.microsoft.com/office/word/2012/wordml" xmlns:w16cex="http://schemas.microsoft.com/office/word/2018/wordml/cex" xmlns:w16cid="http://schemas.microsoft.com/office/word/2016/wordml/cid" xmlns:w16="http://schemas.microsoft.com/office/word/2018/wordml" xmlns:w16sdtdh="http://schemas.microsoft.com/office/word/2020/wordml/sdtdatahash" xmlns:w16se="http://schemas.microsoft.com/office/word/2015/wordml/symex" xmlns:wpg="http://schemas.microsoft.com/office/word/2010/wordprocessingGroup" xmlns:wpi="http://schemas.microsoft.com/office/word/2010/wordprocessingInk" xmlns:wne="http://schemas.microsoft.com/office/word/2006/wordml" xmlns:wps="http://schemas.microsoft.com/office/word/2010/wordprocessingShape" mc:Ignorable="w14 w15 w16se w16cid w16 w16cex w16sdtdh wp14">
+<w:ftr xmlns:wpc="http://schemas.microsoft.com/office/word/2010/wordprocessingCanvas" xmlns:cx="http://schemas.microsoft.com/office/drawing/2014/chartex" xmlns:cx1="http://schemas.microsoft.com/office/drawing/2015/9/8/chartex" xmlns:cx2="http://schemas.microsoft.com/office/drawing/2015/10/21/chartex" xmlns:cx3="http://schemas.microsoft.com/office/drawing/2016/5/9/chartex" xmlns:cx4="http://schemas.microsoft.com/office/drawing/2016/5/10/chartex" xmlns:cx5="http://schemas.microsoft.com/office/drawing/2016/5/11/chartex" xmlns:cx6="http://schemas.microsoft.com/office/drawing/2016/5/12/chartex" xmlns:cx7="http://schemas.microsoft.com/office/drawing/2016/5/13/chartex" xmlns:cx8="http://schemas.microsoft.com/office/drawing/2016/5/14/chartex" xmlns:mc="http://schemas.openxmlformats.org/markup-compatibility/2006" xmlns:aink="http://schemas.microsoft.com/office/drawing/2016/ink" xmlns:am3d="http://schemas.microsoft.com/office/drawing/2017/model3d" xmlns:o="urn:schemas-microsoft-com:office:office" xmlns:oel="http://schemas.microsoft.com/office/2019/extlst" xmlns:r="http://schemas.openxmlformats.org/officeDocument/2006/relationships" xmlns:m="http://schemas.openxmlformats.org/officeDocument/2006/math" xmlns:v="urn:schemas-microsoft-com:vml" xmlns:wp14="http://schemas.microsoft.com/office/word/2010/wordprocessingDrawing" xmlns:wp="http://schemas.openxmlformats.org/drawingml/2006/wordprocessingDrawing" xmlns:w10="urn:schemas-microsoft-com:office:word" xmlns:w="http://schemas.openxmlformats.org/wordprocessingml/2006/main" xmlns:w14="http://schemas.microsoft.com/office/word/2010/wordml" xmlns:w15="http://schemas.microsoft.com/office/word/2012/wordml" xmlns:w16cex="http://schemas.microsoft.com/office/word/2018/wordml/cex" xmlns:w16cid="http://schemas.microsoft.com/office/word/2016/wordml/cid" xmlns:w16="http://schemas.microsoft.com/office/word/2018/wordml" xmlns:w16du="http://schemas.microsoft.com/office/word/2023/wordml/word16du" xmlns:w16sdtdh="http://schemas.microsoft.com/office/word/2020/wordml/sdtdatahash" xmlns:w16se="http://schemas.microsoft.com/office/word/2015/wordml/symex" xmlns:wpg="http://schemas.microsoft.com/office/word/2010/wordprocessingGroup" xmlns:wpi="http://schemas.microsoft.com/office/word/2010/wordprocessingInk" xmlns:wne="http://schemas.microsoft.com/office/word/2006/wordml" xmlns:wps="http://schemas.microsoft.com/office/word/2010/wordprocessingShape" mc:Ignorable="w14 w15 w16se w16cid w16 w16cex w16sdtdh wp14">
   <w:p>
     <w:pPr>
       <w:pBdr>
@@ -40974,7 +41037,7 @@
 </file>
 
 <file path=word/footer2.xml><?xml version="1.0" encoding="utf-8"?>
-<w:ftr xmlns:wpc="http://schemas.microsoft.com/office/word/2010/wordprocessingCanvas" xmlns:cx="http://schemas.microsoft.com/office/drawing/2014/chartex" xmlns:cx1="http://schemas.microsoft.com/office/drawing/2015/9/8/chartex" xmlns:cx2="http://schemas.microsoft.com/office/drawing/2015/10/21/chartex" xmlns:cx3="http://schemas.microsoft.com/office/drawing/2016/5/9/chartex" xmlns:cx4="http://schemas.microsoft.com/office/drawing/2016/5/10/chartex" xmlns:cx5="http://schemas.microsoft.com/office/drawing/2016/5/11/chartex" xmlns:cx6="http://schemas.microsoft.com/office/drawing/2016/5/12/chartex" xmlns:cx7="http://schemas.microsoft.com/office/drawing/2016/5/13/chartex" xmlns:cx8="http://schemas.microsoft.com/office/drawing/2016/5/14/chartex" xmlns:mc="http://schemas.openxmlformats.org/markup-compatibility/2006" xmlns:aink="http://schemas.microsoft.com/office/drawing/2016/ink" xmlns:am3d="http://schemas.microsoft.com/office/drawing/2017/model3d" xmlns:o="urn:schemas-microsoft-com:office:office" xmlns:oel="http://schemas.microsoft.com/office/2019/extlst" xmlns:r="http://schemas.openxmlformats.org/officeDocument/2006/relationships" xmlns:m="http://schemas.openxmlformats.org/officeDocument/2006/math" xmlns:v="urn:schemas-microsoft-com:vml" xmlns:wp14="http://schemas.microsoft.com/office/word/2010/wordprocessingDrawing" xmlns:wp="http://schemas.openxmlformats.org/drawingml/2006/wordprocessingDrawing" xmlns:w10="urn:schemas-microsoft-com:office:word" xmlns:w="http://schemas.openxmlformats.org/wordprocessingml/2006/main" xmlns:w14="http://schemas.microsoft.com/office/word/2010/wordml" xmlns:w15="http://schemas.microsoft.com/office/word/2012/wordml" xmlns:w16cex="http://schemas.microsoft.com/office/word/2018/wordml/cex" xmlns:w16cid="http://schemas.microsoft.com/office/word/2016/wordml/cid" xmlns:w16="http://schemas.microsoft.com/office/word/2018/wordml" xmlns:w16sdtdh="http://schemas.microsoft.com/office/word/2020/wordml/sdtdatahash" xmlns:w16se="http://schemas.microsoft.com/office/word/2015/wordml/symex" xmlns:wpg="http://schemas.microsoft.com/office/word/2010/wordprocessingGroup" xmlns:wpi="http://schemas.microsoft.com/office/word/2010/wordprocessingInk" xmlns:wne="http://schemas.microsoft.com/office/word/2006/wordml" xmlns:wps="http://schemas.microsoft.com/office/word/2010/wordprocessingShape" mc:Ignorable="w14 w15 w16se w16cid w16 w16cex w16sdtdh wp14">
+<w:ftr xmlns:wpc="http://schemas.microsoft.com/office/word/2010/wordprocessingCanvas" xmlns:cx="http://schemas.microsoft.com/office/drawing/2014/chartex" xmlns:cx1="http://schemas.microsoft.com/office/drawing/2015/9/8/chartex" xmlns:cx2="http://schemas.microsoft.com/office/drawing/2015/10/21/chartex" xmlns:cx3="http://schemas.microsoft.com/office/drawing/2016/5/9/chartex" xmlns:cx4="http://schemas.microsoft.com/office/drawing/2016/5/10/chartex" xmlns:cx5="http://schemas.microsoft.com/office/drawing/2016/5/11/chartex" xmlns:cx6="http://schemas.microsoft.com/office/drawing/2016/5/12/chartex" xmlns:cx7="http://schemas.microsoft.com/office/drawing/2016/5/13/chartex" xmlns:cx8="http://schemas.microsoft.com/office/drawing/2016/5/14/chartex" xmlns:mc="http://schemas.openxmlformats.org/markup-compatibility/2006" xmlns:aink="http://schemas.microsoft.com/office/drawing/2016/ink" xmlns:am3d="http://schemas.microsoft.com/office/drawing/2017/model3d" xmlns:o="urn:schemas-microsoft-com:office:office" xmlns:oel="http://schemas.microsoft.com/office/2019/extlst" xmlns:r="http://schemas.openxmlformats.org/officeDocument/2006/relationships" xmlns:m="http://schemas.openxmlformats.org/officeDocument/2006/math" xmlns:v="urn:schemas-microsoft-com:vml" xmlns:wp14="http://schemas.microsoft.com/office/word/2010/wordprocessingDrawing" xmlns:wp="http://schemas.openxmlformats.org/drawingml/2006/wordprocessingDrawing" xmlns:w10="urn:schemas-microsoft-com:office:word" xmlns:w="http://schemas.openxmlformats.org/wordprocessingml/2006/main" xmlns:w14="http://schemas.microsoft.com/office/word/2010/wordml" xmlns:w15="http://schemas.microsoft.com/office/word/2012/wordml" xmlns:w16cex="http://schemas.microsoft.com/office/word/2018/wordml/cex" xmlns:w16cid="http://schemas.microsoft.com/office/word/2016/wordml/cid" xmlns:w16="http://schemas.microsoft.com/office/word/2018/wordml" xmlns:w16du="http://schemas.microsoft.com/office/word/2023/wordml/word16du" xmlns:w16sdtdh="http://schemas.microsoft.com/office/word/2020/wordml/sdtdatahash" xmlns:w16se="http://schemas.microsoft.com/office/word/2015/wordml/symex" xmlns:wpg="http://schemas.microsoft.com/office/word/2010/wordprocessingGroup" xmlns:wpi="http://schemas.microsoft.com/office/word/2010/wordprocessingInk" xmlns:wne="http://schemas.microsoft.com/office/word/2006/wordml" xmlns:wps="http://schemas.microsoft.com/office/word/2010/wordprocessingShape" mc:Ignorable="w14 w15 w16se w16cid w16 w16cex w16sdtdh wp14">
   <w:p>
     <w:pPr>
       <w:pBdr>
@@ -41105,7 +41168,7 @@
 </file>
 
 <file path=word/footer3.xml><?xml version="1.0" encoding="utf-8"?>
-<w:ftr xmlns:wpc="http://schemas.microsoft.com/office/word/2010/wordprocessingCanvas" xmlns:cx="http://schemas.microsoft.com/office/drawing/2014/chartex" xmlns:cx1="http://schemas.microsoft.com/office/drawing/2015/9/8/chartex" xmlns:cx2="http://schemas.microsoft.com/office/drawing/2015/10/21/chartex" xmlns:cx3="http://schemas.microsoft.com/office/drawing/2016/5/9/chartex" xmlns:cx4="http://schemas.microsoft.com/office/drawing/2016/5/10/chartex" xmlns:cx5="http://schemas.microsoft.com/office/drawing/2016/5/11/chartex" xmlns:cx6="http://schemas.microsoft.com/office/drawing/2016/5/12/chartex" xmlns:cx7="http://schemas.microsoft.com/office/drawing/2016/5/13/chartex" xmlns:cx8="http://schemas.microsoft.com/office/drawing/2016/5/14/chartex" xmlns:mc="http://schemas.openxmlformats.org/markup-compatibility/2006" xmlns:aink="http://schemas.microsoft.com/office/drawing/2016/ink" xmlns:am3d="http://schemas.microsoft.com/office/drawing/2017/model3d" xmlns:o="urn:schemas-microsoft-com:office:office" xmlns:oel="http://schemas.microsoft.com/office/2019/extlst" xmlns:r="http://schemas.openxmlformats.org/officeDocument/2006/relationships" xmlns:m="http://schemas.openxmlformats.org/officeDocument/2006/math" xmlns:v="urn:schemas-microsoft-com:vml" xmlns:wp14="http://schemas.microsoft.com/office/word/2010/wordprocessingDrawing" xmlns:wp="http://schemas.openxmlformats.org/drawingml/2006/wordprocessingDrawing" xmlns:w10="urn:schemas-microsoft-com:office:word" xmlns:w="http://schemas.openxmlformats.org/wordprocessingml/2006/main" xmlns:w14="http://schemas.microsoft.com/office/word/2010/wordml" xmlns:w15="http://schemas.microsoft.com/office/word/2012/wordml" xmlns:w16cex="http://schemas.microsoft.com/office/word/2018/wordml/cex" xmlns:w16cid="http://schemas.microsoft.com/office/word/2016/wordml/cid" xmlns:w16="http://schemas.microsoft.com/office/word/2018/wordml" xmlns:w16sdtdh="http://schemas.microsoft.com/office/word/2020/wordml/sdtdatahash" xmlns:w16se="http://schemas.microsoft.com/office/word/2015/wordml/symex" xmlns:wpg="http://schemas.microsoft.com/office/word/2010/wordprocessingGroup" xmlns:wpi="http://schemas.microsoft.com/office/word/2010/wordprocessingInk" xmlns:wne="http://schemas.microsoft.com/office/word/2006/wordml" xmlns:wps="http://schemas.microsoft.com/office/word/2010/wordprocessingShape" mc:Ignorable="w14 w15 w16se w16cid w16 w16cex w16sdtdh wp14">
+<w:ftr xmlns:wpc="http://schemas.microsoft.com/office/word/2010/wordprocessingCanvas" xmlns:cx="http://schemas.microsoft.com/office/drawing/2014/chartex" xmlns:cx1="http://schemas.microsoft.com/office/drawing/2015/9/8/chartex" xmlns:cx2="http://schemas.microsoft.com/office/drawing/2015/10/21/chartex" xmlns:cx3="http://schemas.microsoft.com/office/drawing/2016/5/9/chartex" xmlns:cx4="http://schemas.microsoft.com/office/drawing/2016/5/10/chartex" xmlns:cx5="http://schemas.microsoft.com/office/drawing/2016/5/11/chartex" xmlns:cx6="http://schemas.microsoft.com/office/drawing/2016/5/12/chartex" xmlns:cx7="http://schemas.microsoft.com/office/drawing/2016/5/13/chartex" xmlns:cx8="http://schemas.microsoft.com/office/drawing/2016/5/14/chartex" xmlns:mc="http://schemas.openxmlformats.org/markup-compatibility/2006" xmlns:aink="http://schemas.microsoft.com/office/drawing/2016/ink" xmlns:am3d="http://schemas.microsoft.com/office/drawing/2017/model3d" xmlns:o="urn:schemas-microsoft-com:office:office" xmlns:oel="http://schemas.microsoft.com/office/2019/extlst" xmlns:r="http://schemas.openxmlformats.org/officeDocument/2006/relationships" xmlns:m="http://schemas.openxmlformats.org/officeDocument/2006/math" xmlns:v="urn:schemas-microsoft-com:vml" xmlns:wp14="http://schemas.microsoft.com/office/word/2010/wordprocessingDrawing" xmlns:wp="http://schemas.openxmlformats.org/drawingml/2006/wordprocessingDrawing" xmlns:w10="urn:schemas-microsoft-com:office:word" xmlns:w="http://schemas.openxmlformats.org/wordprocessingml/2006/main" xmlns:w14="http://schemas.microsoft.com/office/word/2010/wordml" xmlns:w15="http://schemas.microsoft.com/office/word/2012/wordml" xmlns:w16cex="http://schemas.microsoft.com/office/word/2018/wordml/cex" xmlns:w16cid="http://schemas.microsoft.com/office/word/2016/wordml/cid" xmlns:w16="http://schemas.microsoft.com/office/word/2018/wordml" xmlns:w16du="http://schemas.microsoft.com/office/word/2023/wordml/word16du" xmlns:w16sdtdh="http://schemas.microsoft.com/office/word/2020/wordml/sdtdatahash" xmlns:w16se="http://schemas.microsoft.com/office/word/2015/wordml/symex" xmlns:wpg="http://schemas.microsoft.com/office/word/2010/wordprocessingGroup" xmlns:wpi="http://schemas.microsoft.com/office/word/2010/wordprocessingInk" xmlns:wne="http://schemas.microsoft.com/office/word/2006/wordml" xmlns:wps="http://schemas.microsoft.com/office/word/2010/wordprocessingShape" mc:Ignorable="w14 w15 w16se w16cid w16 w16cex w16sdtdh wp14">
   <w:p>
     <w:pPr>
       <w:pBdr>
@@ -41236,7 +41299,7 @@
 </file>
 
 <file path=word/footer4.xml><?xml version="1.0" encoding="utf-8"?>
-<w:ftr xmlns:wpc="http://schemas.microsoft.com/office/word/2010/wordprocessingCanvas" xmlns:cx="http://schemas.microsoft.com/office/drawing/2014/chartex" xmlns:cx1="http://schemas.microsoft.com/office/drawing/2015/9/8/chartex" xmlns:cx2="http://schemas.microsoft.com/office/drawing/2015/10/21/chartex" xmlns:cx3="http://schemas.microsoft.com/office/drawing/2016/5/9/chartex" xmlns:cx4="http://schemas.microsoft.com/office/drawing/2016/5/10/chartex" xmlns:cx5="http://schemas.microsoft.com/office/drawing/2016/5/11/chartex" xmlns:cx6="http://schemas.microsoft.com/office/drawing/2016/5/12/chartex" xmlns:cx7="http://schemas.microsoft.com/office/drawing/2016/5/13/chartex" xmlns:cx8="http://schemas.microsoft.com/office/drawing/2016/5/14/chartex" xmlns:mc="http://schemas.openxmlformats.org/markup-compatibility/2006" xmlns:aink="http://schemas.microsoft.com/office/drawing/2016/ink" xmlns:am3d="http://schemas.microsoft.com/office/drawing/2017/model3d" xmlns:o="urn:schemas-microsoft-com:office:office" xmlns:oel="http://schemas.microsoft.com/office/2019/extlst" xmlns:r="http://schemas.openxmlformats.org/officeDocument/2006/relationships" xmlns:m="http://schemas.openxmlformats.org/officeDocument/2006/math" xmlns:v="urn:schemas-microsoft-com:vml" xmlns:wp14="http://schemas.microsoft.com/office/word/2010/wordprocessingDrawing" xmlns:wp="http://schemas.openxmlformats.org/drawingml/2006/wordprocessingDrawing" xmlns:w10="urn:schemas-microsoft-com:office:word" xmlns:w="http://schemas.openxmlformats.org/wordprocessingml/2006/main" xmlns:w14="http://schemas.microsoft.com/office/word/2010/wordml" xmlns:w15="http://schemas.microsoft.com/office/word/2012/wordml" xmlns:w16cex="http://schemas.microsoft.com/office/word/2018/wordml/cex" xmlns:w16cid="http://schemas.microsoft.com/office/word/2016/wordml/cid" xmlns:w16="http://schemas.microsoft.com/office/word/2018/wordml" xmlns:w16sdtdh="http://schemas.microsoft.com/office/word/2020/wordml/sdtdatahash" xmlns:w16se="http://schemas.microsoft.com/office/word/2015/wordml/symex" xmlns:wpg="http://schemas.microsoft.com/office/word/2010/wordprocessingGroup" xmlns:wpi="http://schemas.microsoft.com/office/word/2010/wordprocessingInk" xmlns:wne="http://schemas.microsoft.com/office/word/2006/wordml" xmlns:wps="http://schemas.microsoft.com/office/word/2010/wordprocessingShape" mc:Ignorable="w14 w15 w16se w16cid w16 w16cex w16sdtdh wp14">
+<w:ftr xmlns:wpc="http://schemas.microsoft.com/office/word/2010/wordprocessingCanvas" xmlns:cx="http://schemas.microsoft.com/office/drawing/2014/chartex" xmlns:cx1="http://schemas.microsoft.com/office/drawing/2015/9/8/chartex" xmlns:cx2="http://schemas.microsoft.com/office/drawing/2015/10/21/chartex" xmlns:cx3="http://schemas.microsoft.com/office/drawing/2016/5/9/chartex" xmlns:cx4="http://schemas.microsoft.com/office/drawing/2016/5/10/chartex" xmlns:cx5="http://schemas.microsoft.com/office/drawing/2016/5/11/chartex" xmlns:cx6="http://schemas.microsoft.com/office/drawing/2016/5/12/chartex" xmlns:cx7="http://schemas.microsoft.com/office/drawing/2016/5/13/chartex" xmlns:cx8="http://schemas.microsoft.com/office/drawing/2016/5/14/chartex" xmlns:mc="http://schemas.openxmlformats.org/markup-compatibility/2006" xmlns:aink="http://schemas.microsoft.com/office/drawing/2016/ink" xmlns:am3d="http://schemas.microsoft.com/office/drawing/2017/model3d" xmlns:o="urn:schemas-microsoft-com:office:office" xmlns:oel="http://schemas.microsoft.com/office/2019/extlst" xmlns:r="http://schemas.openxmlformats.org/officeDocument/2006/relationships" xmlns:m="http://schemas.openxmlformats.org/officeDocument/2006/math" xmlns:v="urn:schemas-microsoft-com:vml" xmlns:wp14="http://schemas.microsoft.com/office/word/2010/wordprocessingDrawing" xmlns:wp="http://schemas.openxmlformats.org/drawingml/2006/wordprocessingDrawing" xmlns:w10="urn:schemas-microsoft-com:office:word" xmlns:w="http://schemas.openxmlformats.org/wordprocessingml/2006/main" xmlns:w14="http://schemas.microsoft.com/office/word/2010/wordml" xmlns:w15="http://schemas.microsoft.com/office/word/2012/wordml" xmlns:w16cex="http://schemas.microsoft.com/office/word/2018/wordml/cex" xmlns:w16cid="http://schemas.microsoft.com/office/word/2016/wordml/cid" xmlns:w16="http://schemas.microsoft.com/office/word/2018/wordml" xmlns:w16du="http://schemas.microsoft.com/office/word/2023/wordml/word16du" xmlns:w16sdtdh="http://schemas.microsoft.com/office/word/2020/wordml/sdtdatahash" xmlns:w16se="http://schemas.microsoft.com/office/word/2015/wordml/symex" xmlns:wpg="http://schemas.microsoft.com/office/word/2010/wordprocessingGroup" xmlns:wpi="http://schemas.microsoft.com/office/word/2010/wordprocessingInk" xmlns:wne="http://schemas.microsoft.com/office/word/2006/wordml" xmlns:wps="http://schemas.microsoft.com/office/word/2010/wordprocessingShape" mc:Ignorable="w14 w15 w16se w16cid w16 w16cex w16sdtdh wp14">
   <w:p>
     <w:pPr>
       <w:pBdr>
@@ -41367,7 +41430,7 @@
 </file>
 
 <file path=word/footer5.xml><?xml version="1.0" encoding="utf-8"?>
-<w:ftr xmlns:wpc="http://schemas.microsoft.com/office/word/2010/wordprocessingCanvas" xmlns:cx="http://schemas.microsoft.com/office/drawing/2014/chartex" xmlns:cx1="http://schemas.microsoft.com/office/drawing/2015/9/8/chartex" xmlns:cx2="http://schemas.microsoft.com/office/drawing/2015/10/21/chartex" xmlns:cx3="http://schemas.microsoft.com/office/drawing/2016/5/9/chartex" xmlns:cx4="http://schemas.microsoft.com/office/drawing/2016/5/10/chartex" xmlns:cx5="http://schemas.microsoft.com/office/drawing/2016/5/11/chartex" xmlns:cx6="http://schemas.microsoft.com/office/drawing/2016/5/12/chartex" xmlns:cx7="http://schemas.microsoft.com/office/drawing/2016/5/13/chartex" xmlns:cx8="http://schemas.microsoft.com/office/drawing/2016/5/14/chartex" xmlns:mc="http://schemas.openxmlformats.org/markup-compatibility/2006" xmlns:aink="http://schemas.microsoft.com/office/drawing/2016/ink" xmlns:am3d="http://schemas.microsoft.com/office/drawing/2017/model3d" xmlns:o="urn:schemas-microsoft-com:office:office" xmlns:oel="http://schemas.microsoft.com/office/2019/extlst" xmlns:r="http://schemas.openxmlformats.org/officeDocument/2006/relationships" xmlns:m="http://schemas.openxmlformats.org/officeDocument/2006/math" xmlns:v="urn:schemas-microsoft-com:vml" xmlns:wp14="http://schemas.microsoft.com/office/word/2010/wordprocessingDrawing" xmlns:wp="http://schemas.openxmlformats.org/drawingml/2006/wordprocessingDrawing" xmlns:w10="urn:schemas-microsoft-com:office:word" xmlns:w="http://schemas.openxmlformats.org/wordprocessingml/2006/main" xmlns:w14="http://schemas.microsoft.com/office/word/2010/wordml" xmlns:w15="http://schemas.microsoft.com/office/word/2012/wordml" xmlns:w16cex="http://schemas.microsoft.com/office/word/2018/wordml/cex" xmlns:w16cid="http://schemas.microsoft.com/office/word/2016/wordml/cid" xmlns:w16="http://schemas.microsoft.com/office/word/2018/wordml" xmlns:w16sdtdh="http://schemas.microsoft.com/office/word/2020/wordml/sdtdatahash" xmlns:w16se="http://schemas.microsoft.com/office/word/2015/wordml/symex" xmlns:wpg="http://schemas.microsoft.com/office/word/2010/wordprocessingGroup" xmlns:wpi="http://schemas.microsoft.com/office/word/2010/wordprocessingInk" xmlns:wne="http://schemas.microsoft.com/office/word/2006/wordml" xmlns:wps="http://schemas.microsoft.com/office/word/2010/wordprocessingShape" mc:Ignorable="w14 w15 w16se w16cid w16 w16cex w16sdtdh wp14">
+<w:ftr xmlns:wpc="http://schemas.microsoft.com/office/word/2010/wordprocessingCanvas" xmlns:cx="http://schemas.microsoft.com/office/drawing/2014/chartex" xmlns:cx1="http://schemas.microsoft.com/office/drawing/2015/9/8/chartex" xmlns:cx2="http://schemas.microsoft.com/office/drawing/2015/10/21/chartex" xmlns:cx3="http://schemas.microsoft.com/office/drawing/2016/5/9/chartex" xmlns:cx4="http://schemas.microsoft.com/office/drawing/2016/5/10/chartex" xmlns:cx5="http://schemas.microsoft.com/office/drawing/2016/5/11/chartex" xmlns:cx6="http://schemas.microsoft.com/office/drawing/2016/5/12/chartex" xmlns:cx7="http://schemas.microsoft.com/office/drawing/2016/5/13/chartex" xmlns:cx8="http://schemas.microsoft.com/office/drawing/2016/5/14/chartex" xmlns:mc="http://schemas.openxmlformats.org/markup-compatibility/2006" xmlns:aink="http://schemas.microsoft.com/office/drawing/2016/ink" xmlns:am3d="http://schemas.microsoft.com/office/drawing/2017/model3d" xmlns:o="urn:schemas-microsoft-com:office:office" xmlns:oel="http://schemas.microsoft.com/office/2019/extlst" xmlns:r="http://schemas.openxmlformats.org/officeDocument/2006/relationships" xmlns:m="http://schemas.openxmlformats.org/officeDocument/2006/math" xmlns:v="urn:schemas-microsoft-com:vml" xmlns:wp14="http://schemas.microsoft.com/office/word/2010/wordprocessingDrawing" xmlns:wp="http://schemas.openxmlformats.org/drawingml/2006/wordprocessingDrawing" xmlns:w10="urn:schemas-microsoft-com:office:word" xmlns:w="http://schemas.openxmlformats.org/wordprocessingml/2006/main" xmlns:w14="http://schemas.microsoft.com/office/word/2010/wordml" xmlns:w15="http://schemas.microsoft.com/office/word/2012/wordml" xmlns:w16cex="http://schemas.microsoft.com/office/word/2018/wordml/cex" xmlns:w16cid="http://schemas.microsoft.com/office/word/2016/wordml/cid" xmlns:w16="http://schemas.microsoft.com/office/word/2018/wordml" xmlns:w16du="http://schemas.microsoft.com/office/word/2023/wordml/word16du" xmlns:w16sdtdh="http://schemas.microsoft.com/office/word/2020/wordml/sdtdatahash" xmlns:w16se="http://schemas.microsoft.com/office/word/2015/wordml/symex" xmlns:wpg="http://schemas.microsoft.com/office/word/2010/wordprocessingGroup" xmlns:wpi="http://schemas.microsoft.com/office/word/2010/wordprocessingInk" xmlns:wne="http://schemas.microsoft.com/office/word/2006/wordml" xmlns:wps="http://schemas.microsoft.com/office/word/2010/wordprocessingShape" mc:Ignorable="w14 w15 w16se w16cid w16 w16cex w16sdtdh wp14">
   <w:p>
     <w:pPr>
       <w:pBdr>
@@ -41498,7 +41561,7 @@
 </file>
 
 <file path=word/footer6.xml><?xml version="1.0" encoding="utf-8"?>
-<w:ftr xmlns:wpc="http://schemas.microsoft.com/office/word/2010/wordprocessingCanvas" xmlns:cx="http://schemas.microsoft.com/office/drawing/2014/chartex" xmlns:cx1="http://schemas.microsoft.com/office/drawing/2015/9/8/chartex" xmlns:cx2="http://schemas.microsoft.com/office/drawing/2015/10/21/chartex" xmlns:cx3="http://schemas.microsoft.com/office/drawing/2016/5/9/chartex" xmlns:cx4="http://schemas.microsoft.com/office/drawing/2016/5/10/chartex" xmlns:cx5="http://schemas.microsoft.com/office/drawing/2016/5/11/chartex" xmlns:cx6="http://schemas.microsoft.com/office/drawing/2016/5/12/chartex" xmlns:cx7="http://schemas.microsoft.com/office/drawing/2016/5/13/chartex" xmlns:cx8="http://schemas.microsoft.com/office/drawing/2016/5/14/chartex" xmlns:mc="http://schemas.openxmlformats.org/markup-compatibility/2006" xmlns:aink="http://schemas.microsoft.com/office/drawing/2016/ink" xmlns:am3d="http://schemas.microsoft.com/office/drawing/2017/model3d" xmlns:o="urn:schemas-microsoft-com:office:office" xmlns:oel="http://schemas.microsoft.com/office/2019/extlst" xmlns:r="http://schemas.openxmlformats.org/officeDocument/2006/relationships" xmlns:m="http://schemas.openxmlformats.org/officeDocument/2006/math" xmlns:v="urn:schemas-microsoft-com:vml" xmlns:wp14="http://schemas.microsoft.com/office/word/2010/wordprocessingDrawing" xmlns:wp="http://schemas.openxmlformats.org/drawingml/2006/wordprocessingDrawing" xmlns:w10="urn:schemas-microsoft-com:office:word" xmlns:w="http://schemas.openxmlformats.org/wordprocessingml/2006/main" xmlns:w14="http://schemas.microsoft.com/office/word/2010/wordml" xmlns:w15="http://schemas.microsoft.com/office/word/2012/wordml" xmlns:w16cex="http://schemas.microsoft.com/office/word/2018/wordml/cex" xmlns:w16cid="http://schemas.microsoft.com/office/word/2016/wordml/cid" xmlns:w16="http://schemas.microsoft.com/office/word/2018/wordml" xmlns:w16sdtdh="http://schemas.microsoft.com/office/word/2020/wordml/sdtdatahash" xmlns:w16se="http://schemas.microsoft.com/office/word/2015/wordml/symex" xmlns:wpg="http://schemas.microsoft.com/office/word/2010/wordprocessingGroup" xmlns:wpi="http://schemas.microsoft.com/office/word/2010/wordprocessingInk" xmlns:wne="http://schemas.microsoft.com/office/word/2006/wordml" xmlns:wps="http://schemas.microsoft.com/office/word/2010/wordprocessingShape" mc:Ignorable="w14 w15 w16se w16cid w16 w16cex w16sdtdh wp14">
+<w:ftr xmlns:wpc="http://schemas.microsoft.com/office/word/2010/wordprocessingCanvas" xmlns:cx="http://schemas.microsoft.com/office/drawing/2014/chartex" xmlns:cx1="http://schemas.microsoft.com/office/drawing/2015/9/8/chartex" xmlns:cx2="http://schemas.microsoft.com/office/drawing/2015/10/21/chartex" xmlns:cx3="http://schemas.microsoft.com/office/drawing/2016/5/9/chartex" xmlns:cx4="http://schemas.microsoft.com/office/drawing/2016/5/10/chartex" xmlns:cx5="http://schemas.microsoft.com/office/drawing/2016/5/11/chartex" xmlns:cx6="http://schemas.microsoft.com/office/drawing/2016/5/12/chartex" xmlns:cx7="http://schemas.microsoft.com/office/drawing/2016/5/13/chartex" xmlns:cx8="http://schemas.microsoft.com/office/drawing/2016/5/14/chartex" xmlns:mc="http://schemas.openxmlformats.org/markup-compatibility/2006" xmlns:aink="http://schemas.microsoft.com/office/drawing/2016/ink" xmlns:am3d="http://schemas.microsoft.com/office/drawing/2017/model3d" xmlns:o="urn:schemas-microsoft-com:office:office" xmlns:oel="http://schemas.microsoft.com/office/2019/extlst" xmlns:r="http://schemas.openxmlformats.org/officeDocument/2006/relationships" xmlns:m="http://schemas.openxmlformats.org/officeDocument/2006/math" xmlns:v="urn:schemas-microsoft-com:vml" xmlns:wp14="http://schemas.microsoft.com/office/word/2010/wordprocessingDrawing" xmlns:wp="http://schemas.openxmlformats.org/drawingml/2006/wordprocessingDrawing" xmlns:w10="urn:schemas-microsoft-com:office:word" xmlns:w="http://schemas.openxmlformats.org/wordprocessingml/2006/main" xmlns:w14="http://schemas.microsoft.com/office/word/2010/wordml" xmlns:w15="http://schemas.microsoft.com/office/word/2012/wordml" xmlns:w16cex="http://schemas.microsoft.com/office/word/2018/wordml/cex" xmlns:w16cid="http://schemas.microsoft.com/office/word/2016/wordml/cid" xmlns:w16="http://schemas.microsoft.com/office/word/2018/wordml" xmlns:w16du="http://schemas.microsoft.com/office/word/2023/wordml/word16du" xmlns:w16sdtdh="http://schemas.microsoft.com/office/word/2020/wordml/sdtdatahash" xmlns:w16se="http://schemas.microsoft.com/office/word/2015/wordml/symex" xmlns:wpg="http://schemas.microsoft.com/office/word/2010/wordprocessingGroup" xmlns:wpi="http://schemas.microsoft.com/office/word/2010/wordprocessingInk" xmlns:wne="http://schemas.microsoft.com/office/word/2006/wordml" xmlns:wps="http://schemas.microsoft.com/office/word/2010/wordprocessingShape" mc:Ignorable="w14 w15 w16se w16cid w16 w16cex w16sdtdh wp14">
   <w:p>
     <w:pPr>
       <w:pBdr>
@@ -41629,7 +41692,7 @@
 </file>
 
 <file path=word/footer7.xml><?xml version="1.0" encoding="utf-8"?>
-<w:ftr xmlns:wpc="http://schemas.microsoft.com/office/word/2010/wordprocessingCanvas" xmlns:cx="http://schemas.microsoft.com/office/drawing/2014/chartex" xmlns:cx1="http://schemas.microsoft.com/office/drawing/2015/9/8/chartex" xmlns:cx2="http://schemas.microsoft.com/office/drawing/2015/10/21/chartex" xmlns:cx3="http://schemas.microsoft.com/office/drawing/2016/5/9/chartex" xmlns:cx4="http://schemas.microsoft.com/office/drawing/2016/5/10/chartex" xmlns:cx5="http://schemas.microsoft.com/office/drawing/2016/5/11/chartex" xmlns:cx6="http://schemas.microsoft.com/office/drawing/2016/5/12/chartex" xmlns:cx7="http://schemas.microsoft.com/office/drawing/2016/5/13/chartex" xmlns:cx8="http://schemas.microsoft.com/office/drawing/2016/5/14/chartex" xmlns:mc="http://schemas.openxmlformats.org/markup-compatibility/2006" xmlns:aink="http://schemas.microsoft.com/office/drawing/2016/ink" xmlns:am3d="http://schemas.microsoft.com/office/drawing/2017/model3d" xmlns:o="urn:schemas-microsoft-com:office:office" xmlns:oel="http://schemas.microsoft.com/office/2019/extlst" xmlns:r="http://schemas.openxmlformats.org/officeDocument/2006/relationships" xmlns:m="http://schemas.openxmlformats.org/officeDocument/2006/math" xmlns:v="urn:schemas-microsoft-com:vml" xmlns:wp14="http://schemas.microsoft.com/office/word/2010/wordprocessingDrawing" xmlns:wp="http://schemas.openxmlformats.org/drawingml/2006/wordprocessingDrawing" xmlns:w10="urn:schemas-microsoft-com:office:word" xmlns:w="http://schemas.openxmlformats.org/wordprocessingml/2006/main" xmlns:w14="http://schemas.microsoft.com/office/word/2010/wordml" xmlns:w15="http://schemas.microsoft.com/office/word/2012/wordml" xmlns:w16cex="http://schemas.microsoft.com/office/word/2018/wordml/cex" xmlns:w16cid="http://schemas.microsoft.com/office/word/2016/wordml/cid" xmlns:w16="http://schemas.microsoft.com/office/word/2018/wordml" xmlns:w16sdtdh="http://schemas.microsoft.com/office/word/2020/wordml/sdtdatahash" xmlns:w16se="http://schemas.microsoft.com/office/word/2015/wordml/symex" xmlns:wpg="http://schemas.microsoft.com/office/word/2010/wordprocessingGroup" xmlns:wpi="http://schemas.microsoft.com/office/word/2010/wordprocessingInk" xmlns:wne="http://schemas.microsoft.com/office/word/2006/wordml" xmlns:wps="http://schemas.microsoft.com/office/word/2010/wordprocessingShape" mc:Ignorable="w14 w15 w16se w16cid w16 w16cex w16sdtdh wp14">
+<w:ftr xmlns:wpc="http://schemas.microsoft.com/office/word/2010/wordprocessingCanvas" xmlns:cx="http://schemas.microsoft.com/office/drawing/2014/chartex" xmlns:cx1="http://schemas.microsoft.com/office/drawing/2015/9/8/chartex" xmlns:cx2="http://schemas.microsoft.com/office/drawing/2015/10/21/chartex" xmlns:cx3="http://schemas.microsoft.com/office/drawing/2016/5/9/chartex" xmlns:cx4="http://schemas.microsoft.com/office/drawing/2016/5/10/chartex" xmlns:cx5="http://schemas.microsoft.com/office/drawing/2016/5/11/chartex" xmlns:cx6="http://schemas.microsoft.com/office/drawing/2016/5/12/chartex" xmlns:cx7="http://schemas.microsoft.com/office/drawing/2016/5/13/chartex" xmlns:cx8="http://schemas.microsoft.com/office/drawing/2016/5/14/chartex" xmlns:mc="http://schemas.openxmlformats.org/markup-compatibility/2006" xmlns:aink="http://schemas.microsoft.com/office/drawing/2016/ink" xmlns:am3d="http://schemas.microsoft.com/office/drawing/2017/model3d" xmlns:o="urn:schemas-microsoft-com:office:office" xmlns:oel="http://schemas.microsoft.com/office/2019/extlst" xmlns:r="http://schemas.openxmlformats.org/officeDocument/2006/relationships" xmlns:m="http://schemas.openxmlformats.org/officeDocument/2006/math" xmlns:v="urn:schemas-microsoft-com:vml" xmlns:wp14="http://schemas.microsoft.com/office/word/2010/wordprocessingDrawing" xmlns:wp="http://schemas.openxmlformats.org/drawingml/2006/wordprocessingDrawing" xmlns:w10="urn:schemas-microsoft-com:office:word" xmlns:w="http://schemas.openxmlformats.org/wordprocessingml/2006/main" xmlns:w14="http://schemas.microsoft.com/office/word/2010/wordml" xmlns:w15="http://schemas.microsoft.com/office/word/2012/wordml" xmlns:w16cex="http://schemas.microsoft.com/office/word/2018/wordml/cex" xmlns:w16cid="http://schemas.microsoft.com/office/word/2016/wordml/cid" xmlns:w16="http://schemas.microsoft.com/office/word/2018/wordml" xmlns:w16du="http://schemas.microsoft.com/office/word/2023/wordml/word16du" xmlns:w16sdtdh="http://schemas.microsoft.com/office/word/2020/wordml/sdtdatahash" xmlns:w16se="http://schemas.microsoft.com/office/word/2015/wordml/symex" xmlns:wpg="http://schemas.microsoft.com/office/word/2010/wordprocessingGroup" xmlns:wpi="http://schemas.microsoft.com/office/word/2010/wordprocessingInk" xmlns:wne="http://schemas.microsoft.com/office/word/2006/wordml" xmlns:wps="http://schemas.microsoft.com/office/word/2010/wordprocessingShape" mc:Ignorable="w14 w15 w16se w16cid w16 w16cex w16sdtdh wp14">
   <w:p>
     <w:pPr>
       <w:pBdr>
@@ -41760,7 +41823,7 @@
 </file>
 
 <file path=word/footer8.xml><?xml version="1.0" encoding="utf-8"?>
-<w:ftr xmlns:wpc="http://schemas.microsoft.com/office/word/2010/wordprocessingCanvas" xmlns:cx="http://schemas.microsoft.com/office/drawing/2014/chartex" xmlns:cx1="http://schemas.microsoft.com/office/drawing/2015/9/8/chartex" xmlns:cx2="http://schemas.microsoft.com/office/drawing/2015/10/21/chartex" xmlns:cx3="http://schemas.microsoft.com/office/drawing/2016/5/9/chartex" xmlns:cx4="http://schemas.microsoft.com/office/drawing/2016/5/10/chartex" xmlns:cx5="http://schemas.microsoft.com/office/drawing/2016/5/11/chartex" xmlns:cx6="http://schemas.microsoft.com/office/drawing/2016/5/12/chartex" xmlns:cx7="http://schemas.microsoft.com/office/drawing/2016/5/13/chartex" xmlns:cx8="http://schemas.microsoft.com/office/drawing/2016/5/14/chartex" xmlns:mc="http://schemas.openxmlformats.org/markup-compatibility/2006" xmlns:aink="http://schemas.microsoft.com/office/drawing/2016/ink" xmlns:am3d="http://schemas.microsoft.com/office/drawing/2017/model3d" xmlns:o="urn:schemas-microsoft-com:office:office" xmlns:oel="http://schemas.microsoft.com/office/2019/extlst" xmlns:r="http://schemas.openxmlformats.org/officeDocument/2006/relationships" xmlns:m="http://schemas.openxmlformats.org/officeDocument/2006/math" xmlns:v="urn:schemas-microsoft-com:vml" xmlns:wp14="http://schemas.microsoft.com/office/word/2010/wordprocessingDrawing" xmlns:wp="http://schemas.openxmlformats.org/drawingml/2006/wordprocessingDrawing" xmlns:w10="urn:schemas-microsoft-com:office:word" xmlns:w="http://schemas.openxmlformats.org/wordprocessingml/2006/main" xmlns:w14="http://schemas.microsoft.com/office/word/2010/wordml" xmlns:w15="http://schemas.microsoft.com/office/word/2012/wordml" xmlns:w16cex="http://schemas.microsoft.com/office/word/2018/wordml/cex" xmlns:w16cid="http://schemas.microsoft.com/office/word/2016/wordml/cid" xmlns:w16="http://schemas.microsoft.com/office/word/2018/wordml" xmlns:w16sdtdh="http://schemas.microsoft.com/office/word/2020/wordml/sdtdatahash" xmlns:w16se="http://schemas.microsoft.com/office/word/2015/wordml/symex" xmlns:wpg="http://schemas.microsoft.com/office/word/2010/wordprocessingGroup" xmlns:wpi="http://schemas.microsoft.com/office/word/2010/wordprocessingInk" xmlns:wne="http://schemas.microsoft.com/office/word/2006/wordml" xmlns:wps="http://schemas.microsoft.com/office/word/2010/wordprocessingShape" mc:Ignorable="w14 w15 w16se w16cid w16 w16cex w16sdtdh wp14">
+<w:ftr xmlns:wpc="http://schemas.microsoft.com/office/word/2010/wordprocessingCanvas" xmlns:cx="http://schemas.microsoft.com/office/drawing/2014/chartex" xmlns:cx1="http://schemas.microsoft.com/office/drawing/2015/9/8/chartex" xmlns:cx2="http://schemas.microsoft.com/office/drawing/2015/10/21/chartex" xmlns:cx3="http://schemas.microsoft.com/office/drawing/2016/5/9/chartex" xmlns:cx4="http://schemas.microsoft.com/office/drawing/2016/5/10/chartex" xmlns:cx5="http://schemas.microsoft.com/office/drawing/2016/5/11/chartex" xmlns:cx6="http://schemas.microsoft.com/office/drawing/2016/5/12/chartex" xmlns:cx7="http://schemas.microsoft.com/office/drawing/2016/5/13/chartex" xmlns:cx8="http://schemas.microsoft.com/office/drawing/2016/5/14/chartex" xmlns:mc="http://schemas.openxmlformats.org/markup-compatibility/2006" xmlns:aink="http://schemas.microsoft.com/office/drawing/2016/ink" xmlns:am3d="http://schemas.microsoft.com/office/drawing/2017/model3d" xmlns:o="urn:schemas-microsoft-com:office:office" xmlns:oel="http://schemas.microsoft.com/office/2019/extlst" xmlns:r="http://schemas.openxmlformats.org/officeDocument/2006/relationships" xmlns:m="http://schemas.openxmlformats.org/officeDocument/2006/math" xmlns:v="urn:schemas-microsoft-com:vml" xmlns:wp14="http://schemas.microsoft.com/office/word/2010/wordprocessingDrawing" xmlns:wp="http://schemas.openxmlformats.org/drawingml/2006/wordprocessingDrawing" xmlns:w10="urn:schemas-microsoft-com:office:word" xmlns:w="http://schemas.openxmlformats.org/wordprocessingml/2006/main" xmlns:w14="http://schemas.microsoft.com/office/word/2010/wordml" xmlns:w15="http://schemas.microsoft.com/office/word/2012/wordml" xmlns:w16cex="http://schemas.microsoft.com/office/word/2018/wordml/cex" xmlns:w16cid="http://schemas.microsoft.com/office/word/2016/wordml/cid" xmlns:w16="http://schemas.microsoft.com/office/word/2018/wordml" xmlns:w16du="http://schemas.microsoft.com/office/word/2023/wordml/word16du" xmlns:w16sdtdh="http://schemas.microsoft.com/office/word/2020/wordml/sdtdatahash" xmlns:w16se="http://schemas.microsoft.com/office/word/2015/wordml/symex" xmlns:wpg="http://schemas.microsoft.com/office/word/2010/wordprocessingGroup" xmlns:wpi="http://schemas.microsoft.com/office/word/2010/wordprocessingInk" xmlns:wne="http://schemas.microsoft.com/office/word/2006/wordml" xmlns:wps="http://schemas.microsoft.com/office/word/2010/wordprocessingShape" mc:Ignorable="w14 w15 w16se w16cid w16 w16cex w16sdtdh wp14">
   <w:p>
     <w:pPr>
       <w:pBdr>
@@ -41891,7 +41954,7 @@
 </file>
 
 <file path=word/footer9.xml><?xml version="1.0" encoding="utf-8"?>
-<w:ftr xmlns:wpc="http://schemas.microsoft.com/office/word/2010/wordprocessingCanvas" xmlns:cx="http://schemas.microsoft.com/office/drawing/2014/chartex" xmlns:cx1="http://schemas.microsoft.com/office/drawing/2015/9/8/chartex" xmlns:cx2="http://schemas.microsoft.com/office/drawing/2015/10/21/chartex" xmlns:cx3="http://schemas.microsoft.com/office/drawing/2016/5/9/chartex" xmlns:cx4="http://schemas.microsoft.com/office/drawing/2016/5/10/chartex" xmlns:cx5="http://schemas.microsoft.com/office/drawing/2016/5/11/chartex" xmlns:cx6="http://schemas.microsoft.com/office/drawing/2016/5/12/chartex" xmlns:cx7="http://schemas.microsoft.com/office/drawing/2016/5/13/chartex" xmlns:cx8="http://schemas.microsoft.com/office/drawing/2016/5/14/chartex" xmlns:mc="http://schemas.openxmlformats.org/markup-compatibility/2006" xmlns:aink="http://schemas.microsoft.com/office/drawing/2016/ink" xmlns:am3d="http://schemas.microsoft.com/office/drawing/2017/model3d" xmlns:o="urn:schemas-microsoft-com:office:office" xmlns:oel="http://schemas.microsoft.com/office/2019/extlst" xmlns:r="http://schemas.openxmlformats.org/officeDocument/2006/relationships" xmlns:m="http://schemas.openxmlformats.org/officeDocument/2006/math" xmlns:v="urn:schemas-microsoft-com:vml" xmlns:wp14="http://schemas.microsoft.com/office/word/2010/wordprocessingDrawing" xmlns:wp="http://schemas.openxmlformats.org/drawingml/2006/wordprocessingDrawing" xmlns:w10="urn:schemas-microsoft-com:office:word" xmlns:w="http://schemas.openxmlformats.org/wordprocessingml/2006/main" xmlns:w14="http://schemas.microsoft.com/office/word/2010/wordml" xmlns:w15="http://schemas.microsoft.com/office/word/2012/wordml" xmlns:w16cex="http://schemas.microsoft.com/office/word/2018/wordml/cex" xmlns:w16cid="http://schemas.microsoft.com/office/word/2016/wordml/cid" xmlns:w16="http://schemas.microsoft.com/office/word/2018/wordml" xmlns:w16sdtdh="http://schemas.microsoft.com/office/word/2020/wordml/sdtdatahash" xmlns:w16se="http://schemas.microsoft.com/office/word/2015/wordml/symex" xmlns:wpg="http://schemas.microsoft.com/office/word/2010/wordprocessingGroup" xmlns:wpi="http://schemas.microsoft.com/office/word/2010/wordprocessingInk" xmlns:wne="http://schemas.microsoft.com/office/word/2006/wordml" xmlns:wps="http://schemas.microsoft.com/office/word/2010/wordprocessingShape" mc:Ignorable="w14 w15 w16se w16cid w16 w16cex w16sdtdh wp14">
+<w:ftr xmlns:wpc="http://schemas.microsoft.com/office/word/2010/wordprocessingCanvas" xmlns:cx="http://schemas.microsoft.com/office/drawing/2014/chartex" xmlns:cx1="http://schemas.microsoft.com/office/drawing/2015/9/8/chartex" xmlns:cx2="http://schemas.microsoft.com/office/drawing/2015/10/21/chartex" xmlns:cx3="http://schemas.microsoft.com/office/drawing/2016/5/9/chartex" xmlns:cx4="http://schemas.microsoft.com/office/drawing/2016/5/10/chartex" xmlns:cx5="http://schemas.microsoft.com/office/drawing/2016/5/11/chartex" xmlns:cx6="http://schemas.microsoft.com/office/drawing/2016/5/12/chartex" xmlns:cx7="http://schemas.microsoft.com/office/drawing/2016/5/13/chartex" xmlns:cx8="http://schemas.microsoft.com/office/drawing/2016/5/14/chartex" xmlns:mc="http://schemas.openxmlformats.org/markup-compatibility/2006" xmlns:aink="http://schemas.microsoft.com/office/drawing/2016/ink" xmlns:am3d="http://schemas.microsoft.com/office/drawing/2017/model3d" xmlns:o="urn:schemas-microsoft-com:office:office" xmlns:oel="http://schemas.microsoft.com/office/2019/extlst" xmlns:r="http://schemas.openxmlformats.org/officeDocument/2006/relationships" xmlns:m="http://schemas.openxmlformats.org/officeDocument/2006/math" xmlns:v="urn:schemas-microsoft-com:vml" xmlns:wp14="http://schemas.microsoft.com/office/word/2010/wordprocessingDrawing" xmlns:wp="http://schemas.openxmlformats.org/drawingml/2006/wordprocessingDrawing" xmlns:w10="urn:schemas-microsoft-com:office:word" xmlns:w="http://schemas.openxmlformats.org/wordprocessingml/2006/main" xmlns:w14="http://schemas.microsoft.com/office/word/2010/wordml" xmlns:w15="http://schemas.microsoft.com/office/word/2012/wordml" xmlns:w16cex="http://schemas.microsoft.com/office/word/2018/wordml/cex" xmlns:w16cid="http://schemas.microsoft.com/office/word/2016/wordml/cid" xmlns:w16="http://schemas.microsoft.com/office/word/2018/wordml" xmlns:w16du="http://schemas.microsoft.com/office/word/2023/wordml/word16du" xmlns:w16sdtdh="http://schemas.microsoft.com/office/word/2020/wordml/sdtdatahash" xmlns:w16se="http://schemas.microsoft.com/office/word/2015/wordml/symex" xmlns:wpg="http://schemas.microsoft.com/office/word/2010/wordprocessingGroup" xmlns:wpi="http://schemas.microsoft.com/office/word/2010/wordprocessingInk" xmlns:wne="http://schemas.microsoft.com/office/word/2006/wordml" xmlns:wps="http://schemas.microsoft.com/office/word/2010/wordprocessingShape" mc:Ignorable="w14 w15 w16se w16cid w16 w16cex w16sdtdh wp14">
   <w:p>
     <w:pPr>
       <w:pBdr>
@@ -42022,7 +42085,7 @@
 </file>
 
 <file path=word/footnotes.xml><?xml version="1.0" encoding="utf-8"?>
-<w:footnotes xmlns:wpc="http://schemas.microsoft.com/office/word/2010/wordprocessingCanvas" xmlns:cx="http://schemas.microsoft.com/office/drawing/2014/chartex" xmlns:cx1="http://schemas.microsoft.com/office/drawing/2015/9/8/chartex" xmlns:cx2="http://schemas.microsoft.com/office/drawing/2015/10/21/chartex" xmlns:cx3="http://schemas.microsoft.com/office/drawing/2016/5/9/chartex" xmlns:cx4="http://schemas.microsoft.com/office/drawing/2016/5/10/chartex" xmlns:cx5="http://schemas.microsoft.com/office/drawing/2016/5/11/chartex" xmlns:cx6="http://schemas.microsoft.com/office/drawing/2016/5/12/chartex" xmlns:cx7="http://schemas.microsoft.com/office/drawing/2016/5/13/chartex" xmlns:cx8="http://schemas.microsoft.com/office/drawing/2016/5/14/chartex" xmlns:mc="http://schemas.openxmlformats.org/markup-compatibility/2006" xmlns:aink="http://schemas.microsoft.com/office/drawing/2016/ink" xmlns:am3d="http://schemas.microsoft.com/office/drawing/2017/model3d" xmlns:o="urn:schemas-microsoft-com:office:office" xmlns:oel="http://schemas.microsoft.com/office/2019/extlst" xmlns:r="http://schemas.openxmlformats.org/officeDocument/2006/relationships" xmlns:m="http://schemas.openxmlformats.org/officeDocument/2006/math" xmlns:v="urn:schemas-microsoft-com:vml" xmlns:wp14="http://schemas.microsoft.com/office/word/2010/wordprocessingDrawing" xmlns:wp="http://schemas.openxmlformats.org/drawingml/2006/wordprocessingDrawing" xmlns:w10="urn:schemas-microsoft-com:office:word" xmlns:w="http://schemas.openxmlformats.org/wordprocessingml/2006/main" xmlns:w14="http://schemas.microsoft.com/office/word/2010/wordml" xmlns:w15="http://schemas.microsoft.com/office/word/2012/wordml" xmlns:w16cex="http://schemas.microsoft.com/office/word/2018/wordml/cex" xmlns:w16cid="http://schemas.microsoft.com/office/word/2016/wordml/cid" xmlns:w16="http://schemas.microsoft.com/office/word/2018/wordml" xmlns:w16sdtdh="http://schemas.microsoft.com/office/word/2020/wordml/sdtdatahash" xmlns:w16se="http://schemas.microsoft.com/office/word/2015/wordml/symex" xmlns:wpg="http://schemas.microsoft.com/office/word/2010/wordprocessingGroup" xmlns:wpi="http://schemas.microsoft.com/office/word/2010/wordprocessingInk" xmlns:wne="http://schemas.microsoft.com/office/word/2006/wordml" xmlns:wps="http://schemas.microsoft.com/office/word/2010/wordprocessingShape" mc:Ignorable="w14 w15 w16se w16cid w16 w16cex w16sdtdh wp14">
+<w:footnotes xmlns:wpc="http://schemas.microsoft.com/office/word/2010/wordprocessingCanvas" xmlns:cx="http://schemas.microsoft.com/office/drawing/2014/chartex" xmlns:cx1="http://schemas.microsoft.com/office/drawing/2015/9/8/chartex" xmlns:cx2="http://schemas.microsoft.com/office/drawing/2015/10/21/chartex" xmlns:cx3="http://schemas.microsoft.com/office/drawing/2016/5/9/chartex" xmlns:cx4="http://schemas.microsoft.com/office/drawing/2016/5/10/chartex" xmlns:cx5="http://schemas.microsoft.com/office/drawing/2016/5/11/chartex" xmlns:cx6="http://schemas.microsoft.com/office/drawing/2016/5/12/chartex" xmlns:cx7="http://schemas.microsoft.com/office/drawing/2016/5/13/chartex" xmlns:cx8="http://schemas.microsoft.com/office/drawing/2016/5/14/chartex" xmlns:mc="http://schemas.openxmlformats.org/markup-compatibility/2006" xmlns:aink="http://schemas.microsoft.com/office/drawing/2016/ink" xmlns:am3d="http://schemas.microsoft.com/office/drawing/2017/model3d" xmlns:o="urn:schemas-microsoft-com:office:office" xmlns:oel="http://schemas.microsoft.com/office/2019/extlst" xmlns:r="http://schemas.openxmlformats.org/officeDocument/2006/relationships" xmlns:m="http://schemas.openxmlformats.org/officeDocument/2006/math" xmlns:v="urn:schemas-microsoft-com:vml" xmlns:wp14="http://schemas.microsoft.com/office/word/2010/wordprocessingDrawing" xmlns:wp="http://schemas.openxmlformats.org/drawingml/2006/wordprocessingDrawing" xmlns:w10="urn:schemas-microsoft-com:office:word" xmlns:w="http://schemas.openxmlformats.org/wordprocessingml/2006/main" xmlns:w14="http://schemas.microsoft.com/office/word/2010/wordml" xmlns:w15="http://schemas.microsoft.com/office/word/2012/wordml" xmlns:w16cex="http://schemas.microsoft.com/office/word/2018/wordml/cex" xmlns:w16cid="http://schemas.microsoft.com/office/word/2016/wordml/cid" xmlns:w16="http://schemas.microsoft.com/office/word/2018/wordml" xmlns:w16du="http://schemas.microsoft.com/office/word/2023/wordml/word16du" xmlns:w16sdtdh="http://schemas.microsoft.com/office/word/2020/wordml/sdtdatahash" xmlns:w16se="http://schemas.microsoft.com/office/word/2015/wordml/symex" xmlns:wpg="http://schemas.microsoft.com/office/word/2010/wordprocessingGroup" xmlns:wpi="http://schemas.microsoft.com/office/word/2010/wordprocessingInk" xmlns:wne="http://schemas.microsoft.com/office/word/2006/wordml" xmlns:wps="http://schemas.microsoft.com/office/word/2010/wordprocessingShape" mc:Ignorable="w14 w15 w16se w16cid w16 w16cex w16sdtdh wp14">
   <w:footnote w:type="separator" w:id="-1">
     <w:p>
       <w:r>
@@ -42044,7 +42107,7 @@
 </file>
 
 <file path=word/header1.xml><?xml version="1.0" encoding="utf-8"?>
-<w:hdr xmlns:wpc="http://schemas.microsoft.com/office/word/2010/wordprocessingCanvas" xmlns:cx="http://schemas.microsoft.com/office/drawing/2014/chartex" xmlns:cx1="http://schemas.microsoft.com/office/drawing/2015/9/8/chartex" xmlns:cx2="http://schemas.microsoft.com/office/drawing/2015/10/21/chartex" xmlns:cx3="http://schemas.microsoft.com/office/drawing/2016/5/9/chartex" xmlns:cx4="http://schemas.microsoft.com/office/drawing/2016/5/10/chartex" xmlns:cx5="http://schemas.microsoft.com/office/drawing/2016/5/11/chartex" xmlns:cx6="http://schemas.microsoft.com/office/drawing/2016/5/12/chartex" xmlns:cx7="http://schemas.microsoft.com/office/drawing/2016/5/13/chartex" xmlns:cx8="http://schemas.microsoft.com/office/drawing/2016/5/14/chartex" xmlns:mc="http://schemas.openxmlformats.org/markup-compatibility/2006" xmlns:aink="http://schemas.microsoft.com/office/drawing/2016/ink" xmlns:am3d="http://schemas.microsoft.com/office/drawing/2017/model3d" xmlns:o="urn:schemas-microsoft-com:office:office" xmlns:oel="http://schemas.microsoft.com/office/2019/extlst" xmlns:r="http://schemas.openxmlformats.org/officeDocument/2006/relationships" xmlns:m="http://schemas.openxmlformats.org/officeDocument/2006/math" xmlns:v="urn:schemas-microsoft-com:vml" xmlns:wp14="http://schemas.microsoft.com/office/word/2010/wordprocessingDrawing" xmlns:wp="http://schemas.openxmlformats.org/drawingml/2006/wordprocessingDrawing" xmlns:w10="urn:schemas-microsoft-com:office:word" xmlns:w="http://schemas.openxmlformats.org/wordprocessingml/2006/main" xmlns:w14="http://schemas.microsoft.com/office/word/2010/wordml" xmlns:w15="http://schemas.microsoft.com/office/word/2012/wordml" xmlns:w16cex="http://schemas.microsoft.com/office/word/2018/wordml/cex" xmlns:w16cid="http://schemas.microsoft.com/office/word/2016/wordml/cid" xmlns:w16="http://schemas.microsoft.com/office/word/2018/wordml" xmlns:w16sdtdh="http://schemas.microsoft.com/office/word/2020/wordml/sdtdatahash" xmlns:w16se="http://schemas.microsoft.com/office/word/2015/wordml/symex" xmlns:wpg="http://schemas.microsoft.com/office/word/2010/wordprocessingGroup" xmlns:wpi="http://schemas.microsoft.com/office/word/2010/wordprocessingInk" xmlns:wne="http://schemas.microsoft.com/office/word/2006/wordml" xmlns:wps="http://schemas.microsoft.com/office/word/2010/wordprocessingShape" mc:Ignorable="w14 w15 w16se w16cid w16 w16cex w16sdtdh wp14">
+<w:hdr xmlns:wpc="http://schemas.microsoft.com/office/word/2010/wordprocessingCanvas" xmlns:cx="http://schemas.microsoft.com/office/drawing/2014/chartex" xmlns:cx1="http://schemas.microsoft.com/office/drawing/2015/9/8/chartex" xmlns:cx2="http://schemas.microsoft.com/office/drawing/2015/10/21/chartex" xmlns:cx3="http://schemas.microsoft.com/office/drawing/2016/5/9/chartex" xmlns:cx4="http://schemas.microsoft.com/office/drawing/2016/5/10/chartex" xmlns:cx5="http://schemas.microsoft.com/office/drawing/2016/5/11/chartex" xmlns:cx6="http://schemas.microsoft.com/office/drawing/2016/5/12/chartex" xmlns:cx7="http://schemas.microsoft.com/office/drawing/2016/5/13/chartex" xmlns:cx8="http://schemas.microsoft.com/office/drawing/2016/5/14/chartex" xmlns:mc="http://schemas.openxmlformats.org/markup-compatibility/2006" xmlns:aink="http://schemas.microsoft.com/office/drawing/2016/ink" xmlns:am3d="http://schemas.microsoft.com/office/drawing/2017/model3d" xmlns:o="urn:schemas-microsoft-com:office:office" xmlns:oel="http://schemas.microsoft.com/office/2019/extlst" xmlns:r="http://schemas.openxmlformats.org/officeDocument/2006/relationships" xmlns:m="http://schemas.openxmlformats.org/officeDocument/2006/math" xmlns:v="urn:schemas-microsoft-com:vml" xmlns:wp14="http://schemas.microsoft.com/office/word/2010/wordprocessingDrawing" xmlns:wp="http://schemas.openxmlformats.org/drawingml/2006/wordprocessingDrawing" xmlns:w10="urn:schemas-microsoft-com:office:word" xmlns:w="http://schemas.openxmlformats.org/wordprocessingml/2006/main" xmlns:w14="http://schemas.microsoft.com/office/word/2010/wordml" xmlns:w15="http://schemas.microsoft.com/office/word/2012/wordml" xmlns:w16cex="http://schemas.microsoft.com/office/word/2018/wordml/cex" xmlns:w16cid="http://schemas.microsoft.com/office/word/2016/wordml/cid" xmlns:w16="http://schemas.microsoft.com/office/word/2018/wordml" xmlns:w16du="http://schemas.microsoft.com/office/word/2023/wordml/word16du" xmlns:w16sdtdh="http://schemas.microsoft.com/office/word/2020/wordml/sdtdatahash" xmlns:w16se="http://schemas.microsoft.com/office/word/2015/wordml/symex" xmlns:wpg="http://schemas.microsoft.com/office/word/2010/wordprocessingGroup" xmlns:wpi="http://schemas.microsoft.com/office/word/2010/wordprocessingInk" xmlns:wne="http://schemas.microsoft.com/office/word/2006/wordml" xmlns:wps="http://schemas.microsoft.com/office/word/2010/wordprocessingShape" mc:Ignorable="w14 w15 w16se w16cid w16 w16cex w16sdtdh wp14">
   <w:p>
     <w:pPr>
       <w:pBdr>
@@ -42171,7 +42234,7 @@
 </file>
 
 <file path=word/header10.xml><?xml version="1.0" encoding="utf-8"?>
-<w:hdr xmlns:wpc="http://schemas.microsoft.com/office/word/2010/wordprocessingCanvas" xmlns:cx="http://schemas.microsoft.com/office/drawing/2014/chartex" xmlns:cx1="http://schemas.microsoft.com/office/drawing/2015/9/8/chartex" xmlns:cx2="http://schemas.microsoft.com/office/drawing/2015/10/21/chartex" xmlns:cx3="http://schemas.microsoft.com/office/drawing/2016/5/9/chartex" xmlns:cx4="http://schemas.microsoft.com/office/drawing/2016/5/10/chartex" xmlns:cx5="http://schemas.microsoft.com/office/drawing/2016/5/11/chartex" xmlns:cx6="http://schemas.microsoft.com/office/drawing/2016/5/12/chartex" xmlns:cx7="http://schemas.microsoft.com/office/drawing/2016/5/13/chartex" xmlns:cx8="http://schemas.microsoft.com/office/drawing/2016/5/14/chartex" xmlns:mc="http://schemas.openxmlformats.org/markup-compatibility/2006" xmlns:aink="http://schemas.microsoft.com/office/drawing/2016/ink" xmlns:am3d="http://schemas.microsoft.com/office/drawing/2017/model3d" xmlns:o="urn:schemas-microsoft-com:office:office" xmlns:oel="http://schemas.microsoft.com/office/2019/extlst" xmlns:r="http://schemas.openxmlformats.org/officeDocument/2006/relationships" xmlns:m="http://schemas.openxmlformats.org/officeDocument/2006/math" xmlns:v="urn:schemas-microsoft-com:vml" xmlns:wp14="http://schemas.microsoft.com/office/word/2010/wordprocessingDrawing" xmlns:wp="http://schemas.openxmlformats.org/drawingml/2006/wordprocessingDrawing" xmlns:w10="urn:schemas-microsoft-com:office:word" xmlns:w="http://schemas.openxmlformats.org/wordprocessingml/2006/main" xmlns:w14="http://schemas.microsoft.com/office/word/2010/wordml" xmlns:w15="http://schemas.microsoft.com/office/word/2012/wordml" xmlns:w16cex="http://schemas.microsoft.com/office/word/2018/wordml/cex" xmlns:w16cid="http://schemas.microsoft.com/office/word/2016/wordml/cid" xmlns:w16="http://schemas.microsoft.com/office/word/2018/wordml" xmlns:w16sdtdh="http://schemas.microsoft.com/office/word/2020/wordml/sdtdatahash" xmlns:w16se="http://schemas.microsoft.com/office/word/2015/wordml/symex" xmlns:wpg="http://schemas.microsoft.com/office/word/2010/wordprocessingGroup" xmlns:wpi="http://schemas.microsoft.com/office/word/2010/wordprocessingInk" xmlns:wne="http://schemas.microsoft.com/office/word/2006/wordml" xmlns:wps="http://schemas.microsoft.com/office/word/2010/wordprocessingShape" mc:Ignorable="w14 w15 w16se w16cid w16 w16cex w16sdtdh wp14">
+<w:hdr xmlns:wpc="http://schemas.microsoft.com/office/word/2010/wordprocessingCanvas" xmlns:cx="http://schemas.microsoft.com/office/drawing/2014/chartex" xmlns:cx1="http://schemas.microsoft.com/office/drawing/2015/9/8/chartex" xmlns:cx2="http://schemas.microsoft.com/office/drawing/2015/10/21/chartex" xmlns:cx3="http://schemas.microsoft.com/office/drawing/2016/5/9/chartex" xmlns:cx4="http://schemas.microsoft.com/office/drawing/2016/5/10/chartex" xmlns:cx5="http://schemas.microsoft.com/office/drawing/2016/5/11/chartex" xmlns:cx6="http://schemas.microsoft.com/office/drawing/2016/5/12/chartex" xmlns:cx7="http://schemas.microsoft.com/office/drawing/2016/5/13/chartex" xmlns:cx8="http://schemas.microsoft.com/office/drawing/2016/5/14/chartex" xmlns:mc="http://schemas.openxmlformats.org/markup-compatibility/2006" xmlns:aink="http://schemas.microsoft.com/office/drawing/2016/ink" xmlns:am3d="http://schemas.microsoft.com/office/drawing/2017/model3d" xmlns:o="urn:schemas-microsoft-com:office:office" xmlns:oel="http://schemas.microsoft.com/office/2019/extlst" xmlns:r="http://schemas.openxmlformats.org/officeDocument/2006/relationships" xmlns:m="http://schemas.openxmlformats.org/officeDocument/2006/math" xmlns:v="urn:schemas-microsoft-com:vml" xmlns:wp14="http://schemas.microsoft.com/office/word/2010/wordprocessingDrawing" xmlns:wp="http://schemas.openxmlformats.org/drawingml/2006/wordprocessingDrawing" xmlns:w10="urn:schemas-microsoft-com:office:word" xmlns:w="http://schemas.openxmlformats.org/wordprocessingml/2006/main" xmlns:w14="http://schemas.microsoft.com/office/word/2010/wordml" xmlns:w15="http://schemas.microsoft.com/office/word/2012/wordml" xmlns:w16cex="http://schemas.microsoft.com/office/word/2018/wordml/cex" xmlns:w16cid="http://schemas.microsoft.com/office/word/2016/wordml/cid" xmlns:w16="http://schemas.microsoft.com/office/word/2018/wordml" xmlns:w16du="http://schemas.microsoft.com/office/word/2023/wordml/word16du" xmlns:w16sdtdh="http://schemas.microsoft.com/office/word/2020/wordml/sdtdatahash" xmlns:w16se="http://schemas.microsoft.com/office/word/2015/wordml/symex" xmlns:wpg="http://schemas.microsoft.com/office/word/2010/wordprocessingGroup" xmlns:wpi="http://schemas.microsoft.com/office/word/2010/wordprocessingInk" xmlns:wne="http://schemas.microsoft.com/office/word/2006/wordml" xmlns:wps="http://schemas.microsoft.com/office/word/2010/wordprocessingShape" mc:Ignorable="w14 w15 w16se w16cid w16 w16cex w16sdtdh wp14">
   <w:p>
     <w:pPr>
       <w:pBdr>
@@ -42302,7 +42365,7 @@
 </file>
 
 <file path=word/header11.xml><?xml version="1.0" encoding="utf-8"?>
-<w:hdr xmlns:wpc="http://schemas.microsoft.com/office/word/2010/wordprocessingCanvas" xmlns:cx="http://schemas.microsoft.com/office/drawing/2014/chartex" xmlns:cx1="http://schemas.microsoft.com/office/drawing/2015/9/8/chartex" xmlns:cx2="http://schemas.microsoft.com/office/drawing/2015/10/21/chartex" xmlns:cx3="http://schemas.microsoft.com/office/drawing/2016/5/9/chartex" xmlns:cx4="http://schemas.microsoft.com/office/drawing/2016/5/10/chartex" xmlns:cx5="http://schemas.microsoft.com/office/drawing/2016/5/11/chartex" xmlns:cx6="http://schemas.microsoft.com/office/drawing/2016/5/12/chartex" xmlns:cx7="http://schemas.microsoft.com/office/drawing/2016/5/13/chartex" xmlns:cx8="http://schemas.microsoft.com/office/drawing/2016/5/14/chartex" xmlns:mc="http://schemas.openxmlformats.org/markup-compatibility/2006" xmlns:aink="http://schemas.microsoft.com/office/drawing/2016/ink" xmlns:am3d="http://schemas.microsoft.com/office/drawing/2017/model3d" xmlns:o="urn:schemas-microsoft-com:office:office" xmlns:oel="http://schemas.microsoft.com/office/2019/extlst" xmlns:r="http://schemas.openxmlformats.org/officeDocument/2006/relationships" xmlns:m="http://schemas.openxmlformats.org/officeDocument/2006/math" xmlns:v="urn:schemas-microsoft-com:vml" xmlns:wp14="http://schemas.microsoft.com/office/word/2010/wordprocessingDrawing" xmlns:wp="http://schemas.openxmlformats.org/drawingml/2006/wordprocessingDrawing" xmlns:w10="urn:schemas-microsoft-com:office:word" xmlns:w="http://schemas.openxmlformats.org/wordprocessingml/2006/main" xmlns:w14="http://schemas.microsoft.com/office/word/2010/wordml" xmlns:w15="http://schemas.microsoft.com/office/word/2012/wordml" xmlns:w16cex="http://schemas.microsoft.com/office/word/2018/wordml/cex" xmlns:w16cid="http://schemas.microsoft.com/office/word/2016/wordml/cid" xmlns:w16="http://schemas.microsoft.com/office/word/2018/wordml" xmlns:w16sdtdh="http://schemas.microsoft.com/office/word/2020/wordml/sdtdatahash" xmlns:w16se="http://schemas.microsoft.com/office/word/2015/wordml/symex" xmlns:wpg="http://schemas.microsoft.com/office/word/2010/wordprocessingGroup" xmlns:wpi="http://schemas.microsoft.com/office/word/2010/wordprocessingInk" xmlns:wne="http://schemas.microsoft.com/office/word/2006/wordml" xmlns:wps="http://schemas.microsoft.com/office/word/2010/wordprocessingShape" mc:Ignorable="w14 w15 w16se w16cid w16 w16cex w16sdtdh wp14">
+<w:hdr xmlns:wpc="http://schemas.microsoft.com/office/word/2010/wordprocessingCanvas" xmlns:cx="http://schemas.microsoft.com/office/drawing/2014/chartex" xmlns:cx1="http://schemas.microsoft.com/office/drawing/2015/9/8/chartex" xmlns:cx2="http://schemas.microsoft.com/office/drawing/2015/10/21/chartex" xmlns:cx3="http://schemas.microsoft.com/office/drawing/2016/5/9/chartex" xmlns:cx4="http://schemas.microsoft.com/office/drawing/2016/5/10/chartex" xmlns:cx5="http://schemas.microsoft.com/office/drawing/2016/5/11/chartex" xmlns:cx6="http://schemas.microsoft.com/office/drawing/2016/5/12/chartex" xmlns:cx7="http://schemas.microsoft.com/office/drawing/2016/5/13/chartex" xmlns:cx8="http://schemas.microsoft.com/office/drawing/2016/5/14/chartex" xmlns:mc="http://schemas.openxmlformats.org/markup-compatibility/2006" xmlns:aink="http://schemas.microsoft.com/office/drawing/2016/ink" xmlns:am3d="http://schemas.microsoft.com/office/drawing/2017/model3d" xmlns:o="urn:schemas-microsoft-com:office:office" xmlns:oel="http://schemas.microsoft.com/office/2019/extlst" xmlns:r="http://schemas.openxmlformats.org/officeDocument/2006/relationships" xmlns:m="http://schemas.openxmlformats.org/officeDocument/2006/math" xmlns:v="urn:schemas-microsoft-com:vml" xmlns:wp14="http://schemas.microsoft.com/office/word/2010/wordprocessingDrawing" xmlns:wp="http://schemas.openxmlformats.org/drawingml/2006/wordprocessingDrawing" xmlns:w10="urn:schemas-microsoft-com:office:word" xmlns:w="http://schemas.openxmlformats.org/wordprocessingml/2006/main" xmlns:w14="http://schemas.microsoft.com/office/word/2010/wordml" xmlns:w15="http://schemas.microsoft.com/office/word/2012/wordml" xmlns:w16cex="http://schemas.microsoft.com/office/word/2018/wordml/cex" xmlns:w16cid="http://schemas.microsoft.com/office/word/2016/wordml/cid" xmlns:w16="http://schemas.microsoft.com/office/word/2018/wordml" xmlns:w16du="http://schemas.microsoft.com/office/word/2023/wordml/word16du" xmlns:w16sdtdh="http://schemas.microsoft.com/office/word/2020/wordml/sdtdatahash" xmlns:w16se="http://schemas.microsoft.com/office/word/2015/wordml/symex" xmlns:wpg="http://schemas.microsoft.com/office/word/2010/wordprocessingGroup" xmlns:wpi="http://schemas.microsoft.com/office/word/2010/wordprocessingInk" xmlns:wne="http://schemas.microsoft.com/office/word/2006/wordml" xmlns:wps="http://schemas.microsoft.com/office/word/2010/wordprocessingShape" mc:Ignorable="w14 w15 w16se w16cid w16 w16cex w16sdtdh wp14">
   <w:p>
     <w:pPr>
       <w:pBdr>
@@ -42433,7 +42496,7 @@
 </file>
 
 <file path=word/header2.xml><?xml version="1.0" encoding="utf-8"?>
-<w:hdr xmlns:wpc="http://schemas.microsoft.com/office/word/2010/wordprocessingCanvas" xmlns:cx="http://schemas.microsoft.com/office/drawing/2014/chartex" xmlns:cx1="http://schemas.microsoft.com/office/drawing/2015/9/8/chartex" xmlns:cx2="http://schemas.microsoft.com/office/drawing/2015/10/21/chartex" xmlns:cx3="http://schemas.microsoft.com/office/drawing/2016/5/9/chartex" xmlns:cx4="http://schemas.microsoft.com/office/drawing/2016/5/10/chartex" xmlns:cx5="http://schemas.microsoft.com/office/drawing/2016/5/11/chartex" xmlns:cx6="http://schemas.microsoft.com/office/drawing/2016/5/12/chartex" xmlns:cx7="http://schemas.microsoft.com/office/drawing/2016/5/13/chartex" xmlns:cx8="http://schemas.microsoft.com/office/drawing/2016/5/14/chartex" xmlns:mc="http://schemas.openxmlformats.org/markup-compatibility/2006" xmlns:aink="http://schemas.microsoft.com/office/drawing/2016/ink" xmlns:am3d="http://schemas.microsoft.com/office/drawing/2017/model3d" xmlns:o="urn:schemas-microsoft-com:office:office" xmlns:oel="http://schemas.microsoft.com/office/2019/extlst" xmlns:r="http://schemas.openxmlformats.org/officeDocument/2006/relationships" xmlns:m="http://schemas.openxmlformats.org/officeDocument/2006/math" xmlns:v="urn:schemas-microsoft-com:vml" xmlns:wp14="http://schemas.microsoft.com/office/word/2010/wordprocessingDrawing" xmlns:wp="http://schemas.openxmlformats.org/drawingml/2006/wordprocessingDrawing" xmlns:w10="urn:schemas-microsoft-com:office:word" xmlns:w="http://schemas.openxmlformats.org/wordprocessingml/2006/main" xmlns:w14="http://schemas.microsoft.com/office/word/2010/wordml" xmlns:w15="http://schemas.microsoft.com/office/word/2012/wordml" xmlns:w16cex="http://schemas.microsoft.com/office/word/2018/wordml/cex" xmlns:w16cid="http://schemas.microsoft.com/office/word/2016/wordml/cid" xmlns:w16="http://schemas.microsoft.com/office/word/2018/wordml" xmlns:w16sdtdh="http://schemas.microsoft.com/office/word/2020/wordml/sdtdatahash" xmlns:w16se="http://schemas.microsoft.com/office/word/2015/wordml/symex" xmlns:wpg="http://schemas.microsoft.com/office/word/2010/wordprocessingGroup" xmlns:wpi="http://schemas.microsoft.com/office/word/2010/wordprocessingInk" xmlns:wne="http://schemas.microsoft.com/office/word/2006/wordml" xmlns:wps="http://schemas.microsoft.com/office/word/2010/wordprocessingShape" mc:Ignorable="w14 w15 w16se w16cid w16 w16cex w16sdtdh wp14">
+<w:hdr xmlns:wpc="http://schemas.microsoft.com/office/word/2010/wordprocessingCanvas" xmlns:cx="http://schemas.microsoft.com/office/drawing/2014/chartex" xmlns:cx1="http://schemas.microsoft.com/office/drawing/2015/9/8/chartex" xmlns:cx2="http://schemas.microsoft.com/office/drawing/2015/10/21/chartex" xmlns:cx3="http://schemas.microsoft.com/office/drawing/2016/5/9/chartex" xmlns:cx4="http://schemas.microsoft.com/office/drawing/2016/5/10/chartex" xmlns:cx5="http://schemas.microsoft.com/office/drawing/2016/5/11/chartex" xmlns:cx6="http://schemas.microsoft.com/office/drawing/2016/5/12/chartex" xmlns:cx7="http://schemas.microsoft.com/office/drawing/2016/5/13/chartex" xmlns:cx8="http://schemas.microsoft.com/office/drawing/2016/5/14/chartex" xmlns:mc="http://schemas.openxmlformats.org/markup-compatibility/2006" xmlns:aink="http://schemas.microsoft.com/office/drawing/2016/ink" xmlns:am3d="http://schemas.microsoft.com/office/drawing/2017/model3d" xmlns:o="urn:schemas-microsoft-com:office:office" xmlns:oel="http://schemas.microsoft.com/office/2019/extlst" xmlns:r="http://schemas.openxmlformats.org/officeDocument/2006/relationships" xmlns:m="http://schemas.openxmlformats.org/officeDocument/2006/math" xmlns:v="urn:schemas-microsoft-com:vml" xmlns:wp14="http://schemas.microsoft.com/office/word/2010/wordprocessingDrawing" xmlns:wp="http://schemas.openxmlformats.org/drawingml/2006/wordprocessingDrawing" xmlns:w10="urn:schemas-microsoft-com:office:word" xmlns:w="http://schemas.openxmlformats.org/wordprocessingml/2006/main" xmlns:w14="http://schemas.microsoft.com/office/word/2010/wordml" xmlns:w15="http://schemas.microsoft.com/office/word/2012/wordml" xmlns:w16cex="http://schemas.microsoft.com/office/word/2018/wordml/cex" xmlns:w16cid="http://schemas.microsoft.com/office/word/2016/wordml/cid" xmlns:w16="http://schemas.microsoft.com/office/word/2018/wordml" xmlns:w16du="http://schemas.microsoft.com/office/word/2023/wordml/word16du" xmlns:w16sdtdh="http://schemas.microsoft.com/office/word/2020/wordml/sdtdatahash" xmlns:w16se="http://schemas.microsoft.com/office/word/2015/wordml/symex" xmlns:wpg="http://schemas.microsoft.com/office/word/2010/wordprocessingGroup" xmlns:wpi="http://schemas.microsoft.com/office/word/2010/wordprocessingInk" xmlns:wne="http://schemas.microsoft.com/office/word/2006/wordml" xmlns:wps="http://schemas.microsoft.com/office/word/2010/wordprocessingShape" mc:Ignorable="w14 w15 w16se w16cid w16 w16cex w16sdtdh wp14">
   <w:p>
     <w:pPr>
       <w:pBdr>
@@ -42564,7 +42627,7 @@
 </file>
 
 <file path=word/header3.xml><?xml version="1.0" encoding="utf-8"?>
-<w:hdr xmlns:wpc="http://schemas.microsoft.com/office/word/2010/wordprocessingCanvas" xmlns:cx="http://schemas.microsoft.com/office/drawing/2014/chartex" xmlns:cx1="http://schemas.microsoft.com/office/drawing/2015/9/8/chartex" xmlns:cx2="http://schemas.microsoft.com/office/drawing/2015/10/21/chartex" xmlns:cx3="http://schemas.microsoft.com/office/drawing/2016/5/9/chartex" xmlns:cx4="http://schemas.microsoft.com/office/drawing/2016/5/10/chartex" xmlns:cx5="http://schemas.microsoft.com/office/drawing/2016/5/11/chartex" xmlns:cx6="http://schemas.microsoft.com/office/drawing/2016/5/12/chartex" xmlns:cx7="http://schemas.microsoft.com/office/drawing/2016/5/13/chartex" xmlns:cx8="http://schemas.microsoft.com/office/drawing/2016/5/14/chartex" xmlns:mc="http://schemas.openxmlformats.org/markup-compatibility/2006" xmlns:aink="http://schemas.microsoft.com/office/drawing/2016/ink" xmlns:am3d="http://schemas.microsoft.com/office/drawing/2017/model3d" xmlns:o="urn:schemas-microsoft-com:office:office" xmlns:oel="http://schemas.microsoft.com/office/2019/extlst" xmlns:r="http://schemas.openxmlformats.org/officeDocument/2006/relationships" xmlns:m="http://schemas.openxmlformats.org/officeDocument/2006/math" xmlns:v="urn:schemas-microsoft-com:vml" xmlns:wp14="http://schemas.microsoft.com/office/word/2010/wordprocessingDrawing" xmlns:wp="http://schemas.openxmlformats.org/drawingml/2006/wordprocessingDrawing" xmlns:w10="urn:schemas-microsoft-com:office:word" xmlns:w="http://schemas.openxmlformats.org/wordprocessingml/2006/main" xmlns:w14="http://schemas.microsoft.com/office/word/2010/wordml" xmlns:w15="http://schemas.microsoft.com/office/word/2012/wordml" xmlns:w16cex="http://schemas.microsoft.com/office/word/2018/wordml/cex" xmlns:w16cid="http://schemas.microsoft.com/office/word/2016/wordml/cid" xmlns:w16="http://schemas.microsoft.com/office/word/2018/wordml" xmlns:w16sdtdh="http://schemas.microsoft.com/office/word/2020/wordml/sdtdatahash" xmlns:w16se="http://schemas.microsoft.com/office/word/2015/wordml/symex" xmlns:wpg="http://schemas.microsoft.com/office/word/2010/wordprocessingGroup" xmlns:wpi="http://schemas.microsoft.com/office/word/2010/wordprocessingInk" xmlns:wne="http://schemas.microsoft.com/office/word/2006/wordml" xmlns:wps="http://schemas.microsoft.com/office/word/2010/wordprocessingShape" mc:Ignorable="w14 w15 w16se w16cid w16 w16cex w16sdtdh wp14">
+<w:hdr xmlns:wpc="http://schemas.microsoft.com/office/word/2010/wordprocessingCanvas" xmlns:cx="http://schemas.microsoft.com/office/drawing/2014/chartex" xmlns:cx1="http://schemas.microsoft.com/office/drawing/2015/9/8/chartex" xmlns:cx2="http://schemas.microsoft.com/office/drawing/2015/10/21/chartex" xmlns:cx3="http://schemas.microsoft.com/office/drawing/2016/5/9/chartex" xmlns:cx4="http://schemas.microsoft.com/office/drawing/2016/5/10/chartex" xmlns:cx5="http://schemas.microsoft.com/office/drawing/2016/5/11/chartex" xmlns:cx6="http://schemas.microsoft.com/office/drawing/2016/5/12/chartex" xmlns:cx7="http://schemas.microsoft.com/office/drawing/2016/5/13/chartex" xmlns:cx8="http://schemas.microsoft.com/office/drawing/2016/5/14/chartex" xmlns:mc="http://schemas.openxmlformats.org/markup-compatibility/2006" xmlns:aink="http://schemas.microsoft.com/office/drawing/2016/ink" xmlns:am3d="http://schemas.microsoft.com/office/drawing/2017/model3d" xmlns:o="urn:schemas-microsoft-com:office:office" xmlns:oel="http://schemas.microsoft.com/office/2019/extlst" xmlns:r="http://schemas.openxmlformats.org/officeDocument/2006/relationships" xmlns:m="http://schemas.openxmlformats.org/officeDocument/2006/math" xmlns:v="urn:schemas-microsoft-com:vml" xmlns:wp14="http://schemas.microsoft.com/office/word/2010/wordprocessingDrawing" xmlns:wp="http://schemas.openxmlformats.org/drawingml/2006/wordprocessingDrawing" xmlns:w10="urn:schemas-microsoft-com:office:word" xmlns:w="http://schemas.openxmlformats.org/wordprocessingml/2006/main" xmlns:w14="http://schemas.microsoft.com/office/word/2010/wordml" xmlns:w15="http://schemas.microsoft.com/office/word/2012/wordml" xmlns:w16cex="http://schemas.microsoft.com/office/word/2018/wordml/cex" xmlns:w16cid="http://schemas.microsoft.com/office/word/2016/wordml/cid" xmlns:w16="http://schemas.microsoft.com/office/word/2018/wordml" xmlns:w16du="http://schemas.microsoft.com/office/word/2023/wordml/word16du" xmlns:w16sdtdh="http://schemas.microsoft.com/office/word/2020/wordml/sdtdatahash" xmlns:w16se="http://schemas.microsoft.com/office/word/2015/wordml/symex" xmlns:wpg="http://schemas.microsoft.com/office/word/2010/wordprocessingGroup" xmlns:wpi="http://schemas.microsoft.com/office/word/2010/wordprocessingInk" xmlns:wne="http://schemas.microsoft.com/office/word/2006/wordml" xmlns:wps="http://schemas.microsoft.com/office/word/2010/wordprocessingShape" mc:Ignorable="w14 w15 w16se w16cid w16 w16cex w16sdtdh wp14">
   <w:p>
     <w:pPr>
       <w:pBdr>
@@ -42695,7 +42758,7 @@
 </file>
 
 <file path=word/header4.xml><?xml version="1.0" encoding="utf-8"?>
-<w:hdr xmlns:wpc="http://schemas.microsoft.com/office/word/2010/wordprocessingCanvas" xmlns:cx="http://schemas.microsoft.com/office/drawing/2014/chartex" xmlns:cx1="http://schemas.microsoft.com/office/drawing/2015/9/8/chartex" xmlns:cx2="http://schemas.microsoft.com/office/drawing/2015/10/21/chartex" xmlns:cx3="http://schemas.microsoft.com/office/drawing/2016/5/9/chartex" xmlns:cx4="http://schemas.microsoft.com/office/drawing/2016/5/10/chartex" xmlns:cx5="http://schemas.microsoft.com/office/drawing/2016/5/11/chartex" xmlns:cx6="http://schemas.microsoft.com/office/drawing/2016/5/12/chartex" xmlns:cx7="http://schemas.microsoft.com/office/drawing/2016/5/13/chartex" xmlns:cx8="http://schemas.microsoft.com/office/drawing/2016/5/14/chartex" xmlns:mc="http://schemas.openxmlformats.org/markup-compatibility/2006" xmlns:aink="http://schemas.microsoft.com/office/drawing/2016/ink" xmlns:am3d="http://schemas.microsoft.com/office/drawing/2017/model3d" xmlns:o="urn:schemas-microsoft-com:office:office" xmlns:oel="http://schemas.microsoft.com/office/2019/extlst" xmlns:r="http://schemas.openxmlformats.org/officeDocument/2006/relationships" xmlns:m="http://schemas.openxmlformats.org/officeDocument/2006/math" xmlns:v="urn:schemas-microsoft-com:vml" xmlns:wp14="http://schemas.microsoft.com/office/word/2010/wordprocessingDrawing" xmlns:wp="http://schemas.openxmlformats.org/drawingml/2006/wordprocessingDrawing" xmlns:w10="urn:schemas-microsoft-com:office:word" xmlns:w="http://schemas.openxmlformats.org/wordprocessingml/2006/main" xmlns:w14="http://schemas.microsoft.com/office/word/2010/wordml" xmlns:w15="http://schemas.microsoft.com/office/word/2012/wordml" xmlns:w16cex="http://schemas.microsoft.com/office/word/2018/wordml/cex" xmlns:w16cid="http://schemas.microsoft.com/office/word/2016/wordml/cid" xmlns:w16="http://schemas.microsoft.com/office/word/2018/wordml" xmlns:w16sdtdh="http://schemas.microsoft.com/office/word/2020/wordml/sdtdatahash" xmlns:w16se="http://schemas.microsoft.com/office/word/2015/wordml/symex" xmlns:wpg="http://schemas.microsoft.com/office/word/2010/wordprocessingGroup" xmlns:wpi="http://schemas.microsoft.com/office/word/2010/wordprocessingInk" xmlns:wne="http://schemas.microsoft.com/office/word/2006/wordml" xmlns:wps="http://schemas.microsoft.com/office/word/2010/wordprocessingShape" mc:Ignorable="w14 w15 w16se w16cid w16 w16cex w16sdtdh wp14">
+<w:hdr xmlns:wpc="http://schemas.microsoft.com/office/word/2010/wordprocessingCanvas" xmlns:cx="http://schemas.microsoft.com/office/drawing/2014/chartex" xmlns:cx1="http://schemas.microsoft.com/office/drawing/2015/9/8/chartex" xmlns:cx2="http://schemas.microsoft.com/office/drawing/2015/10/21/chartex" xmlns:cx3="http://schemas.microsoft.com/office/drawing/2016/5/9/chartex" xmlns:cx4="http://schemas.microsoft.com/office/drawing/2016/5/10/chartex" xmlns:cx5="http://schemas.microsoft.com/office/drawing/2016/5/11/chartex" xmlns:cx6="http://schemas.microsoft.com/office/drawing/2016/5/12/chartex" xmlns:cx7="http://schemas.microsoft.com/office/drawing/2016/5/13/chartex" xmlns:cx8="http://schemas.microsoft.com/office/drawing/2016/5/14/chartex" xmlns:mc="http://schemas.openxmlformats.org/markup-compatibility/2006" xmlns:aink="http://schemas.microsoft.com/office/drawing/2016/ink" xmlns:am3d="http://schemas.microsoft.com/office/drawing/2017/model3d" xmlns:o="urn:schemas-microsoft-com:office:office" xmlns:oel="http://schemas.microsoft.com/office/2019/extlst" xmlns:r="http://schemas.openxmlformats.org/officeDocument/2006/relationships" xmlns:m="http://schemas.openxmlformats.org/officeDocument/2006/math" xmlns:v="urn:schemas-microsoft-com:vml" xmlns:wp14="http://schemas.microsoft.com/office/word/2010/wordprocessingDrawing" xmlns:wp="http://schemas.openxmlformats.org/drawingml/2006/wordprocessingDrawing" xmlns:w10="urn:schemas-microsoft-com:office:word" xmlns:w="http://schemas.openxmlformats.org/wordprocessingml/2006/main" xmlns:w14="http://schemas.microsoft.com/office/word/2010/wordml" xmlns:w15="http://schemas.microsoft.com/office/word/2012/wordml" xmlns:w16cex="http://schemas.microsoft.com/office/word/2018/wordml/cex" xmlns:w16cid="http://schemas.microsoft.com/office/word/2016/wordml/cid" xmlns:w16="http://schemas.microsoft.com/office/word/2018/wordml" xmlns:w16du="http://schemas.microsoft.com/office/word/2023/wordml/word16du" xmlns:w16sdtdh="http://schemas.microsoft.com/office/word/2020/wordml/sdtdatahash" xmlns:w16se="http://schemas.microsoft.com/office/word/2015/wordml/symex" xmlns:wpg="http://schemas.microsoft.com/office/word/2010/wordprocessingGroup" xmlns:wpi="http://schemas.microsoft.com/office/word/2010/wordprocessingInk" xmlns:wne="http://schemas.microsoft.com/office/word/2006/wordml" xmlns:wps="http://schemas.microsoft.com/office/word/2010/wordprocessingShape" mc:Ignorable="w14 w15 w16se w16cid w16 w16cex w16sdtdh wp14">
   <w:p>
     <w:pPr>
       <w:pBdr>
@@ -42826,7 +42889,7 @@
 </file>
 
 <file path=word/header5.xml><?xml version="1.0" encoding="utf-8"?>
-<w:hdr xmlns:wpc="http://schemas.microsoft.com/office/word/2010/wordprocessingCanvas" xmlns:cx="http://schemas.microsoft.com/office/drawing/2014/chartex" xmlns:cx1="http://schemas.microsoft.com/office/drawing/2015/9/8/chartex" xmlns:cx2="http://schemas.microsoft.com/office/drawing/2015/10/21/chartex" xmlns:cx3="http://schemas.microsoft.com/office/drawing/2016/5/9/chartex" xmlns:cx4="http://schemas.microsoft.com/office/drawing/2016/5/10/chartex" xmlns:cx5="http://schemas.microsoft.com/office/drawing/2016/5/11/chartex" xmlns:cx6="http://schemas.microsoft.com/office/drawing/2016/5/12/chartex" xmlns:cx7="http://schemas.microsoft.com/office/drawing/2016/5/13/chartex" xmlns:cx8="http://schemas.microsoft.com/office/drawing/2016/5/14/chartex" xmlns:mc="http://schemas.openxmlformats.org/markup-compatibility/2006" xmlns:aink="http://schemas.microsoft.com/office/drawing/2016/ink" xmlns:am3d="http://schemas.microsoft.com/office/drawing/2017/model3d" xmlns:o="urn:schemas-microsoft-com:office:office" xmlns:oel="http://schemas.microsoft.com/office/2019/extlst" xmlns:r="http://schemas.openxmlformats.org/officeDocument/2006/relationships" xmlns:m="http://schemas.openxmlformats.org/officeDocument/2006/math" xmlns:v="urn:schemas-microsoft-com:vml" xmlns:wp14="http://schemas.microsoft.com/office/word/2010/wordprocessingDrawing" xmlns:wp="http://schemas.openxmlformats.org/drawingml/2006/wordprocessingDrawing" xmlns:w10="urn:schemas-microsoft-com:office:word" xmlns:w="http://schemas.openxmlformats.org/wordprocessingml/2006/main" xmlns:w14="http://schemas.microsoft.com/office/word/2010/wordml" xmlns:w15="http://schemas.microsoft.com/office/word/2012/wordml" xmlns:w16cex="http://schemas.microsoft.com/office/word/2018/wordml/cex" xmlns:w16cid="http://schemas.microsoft.com/office/word/2016/wordml/cid" xmlns:w16="http://schemas.microsoft.com/office/word/2018/wordml" xmlns:w16sdtdh="http://schemas.microsoft.com/office/word/2020/wordml/sdtdatahash" xmlns:w16se="http://schemas.microsoft.com/office/word/2015/wordml/symex" xmlns:wpg="http://schemas.microsoft.com/office/word/2010/wordprocessingGroup" xmlns:wpi="http://schemas.microsoft.com/office/word/2010/wordprocessingInk" xmlns:wne="http://schemas.microsoft.com/office/word/2006/wordml" xmlns:wps="http://schemas.microsoft.com/office/word/2010/wordprocessingShape" mc:Ignorable="w14 w15 w16se w16cid w16 w16cex w16sdtdh wp14">
+<w:hdr xmlns:wpc="http://schemas.microsoft.com/office/word/2010/wordprocessingCanvas" xmlns:cx="http://schemas.microsoft.com/office/drawing/2014/chartex" xmlns:cx1="http://schemas.microsoft.com/office/drawing/2015/9/8/chartex" xmlns:cx2="http://schemas.microsoft.com/office/drawing/2015/10/21/chartex" xmlns:cx3="http://schemas.microsoft.com/office/drawing/2016/5/9/chartex" xmlns:cx4="http://schemas.microsoft.com/office/drawing/2016/5/10/chartex" xmlns:cx5="http://schemas.microsoft.com/office/drawing/2016/5/11/chartex" xmlns:cx6="http://schemas.microsoft.com/office/drawing/2016/5/12/chartex" xmlns:cx7="http://schemas.microsoft.com/office/drawing/2016/5/13/chartex" xmlns:cx8="http://schemas.microsoft.com/office/drawing/2016/5/14/chartex" xmlns:mc="http://schemas.openxmlformats.org/markup-compatibility/2006" xmlns:aink="http://schemas.microsoft.com/office/drawing/2016/ink" xmlns:am3d="http://schemas.microsoft.com/office/drawing/2017/model3d" xmlns:o="urn:schemas-microsoft-com:office:office" xmlns:oel="http://schemas.microsoft.com/office/2019/extlst" xmlns:r="http://schemas.openxmlformats.org/officeDocument/2006/relationships" xmlns:m="http://schemas.openxmlformats.org/officeDocument/2006/math" xmlns:v="urn:schemas-microsoft-com:vml" xmlns:wp14="http://schemas.microsoft.com/office/word/2010/wordprocessingDrawing" xmlns:wp="http://schemas.openxmlformats.org/drawingml/2006/wordprocessingDrawing" xmlns:w10="urn:schemas-microsoft-com:office:word" xmlns:w="http://schemas.openxmlformats.org/wordprocessingml/2006/main" xmlns:w14="http://schemas.microsoft.com/office/word/2010/wordml" xmlns:w15="http://schemas.microsoft.com/office/word/2012/wordml" xmlns:w16cex="http://schemas.microsoft.com/office/word/2018/wordml/cex" xmlns:w16cid="http://schemas.microsoft.com/office/word/2016/wordml/cid" xmlns:w16="http://schemas.microsoft.com/office/word/2018/wordml" xmlns:w16du="http://schemas.microsoft.com/office/word/2023/wordml/word16du" xmlns:w16sdtdh="http://schemas.microsoft.com/office/word/2020/wordml/sdtdatahash" xmlns:w16se="http://schemas.microsoft.com/office/word/2015/wordml/symex" xmlns:wpg="http://schemas.microsoft.com/office/word/2010/wordprocessingGroup" xmlns:wpi="http://schemas.microsoft.com/office/word/2010/wordprocessingInk" xmlns:wne="http://schemas.microsoft.com/office/word/2006/wordml" xmlns:wps="http://schemas.microsoft.com/office/word/2010/wordprocessingShape" mc:Ignorable="w14 w15 w16se w16cid w16 w16cex w16sdtdh wp14">
   <w:p>
     <w:pPr>
       <w:pBdr>
@@ -42957,7 +43020,7 @@
 </file>
 
 <file path=word/header6.xml><?xml version="1.0" encoding="utf-8"?>
-<w:hdr xmlns:wpc="http://schemas.microsoft.com/office/word/2010/wordprocessingCanvas" xmlns:cx="http://schemas.microsoft.com/office/drawing/2014/chartex" xmlns:cx1="http://schemas.microsoft.com/office/drawing/2015/9/8/chartex" xmlns:cx2="http://schemas.microsoft.com/office/drawing/2015/10/21/chartex" xmlns:cx3="http://schemas.microsoft.com/office/drawing/2016/5/9/chartex" xmlns:cx4="http://schemas.microsoft.com/office/drawing/2016/5/10/chartex" xmlns:cx5="http://schemas.microsoft.com/office/drawing/2016/5/11/chartex" xmlns:cx6="http://schemas.microsoft.com/office/drawing/2016/5/12/chartex" xmlns:cx7="http://schemas.microsoft.com/office/drawing/2016/5/13/chartex" xmlns:cx8="http://schemas.microsoft.com/office/drawing/2016/5/14/chartex" xmlns:mc="http://schemas.openxmlformats.org/markup-compatibility/2006" xmlns:aink="http://schemas.microsoft.com/office/drawing/2016/ink" xmlns:am3d="http://schemas.microsoft.com/office/drawing/2017/model3d" xmlns:o="urn:schemas-microsoft-com:office:office" xmlns:oel="http://schemas.microsoft.com/office/2019/extlst" xmlns:r="http://schemas.openxmlformats.org/officeDocument/2006/relationships" xmlns:m="http://schemas.openxmlformats.org/officeDocument/2006/math" xmlns:v="urn:schemas-microsoft-com:vml" xmlns:wp14="http://schemas.microsoft.com/office/word/2010/wordprocessingDrawing" xmlns:wp="http://schemas.openxmlformats.org/drawingml/2006/wordprocessingDrawing" xmlns:w10="urn:schemas-microsoft-com:office:word" xmlns:w="http://schemas.openxmlformats.org/wordprocessingml/2006/main" xmlns:w14="http://schemas.microsoft.com/office/word/2010/wordml" xmlns:w15="http://schemas.microsoft.com/office/word/2012/wordml" xmlns:w16cex="http://schemas.microsoft.com/office/word/2018/wordml/cex" xmlns:w16cid="http://schemas.microsoft.com/office/word/2016/wordml/cid" xmlns:w16="http://schemas.microsoft.com/office/word/2018/wordml" xmlns:w16sdtdh="http://schemas.microsoft.com/office/word/2020/wordml/sdtdatahash" xmlns:w16se="http://schemas.microsoft.com/office/word/2015/wordml/symex" xmlns:wpg="http://schemas.microsoft.com/office/word/2010/wordprocessingGroup" xmlns:wpi="http://schemas.microsoft.com/office/word/2010/wordprocessingInk" xmlns:wne="http://schemas.microsoft.com/office/word/2006/wordml" xmlns:wps="http://schemas.microsoft.com/office/word/2010/wordprocessingShape" mc:Ignorable="w14 w15 w16se w16cid w16 w16cex w16sdtdh wp14">
+<w:hdr xmlns:wpc="http://schemas.microsoft.com/office/word/2010/wordprocessingCanvas" xmlns:cx="http://schemas.microsoft.com/office/drawing/2014/chartex" xmlns:cx1="http://schemas.microsoft.com/office/drawing/2015/9/8/chartex" xmlns:cx2="http://schemas.microsoft.com/office/drawing/2015/10/21/chartex" xmlns:cx3="http://schemas.microsoft.com/office/drawing/2016/5/9/chartex" xmlns:cx4="http://schemas.microsoft.com/office/drawing/2016/5/10/chartex" xmlns:cx5="http://schemas.microsoft.com/office/drawing/2016/5/11/chartex" xmlns:cx6="http://schemas.microsoft.com/office/drawing/2016/5/12/chartex" xmlns:cx7="http://schemas.microsoft.com/office/drawing/2016/5/13/chartex" xmlns:cx8="http://schemas.microsoft.com/office/drawing/2016/5/14/chartex" xmlns:mc="http://schemas.openxmlformats.org/markup-compatibility/2006" xmlns:aink="http://schemas.microsoft.com/office/drawing/2016/ink" xmlns:am3d="http://schemas.microsoft.com/office/drawing/2017/model3d" xmlns:o="urn:schemas-microsoft-com:office:office" xmlns:oel="http://schemas.microsoft.com/office/2019/extlst" xmlns:r="http://schemas.openxmlformats.org/officeDocument/2006/relationships" xmlns:m="http://schemas.openxmlformats.org/officeDocument/2006/math" xmlns:v="urn:schemas-microsoft-com:vml" xmlns:wp14="http://schemas.microsoft.com/office/word/2010/wordprocessingDrawing" xmlns:wp="http://schemas.openxmlformats.org/drawingml/2006/wordprocessingDrawing" xmlns:w10="urn:schemas-microsoft-com:office:word" xmlns:w="http://schemas.openxmlformats.org/wordprocessingml/2006/main" xmlns:w14="http://schemas.microsoft.com/office/word/2010/wordml" xmlns:w15="http://schemas.microsoft.com/office/word/2012/wordml" xmlns:w16cex="http://schemas.microsoft.com/office/word/2018/wordml/cex" xmlns:w16cid="http://schemas.microsoft.com/office/word/2016/wordml/cid" xmlns:w16="http://schemas.microsoft.com/office/word/2018/wordml" xmlns:w16du="http://schemas.microsoft.com/office/word/2023/wordml/word16du" xmlns:w16sdtdh="http://schemas.microsoft.com/office/word/2020/wordml/sdtdatahash" xmlns:w16se="http://schemas.microsoft.com/office/word/2015/wordml/symex" xmlns:wpg="http://schemas.microsoft.com/office/word/2010/wordprocessingGroup" xmlns:wpi="http://schemas.microsoft.com/office/word/2010/wordprocessingInk" xmlns:wne="http://schemas.microsoft.com/office/word/2006/wordml" xmlns:wps="http://schemas.microsoft.com/office/word/2010/wordprocessingShape" mc:Ignorable="w14 w15 w16se w16cid w16 w16cex w16sdtdh wp14">
   <w:p>
     <w:pPr>
       <w:pBdr>
@@ -43088,7 +43151,7 @@
 </file>
 
 <file path=word/header7.xml><?xml version="1.0" encoding="utf-8"?>
-<w:hdr xmlns:wpc="http://schemas.microsoft.com/office/word/2010/wordprocessingCanvas" xmlns:cx="http://schemas.microsoft.com/office/drawing/2014/chartex" xmlns:cx1="http://schemas.microsoft.com/office/drawing/2015/9/8/chartex" xmlns:cx2="http://schemas.microsoft.com/office/drawing/2015/10/21/chartex" xmlns:cx3="http://schemas.microsoft.com/office/drawing/2016/5/9/chartex" xmlns:cx4="http://schemas.microsoft.com/office/drawing/2016/5/10/chartex" xmlns:cx5="http://schemas.microsoft.com/office/drawing/2016/5/11/chartex" xmlns:cx6="http://schemas.microsoft.com/office/drawing/2016/5/12/chartex" xmlns:cx7="http://schemas.microsoft.com/office/drawing/2016/5/13/chartex" xmlns:cx8="http://schemas.microsoft.com/office/drawing/2016/5/14/chartex" xmlns:mc="http://schemas.openxmlformats.org/markup-compatibility/2006" xmlns:aink="http://schemas.microsoft.com/office/drawing/2016/ink" xmlns:am3d="http://schemas.microsoft.com/office/drawing/2017/model3d" xmlns:o="urn:schemas-microsoft-com:office:office" xmlns:oel="http://schemas.microsoft.com/office/2019/extlst" xmlns:r="http://schemas.openxmlformats.org/officeDocument/2006/relationships" xmlns:m="http://schemas.openxmlformats.org/officeDocument/2006/math" xmlns:v="urn:schemas-microsoft-com:vml" xmlns:wp14="http://schemas.microsoft.com/office/word/2010/wordprocessingDrawing" xmlns:wp="http://schemas.openxmlformats.org/drawingml/2006/wordprocessingDrawing" xmlns:w10="urn:schemas-microsoft-com:office:word" xmlns:w="http://schemas.openxmlformats.org/wordprocessingml/2006/main" xmlns:w14="http://schemas.microsoft.com/office/word/2010/wordml" xmlns:w15="http://schemas.microsoft.com/office/word/2012/wordml" xmlns:w16cex="http://schemas.microsoft.com/office/word/2018/wordml/cex" xmlns:w16cid="http://schemas.microsoft.com/office/word/2016/wordml/cid" xmlns:w16="http://schemas.microsoft.com/office/word/2018/wordml" xmlns:w16sdtdh="http://schemas.microsoft.com/office/word/2020/wordml/sdtdatahash" xmlns:w16se="http://schemas.microsoft.com/office/word/2015/wordml/symex" xmlns:wpg="http://schemas.microsoft.com/office/word/2010/wordprocessingGroup" xmlns:wpi="http://schemas.microsoft.com/office/word/2010/wordprocessingInk" xmlns:wne="http://schemas.microsoft.com/office/word/2006/wordml" xmlns:wps="http://schemas.microsoft.com/office/word/2010/wordprocessingShape" mc:Ignorable="w14 w15 w16se w16cid w16 w16cex w16sdtdh wp14">
+<w:hdr xmlns:wpc="http://schemas.microsoft.com/office/word/2010/wordprocessingCanvas" xmlns:cx="http://schemas.microsoft.com/office/drawing/2014/chartex" xmlns:cx1="http://schemas.microsoft.com/office/drawing/2015/9/8/chartex" xmlns:cx2="http://schemas.microsoft.com/office/drawing/2015/10/21/chartex" xmlns:cx3="http://schemas.microsoft.com/office/drawing/2016/5/9/chartex" xmlns:cx4="http://schemas.microsoft.com/office/drawing/2016/5/10/chartex" xmlns:cx5="http://schemas.microsoft.com/office/drawing/2016/5/11/chartex" xmlns:cx6="http://schemas.microsoft.com/office/drawing/2016/5/12/chartex" xmlns:cx7="http://schemas.microsoft.com/office/drawing/2016/5/13/chartex" xmlns:cx8="http://schemas.microsoft.com/office/drawing/2016/5/14/chartex" xmlns:mc="http://schemas.openxmlformats.org/markup-compatibility/2006" xmlns:aink="http://schemas.microsoft.com/office/drawing/2016/ink" xmlns:am3d="http://schemas.microsoft.com/office/drawing/2017/model3d" xmlns:o="urn:schemas-microsoft-com:office:office" xmlns:oel="http://schemas.microsoft.com/office/2019/extlst" xmlns:r="http://schemas.openxmlformats.org/officeDocument/2006/relationships" xmlns:m="http://schemas.openxmlformats.org/officeDocument/2006/math" xmlns:v="urn:schemas-microsoft-com:vml" xmlns:wp14="http://schemas.microsoft.com/office/word/2010/wordprocessingDrawing" xmlns:wp="http://schemas.openxmlformats.org/drawingml/2006/wordprocessingDrawing" xmlns:w10="urn:schemas-microsoft-com:office:word" xmlns:w="http://schemas.openxmlformats.org/wordprocessingml/2006/main" xmlns:w14="http://schemas.microsoft.com/office/word/2010/wordml" xmlns:w15="http://schemas.microsoft.com/office/word/2012/wordml" xmlns:w16cex="http://schemas.microsoft.com/office/word/2018/wordml/cex" xmlns:w16cid="http://schemas.microsoft.com/office/word/2016/wordml/cid" xmlns:w16="http://schemas.microsoft.com/office/word/2018/wordml" xmlns:w16du="http://schemas.microsoft.com/office/word/2023/wordml/word16du" xmlns:w16sdtdh="http://schemas.microsoft.com/office/word/2020/wordml/sdtdatahash" xmlns:w16se="http://schemas.microsoft.com/office/word/2015/wordml/symex" xmlns:wpg="http://schemas.microsoft.com/office/word/2010/wordprocessingGroup" xmlns:wpi="http://schemas.microsoft.com/office/word/2010/wordprocessingInk" xmlns:wne="http://schemas.microsoft.com/office/word/2006/wordml" xmlns:wps="http://schemas.microsoft.com/office/word/2010/wordprocessingShape" mc:Ignorable="w14 w15 w16se w16cid w16 w16cex w16sdtdh wp14">
   <w:p>
     <w:pPr>
       <w:pBdr>
@@ -43219,7 +43282,7 @@
 </file>
 
 <file path=word/header8.xml><?xml version="1.0" encoding="utf-8"?>
-<w:hdr xmlns:wpc="http://schemas.microsoft.com/office/word/2010/wordprocessingCanvas" xmlns:cx="http://schemas.microsoft.com/office/drawing/2014/chartex" xmlns:cx1="http://schemas.microsoft.com/office/drawing/2015/9/8/chartex" xmlns:cx2="http://schemas.microsoft.com/office/drawing/2015/10/21/chartex" xmlns:cx3="http://schemas.microsoft.com/office/drawing/2016/5/9/chartex" xmlns:cx4="http://schemas.microsoft.com/office/drawing/2016/5/10/chartex" xmlns:cx5="http://schemas.microsoft.com/office/drawing/2016/5/11/chartex" xmlns:cx6="http://schemas.microsoft.com/office/drawing/2016/5/12/chartex" xmlns:cx7="http://schemas.microsoft.com/office/drawing/2016/5/13/chartex" xmlns:cx8="http://schemas.microsoft.com/office/drawing/2016/5/14/chartex" xmlns:mc="http://schemas.openxmlformats.org/markup-compatibility/2006" xmlns:aink="http://schemas.microsoft.com/office/drawing/2016/ink" xmlns:am3d="http://schemas.microsoft.com/office/drawing/2017/model3d" xmlns:o="urn:schemas-microsoft-com:office:office" xmlns:oel="http://schemas.microsoft.com/office/2019/extlst" xmlns:r="http://schemas.openxmlformats.org/officeDocument/2006/relationships" xmlns:m="http://schemas.openxmlformats.org/officeDocument/2006/math" xmlns:v="urn:schemas-microsoft-com:vml" xmlns:wp14="http://schemas.microsoft.com/office/word/2010/wordprocessingDrawing" xmlns:wp="http://schemas.openxmlformats.org/drawingml/2006/wordprocessingDrawing" xmlns:w10="urn:schemas-microsoft-com:office:word" xmlns:w="http://schemas.openxmlformats.org/wordprocessingml/2006/main" xmlns:w14="http://schemas.microsoft.com/office/word/2010/wordml" xmlns:w15="http://schemas.microsoft.com/office/word/2012/wordml" xmlns:w16cex="http://schemas.microsoft.com/office/word/2018/wordml/cex" xmlns:w16cid="http://schemas.microsoft.com/office/word/2016/wordml/cid" xmlns:w16="http://schemas.microsoft.com/office/word/2018/wordml" xmlns:w16sdtdh="http://schemas.microsoft.com/office/word/2020/wordml/sdtdatahash" xmlns:w16se="http://schemas.microsoft.com/office/word/2015/wordml/symex" xmlns:wpg="http://schemas.microsoft.com/office/word/2010/wordprocessingGroup" xmlns:wpi="http://schemas.microsoft.com/office/word/2010/wordprocessingInk" xmlns:wne="http://schemas.microsoft.com/office/word/2006/wordml" xmlns:wps="http://schemas.microsoft.com/office/word/2010/wordprocessingShape" mc:Ignorable="w14 w15 w16se w16cid w16 w16cex w16sdtdh wp14">
+<w:hdr xmlns:wpc="http://schemas.microsoft.com/office/word/2010/wordprocessingCanvas" xmlns:cx="http://schemas.microsoft.com/office/drawing/2014/chartex" xmlns:cx1="http://schemas.microsoft.com/office/drawing/2015/9/8/chartex" xmlns:cx2="http://schemas.microsoft.com/office/drawing/2015/10/21/chartex" xmlns:cx3="http://schemas.microsoft.com/office/drawing/2016/5/9/chartex" xmlns:cx4="http://schemas.microsoft.com/office/drawing/2016/5/10/chartex" xmlns:cx5="http://schemas.microsoft.com/office/drawing/2016/5/11/chartex" xmlns:cx6="http://schemas.microsoft.com/office/drawing/2016/5/12/chartex" xmlns:cx7="http://schemas.microsoft.com/office/drawing/2016/5/13/chartex" xmlns:cx8="http://schemas.microsoft.com/office/drawing/2016/5/14/chartex" xmlns:mc="http://schemas.openxmlformats.org/markup-compatibility/2006" xmlns:aink="http://schemas.microsoft.com/office/drawing/2016/ink" xmlns:am3d="http://schemas.microsoft.com/office/drawing/2017/model3d" xmlns:o="urn:schemas-microsoft-com:office:office" xmlns:oel="http://schemas.microsoft.com/office/2019/extlst" xmlns:r="http://schemas.openxmlformats.org/officeDocument/2006/relationships" xmlns:m="http://schemas.openxmlformats.org/officeDocument/2006/math" xmlns:v="urn:schemas-microsoft-com:vml" xmlns:wp14="http://schemas.microsoft.com/office/word/2010/wordprocessingDrawing" xmlns:wp="http://schemas.openxmlformats.org/drawingml/2006/wordprocessingDrawing" xmlns:w10="urn:schemas-microsoft-com:office:word" xmlns:w="http://schemas.openxmlformats.org/wordprocessingml/2006/main" xmlns:w14="http://schemas.microsoft.com/office/word/2010/wordml" xmlns:w15="http://schemas.microsoft.com/office/word/2012/wordml" xmlns:w16cex="http://schemas.microsoft.com/office/word/2018/wordml/cex" xmlns:w16cid="http://schemas.microsoft.com/office/word/2016/wordml/cid" xmlns:w16="http://schemas.microsoft.com/office/word/2018/wordml" xmlns:w16du="http://schemas.microsoft.com/office/word/2023/wordml/word16du" xmlns:w16sdtdh="http://schemas.microsoft.com/office/word/2020/wordml/sdtdatahash" xmlns:w16se="http://schemas.microsoft.com/office/word/2015/wordml/symex" xmlns:wpg="http://schemas.microsoft.com/office/word/2010/wordprocessingGroup" xmlns:wpi="http://schemas.microsoft.com/office/word/2010/wordprocessingInk" xmlns:wne="http://schemas.microsoft.com/office/word/2006/wordml" xmlns:wps="http://schemas.microsoft.com/office/word/2010/wordprocessingShape" mc:Ignorable="w14 w15 w16se w16cid w16 w16cex w16sdtdh wp14">
   <w:p>
     <w:pPr>
       <w:pBdr>
@@ -43350,7 +43413,7 @@
 </file>
 
 <file path=word/header9.xml><?xml version="1.0" encoding="utf-8"?>
-<w:hdr xmlns:wpc="http://schemas.microsoft.com/office/word/2010/wordprocessingCanvas" xmlns:cx="http://schemas.microsoft.com/office/drawing/2014/chartex" xmlns:cx1="http://schemas.microsoft.com/office/drawing/2015/9/8/chartex" xmlns:cx2="http://schemas.microsoft.com/office/drawing/2015/10/21/chartex" xmlns:cx3="http://schemas.microsoft.com/office/drawing/2016/5/9/chartex" xmlns:cx4="http://schemas.microsoft.com/office/drawing/2016/5/10/chartex" xmlns:cx5="http://schemas.microsoft.com/office/drawing/2016/5/11/chartex" xmlns:cx6="http://schemas.microsoft.com/office/drawing/2016/5/12/chartex" xmlns:cx7="http://schemas.microsoft.com/office/drawing/2016/5/13/chartex" xmlns:cx8="http://schemas.microsoft.com/office/drawing/2016/5/14/chartex" xmlns:mc="http://schemas.openxmlformats.org/markup-compatibility/2006" xmlns:aink="http://schemas.microsoft.com/office/drawing/2016/ink" xmlns:am3d="http://schemas.microsoft.com/office/drawing/2017/model3d" xmlns:o="urn:schemas-microsoft-com:office:office" xmlns:oel="http://schemas.microsoft.com/office/2019/extlst" xmlns:r="http://schemas.openxmlformats.org/officeDocument/2006/relationships" xmlns:m="http://schemas.openxmlformats.org/officeDocument/2006/math" xmlns:v="urn:schemas-microsoft-com:vml" xmlns:wp14="http://schemas.microsoft.com/office/word/2010/wordprocessingDrawing" xmlns:wp="http://schemas.openxmlformats.org/drawingml/2006/wordprocessingDrawing" xmlns:w10="urn:schemas-microsoft-com:office:word" xmlns:w="http://schemas.openxmlformats.org/wordprocessingml/2006/main" xmlns:w14="http://schemas.microsoft.com/office/word/2010/wordml" xmlns:w15="http://schemas.microsoft.com/office/word/2012/wordml" xmlns:w16cex="http://schemas.microsoft.com/office/word/2018/wordml/cex" xmlns:w16cid="http://schemas.microsoft.com/office/word/2016/wordml/cid" xmlns:w16="http://schemas.microsoft.com/office/word/2018/wordml" xmlns:w16sdtdh="http://schemas.microsoft.com/office/word/2020/wordml/sdtdatahash" xmlns:w16se="http://schemas.microsoft.com/office/word/2015/wordml/symex" xmlns:wpg="http://schemas.microsoft.com/office/word/2010/wordprocessingGroup" xmlns:wpi="http://schemas.microsoft.com/office/word/2010/wordprocessingInk" xmlns:wne="http://schemas.microsoft.com/office/word/2006/wordml" xmlns:wps="http://schemas.microsoft.com/office/word/2010/wordprocessingShape" mc:Ignorable="w14 w15 w16se w16cid w16 w16cex w16sdtdh wp14">
+<w:hdr xmlns:wpc="http://schemas.microsoft.com/office/word/2010/wordprocessingCanvas" xmlns:cx="http://schemas.microsoft.com/office/drawing/2014/chartex" xmlns:cx1="http://schemas.microsoft.com/office/drawing/2015/9/8/chartex" xmlns:cx2="http://schemas.microsoft.com/office/drawing/2015/10/21/chartex" xmlns:cx3="http://schemas.microsoft.com/office/drawing/2016/5/9/chartex" xmlns:cx4="http://schemas.microsoft.com/office/drawing/2016/5/10/chartex" xmlns:cx5="http://schemas.microsoft.com/office/drawing/2016/5/11/chartex" xmlns:cx6="http://schemas.microsoft.com/office/drawing/2016/5/12/chartex" xmlns:cx7="http://schemas.microsoft.com/office/drawing/2016/5/13/chartex" xmlns:cx8="http://schemas.microsoft.com/office/drawing/2016/5/14/chartex" xmlns:mc="http://schemas.openxmlformats.org/markup-compatibility/2006" xmlns:aink="http://schemas.microsoft.com/office/drawing/2016/ink" xmlns:am3d="http://schemas.microsoft.com/office/drawing/2017/model3d" xmlns:o="urn:schemas-microsoft-com:office:office" xmlns:oel="http://schemas.microsoft.com/office/2019/extlst" xmlns:r="http://schemas.openxmlformats.org/officeDocument/2006/relationships" xmlns:m="http://schemas.openxmlformats.org/officeDocument/2006/math" xmlns:v="urn:schemas-microsoft-com:vml" xmlns:wp14="http://schemas.microsoft.com/office/word/2010/wordprocessingDrawing" xmlns:wp="http://schemas.openxmlformats.org/drawingml/2006/wordprocessingDrawing" xmlns:w10="urn:schemas-microsoft-com:office:word" xmlns:w="http://schemas.openxmlformats.org/wordprocessingml/2006/main" xmlns:w14="http://schemas.microsoft.com/office/word/2010/wordml" xmlns:w15="http://schemas.microsoft.com/office/word/2012/wordml" xmlns:w16cex="http://schemas.microsoft.com/office/word/2018/wordml/cex" xmlns:w16cid="http://schemas.microsoft.com/office/word/2016/wordml/cid" xmlns:w16="http://schemas.microsoft.com/office/word/2018/wordml" xmlns:w16du="http://schemas.microsoft.com/office/word/2023/wordml/word16du" xmlns:w16sdtdh="http://schemas.microsoft.com/office/word/2020/wordml/sdtdatahash" xmlns:w16se="http://schemas.microsoft.com/office/word/2015/wordml/symex" xmlns:wpg="http://schemas.microsoft.com/office/word/2010/wordprocessingGroup" xmlns:wpi="http://schemas.microsoft.com/office/word/2010/wordprocessingInk" xmlns:wne="http://schemas.microsoft.com/office/word/2006/wordml" xmlns:wps="http://schemas.microsoft.com/office/word/2010/wordprocessingShape" mc:Ignorable="w14 w15 w16se w16cid w16 w16cex w16sdtdh wp14">
   <w:p>
     <w:pPr>
       <w:pBdr>
@@ -43481,7 +43544,7 @@
 </file>
 
 <file path=word/numbering.xml><?xml version="1.0" encoding="utf-8"?>
-<w:numbering xmlns:wpc="http://schemas.microsoft.com/office/word/2010/wordprocessingCanvas" xmlns:cx="http://schemas.microsoft.com/office/drawing/2014/chartex" xmlns:cx1="http://schemas.microsoft.com/office/drawing/2015/9/8/chartex" xmlns:cx2="http://schemas.microsoft.com/office/drawing/2015/10/21/chartex" xmlns:cx3="http://schemas.microsoft.com/office/drawing/2016/5/9/chartex" xmlns:cx4="http://schemas.microsoft.com/office/drawing/2016/5/10/chartex" xmlns:cx5="http://schemas.microsoft.com/office/drawing/2016/5/11/chartex" xmlns:cx6="http://schemas.microsoft.com/office/drawing/2016/5/12/chartex" xmlns:cx7="http://schemas.microsoft.com/office/drawing/2016/5/13/chartex" xmlns:cx8="http://schemas.microsoft.com/office/drawing/2016/5/14/chartex" xmlns:mc="http://schemas.openxmlformats.org/markup-compatibility/2006" xmlns:aink="http://schemas.microsoft.com/office/drawing/2016/ink" xmlns:am3d="http://schemas.microsoft.com/office/drawing/2017/model3d" xmlns:o="urn:schemas-microsoft-com:office:office" xmlns:oel="http://schemas.microsoft.com/office/2019/extlst" xmlns:r="http://schemas.openxmlformats.org/officeDocument/2006/relationships" xmlns:m="http://schemas.openxmlformats.org/officeDocument/2006/math" xmlns:v="urn:schemas-microsoft-com:vml" xmlns:wp14="http://schemas.microsoft.com/office/word/2010/wordprocessingDrawing" xmlns:wp="http://schemas.openxmlformats.org/drawingml/2006/wordprocessingDrawing" xmlns:w10="urn:schemas-microsoft-com:office:word" xmlns:w="http://schemas.openxmlformats.org/wordprocessingml/2006/main" xmlns:w14="http://schemas.microsoft.com/office/word/2010/wordml" xmlns:w15="http://schemas.microsoft.com/office/word/2012/wordml" xmlns:w16cex="http://schemas.microsoft.com/office/word/2018/wordml/cex" xmlns:w16cid="http://schemas.microsoft.com/office/word/2016/wordml/cid" xmlns:w16="http://schemas.microsoft.com/office/word/2018/wordml" xmlns:w16sdtdh="http://schemas.microsoft.com/office/word/2020/wordml/sdtdatahash" xmlns:w16se="http://schemas.microsoft.com/office/word/2015/wordml/symex" xmlns:wpg="http://schemas.microsoft.com/office/word/2010/wordprocessingGroup" xmlns:wpi="http://schemas.microsoft.com/office/word/2010/wordprocessingInk" xmlns:wne="http://schemas.microsoft.com/office/word/2006/wordml" xmlns:wps="http://schemas.microsoft.com/office/word/2010/wordprocessingShape" mc:Ignorable="w14 w15 w16se w16cid w16 w16cex w16sdtdh wp14">
+<w:numbering xmlns:wpc="http://schemas.microsoft.com/office/word/2010/wordprocessingCanvas" xmlns:cx="http://schemas.microsoft.com/office/drawing/2014/chartex" xmlns:cx1="http://schemas.microsoft.com/office/drawing/2015/9/8/chartex" xmlns:cx2="http://schemas.microsoft.com/office/drawing/2015/10/21/chartex" xmlns:cx3="http://schemas.microsoft.com/office/drawing/2016/5/9/chartex" xmlns:cx4="http://schemas.microsoft.com/office/drawing/2016/5/10/chartex" xmlns:cx5="http://schemas.microsoft.com/office/drawing/2016/5/11/chartex" xmlns:cx6="http://schemas.microsoft.com/office/drawing/2016/5/12/chartex" xmlns:cx7="http://schemas.microsoft.com/office/drawing/2016/5/13/chartex" xmlns:cx8="http://schemas.microsoft.com/office/drawing/2016/5/14/chartex" xmlns:mc="http://schemas.openxmlformats.org/markup-compatibility/2006" xmlns:aink="http://schemas.microsoft.com/office/drawing/2016/ink" xmlns:am3d="http://schemas.microsoft.com/office/drawing/2017/model3d" xmlns:o="urn:schemas-microsoft-com:office:office" xmlns:oel="http://schemas.microsoft.com/office/2019/extlst" xmlns:r="http://schemas.openxmlformats.org/officeDocument/2006/relationships" xmlns:m="http://schemas.openxmlformats.org/officeDocument/2006/math" xmlns:v="urn:schemas-microsoft-com:vml" xmlns:wp14="http://schemas.microsoft.com/office/word/2010/wordprocessingDrawing" xmlns:wp="http://schemas.openxmlformats.org/drawingml/2006/wordprocessingDrawing" xmlns:w10="urn:schemas-microsoft-com:office:word" xmlns:w="http://schemas.openxmlformats.org/wordprocessingml/2006/main" xmlns:w14="http://schemas.microsoft.com/office/word/2010/wordml" xmlns:w15="http://schemas.microsoft.com/office/word/2012/wordml" xmlns:w16cex="http://schemas.microsoft.com/office/word/2018/wordml/cex" xmlns:w16cid="http://schemas.microsoft.com/office/word/2016/wordml/cid" xmlns:w16="http://schemas.microsoft.com/office/word/2018/wordml" xmlns:w16du="http://schemas.microsoft.com/office/word/2023/wordml/word16du" xmlns:w16sdtdh="http://schemas.microsoft.com/office/word/2020/wordml/sdtdatahash" xmlns:w16se="http://schemas.microsoft.com/office/word/2015/wordml/symex" xmlns:wpg="http://schemas.microsoft.com/office/word/2010/wordprocessingGroup" xmlns:wpi="http://schemas.microsoft.com/office/word/2010/wordprocessingInk" xmlns:wne="http://schemas.microsoft.com/office/word/2006/wordml" xmlns:wps="http://schemas.microsoft.com/office/word/2010/wordprocessingShape" mc:Ignorable="w14 w15 w16se w16cid w16 w16cex w16sdtdh wp14">
   <w:abstractNum w:abstractNumId="0" w15:restartNumberingAfterBreak="0">
     <w:nsid w:val="04167D51"/>
     <w:multiLevelType w:val="multilevel"/>
@@ -50859,6 +50922,7 @@
   <w:style w:type="character" w:default="1" w:styleId="DefaultParagraphFont">
     <w:name w:val="Default Paragraph Font"/>
     <w:uiPriority w:val="1"/>
+    <w:semiHidden/>
     <w:unhideWhenUsed/>
   </w:style>
   <w:style w:type="table" w:default="1" w:styleId="TableNormal">
@@ -52212,6 +52276,31 @@
 </file>
 
 <file path=customXml/item1.xml><?xml version="1.0" encoding="utf-8"?>
+<?mso-contentType ?>
+<FormTemplates xmlns="http://schemas.microsoft.com/sharepoint/v3/contenttype/forms">
+  <Display>DocumentLibraryForm</Display>
+  <Edit>DocumentLibraryForm</Edit>
+  <New>DocumentLibraryForm</New>
+</FormTemplates>
+</file>
+
+<file path=customXml/item2.xml><?xml version="1.0" encoding="utf-8"?>
+<p:properties xmlns:p="http://schemas.microsoft.com/office/2006/metadata/properties" xmlns:xsi="http://www.w3.org/2001/XMLSchema-instance" xmlns:pc="http://schemas.microsoft.com/office/infopath/2007/PartnerControls">
+  <documentManagement>
+    <_ip_UnifiedCompliancePolicyUIAction xmlns="http://schemas.microsoft.com/sharepoint/v3" xsi:nil="true"/>
+    <_ip_UnifiedCompliancePolicyProperties xmlns="http://schemas.microsoft.com/sharepoint/v3" xsi:nil="true"/>
+    <SharedWithUsers xmlns="294e1a6b-fd4a-4673-a683-93155129879e">
+      <UserInfo>
+        <DisplayName>Biskie, Joel (CDC/DDPHSS/OD/HITSSU) (CTR)</DisplayName>
+        <AccountId>188</AccountId>
+        <AccountType/>
+      </UserInfo>
+    </SharedWithUsers>
+  </documentManagement>
+</p:properties>
+</file>
+
+<file path=customXml/item3.xml><?xml version="1.0" encoding="utf-8"?>
 <ct:contentTypeSchema xmlns:ct="http://schemas.microsoft.com/office/2006/metadata/contentType" xmlns:ma="http://schemas.microsoft.com/office/2006/metadata/properties/metaAttributes" ct:_="" ma:_="" ma:contentTypeName="Document" ma:contentTypeID="0x01010061F86393E0B576448CD5A8E967EF83E5" ma:contentTypeVersion="12" ma:contentTypeDescription="Create a new document." ma:contentTypeScope="" ma:versionID="a4264a170432664b5a0fc5d0b1910280">
   <xsd:schema xmlns:xsd="http://www.w3.org/2001/XMLSchema" xmlns:xs="http://www.w3.org/2001/XMLSchema" xmlns:p="http://schemas.microsoft.com/office/2006/metadata/properties" xmlns:ns1="http://schemas.microsoft.com/sharepoint/v3" xmlns:ns2="603e4f84-8849-480d-80a9-5bfb0272fb18" xmlns:ns3="294e1a6b-fd4a-4673-a683-93155129879e" targetNamespace="http://schemas.microsoft.com/office/2006/metadata/properties" ma:root="true" ma:fieldsID="fa5df71f3d9380f0993de3f91edb1570" ns1:_="" ns2:_="" ns3:_="">
     <xsd:import namespace="http://schemas.microsoft.com/sharepoint/v3"/>
@@ -52431,32 +52520,26 @@
 </ct:contentTypeSchema>
 </file>
 
-<file path=customXml/item2.xml><?xml version="1.0" encoding="utf-8"?>
-<?mso-contentType ?>
-<FormTemplates xmlns="http://schemas.microsoft.com/sharepoint/v3/contenttype/forms">
-  <Display>DocumentLibraryForm</Display>
-  <Edit>DocumentLibraryForm</Edit>
-  <New>DocumentLibraryForm</New>
-</FormTemplates>
+<file path=customXml/itemProps1.xml><?xml version="1.0" encoding="utf-8"?>
+<ds:datastoreItem xmlns:ds="http://schemas.openxmlformats.org/officeDocument/2006/customXml" ds:itemID="{84A4DF5B-39CC-449C-9AD0-4BC532191401}">
+  <ds:schemaRefs>
+    <ds:schemaRef ds:uri="http://schemas.microsoft.com/sharepoint/v3/contenttype/forms"/>
+  </ds:schemaRefs>
+</ds:datastoreItem>
 </file>
 
-<file path=customXml/item3.xml><?xml version="1.0" encoding="utf-8"?>
-<p:properties xmlns:p="http://schemas.microsoft.com/office/2006/metadata/properties" xmlns:xsi="http://www.w3.org/2001/XMLSchema-instance" xmlns:pc="http://schemas.microsoft.com/office/infopath/2007/PartnerControls">
-  <documentManagement>
-    <_ip_UnifiedCompliancePolicyUIAction xmlns="http://schemas.microsoft.com/sharepoint/v3" xsi:nil="true"/>
-    <_ip_UnifiedCompliancePolicyProperties xmlns="http://schemas.microsoft.com/sharepoint/v3" xsi:nil="true"/>
-    <SharedWithUsers xmlns="294e1a6b-fd4a-4673-a683-93155129879e">
-      <UserInfo>
-        <DisplayName>Biskie, Joel (CDC/DDPHSS/OD/HITSSU) (CTR)</DisplayName>
-        <AccountId>188</AccountId>
-        <AccountType/>
-      </UserInfo>
-    </SharedWithUsers>
-  </documentManagement>
-</p:properties>
+<file path=customXml/itemProps2.xml><?xml version="1.0" encoding="utf-8"?>
+<ds:datastoreItem xmlns:ds="http://schemas.openxmlformats.org/officeDocument/2006/customXml" ds:itemID="{258A8716-6D19-4BB0-9547-C7199FECA13D}">
+  <ds:schemaRefs>
+    <ds:schemaRef ds:uri="http://schemas.microsoft.com/office/2006/metadata/properties"/>
+    <ds:schemaRef ds:uri="http://schemas.microsoft.com/office/infopath/2007/PartnerControls"/>
+    <ds:schemaRef ds:uri="http://schemas.microsoft.com/sharepoint/v3"/>
+    <ds:schemaRef ds:uri="294e1a6b-fd4a-4673-a683-93155129879e"/>
+  </ds:schemaRefs>
+</ds:datastoreItem>
 </file>
 
-<file path=customXml/itemProps1.xml><?xml version="1.0" encoding="utf-8"?>
+<file path=customXml/itemProps3.xml><?xml version="1.0" encoding="utf-8"?>
 <ds:datastoreItem xmlns:ds="http://schemas.openxmlformats.org/officeDocument/2006/customXml" ds:itemID="{7F469C8E-D49C-4270-942E-C9AA1ACE4F59}">
   <ds:schemaRefs>
     <ds:schemaRef ds:uri="http://schemas.microsoft.com/office/2006/metadata/contentType"/>
@@ -52474,23 +52557,4 @@
     <ds:schemaRef ds:uri="http://schemas.microsoft.com/internal/obd"/>
   </ds:schemaRefs>
 </ds:datastoreItem>
-</file>
-
-<file path=customXml/itemProps2.xml><?xml version="1.0" encoding="utf-8"?>
-<ds:datastoreItem xmlns:ds="http://schemas.openxmlformats.org/officeDocument/2006/customXml" ds:itemID="{84A4DF5B-39CC-449C-9AD0-4BC532191401}">
-  <ds:schemaRefs>
-    <ds:schemaRef ds:uri="http://schemas.microsoft.com/sharepoint/v3/contenttype/forms"/>
-  </ds:schemaRefs>
-</ds:datastoreItem>
-</file>
-
-<file path=customXml/itemProps3.xml><?xml version="1.0" encoding="utf-8"?>
-<ds:datastoreItem xmlns:ds="http://schemas.openxmlformats.org/officeDocument/2006/customXml" ds:itemID="{258A8716-6D19-4BB0-9547-C7199FECA13D}">
-  <ds:schemaRefs>
-    <ds:schemaRef ds:uri="http://schemas.microsoft.com/office/2006/metadata/properties"/>
-    <ds:schemaRef ds:uri="http://schemas.microsoft.com/office/infopath/2007/PartnerControls"/>
-    <ds:schemaRef ds:uri="http://schemas.microsoft.com/sharepoint/v3"/>
-    <ds:schemaRef ds:uri="294e1a6b-fd4a-4673-a683-93155129879e"/>
-  </ds:schemaRefs>
-</ds:datastoreItem>
 </file>
</xml_diff>

<commit_message>
8918: update server 2 server auth docs (#9056)
* 8918: update docs on server 2 server auth

* 8918: add feature README for authentication

* Fix typos

* fixup! 8918: update docs on server 2 server auth
</commit_message>
<xml_diff>
--- a/prime-router/docs/ReportStream-Programmers-Guide-v2.4.docx
+++ b/prime-router/docs/ReportStream-Programmers-Guide-v2.4.docx
@@ -1,6 +1,6 @@
 
 <file path=word/document.xml><?xml version="1.0" encoding="utf-8"?>
-<w:document xmlns:wpc="http://schemas.microsoft.com/office/word/2010/wordprocessingCanvas" xmlns:cx="http://schemas.microsoft.com/office/drawing/2014/chartex" xmlns:cx1="http://schemas.microsoft.com/office/drawing/2015/9/8/chartex" xmlns:cx2="http://schemas.microsoft.com/office/drawing/2015/10/21/chartex" xmlns:cx3="http://schemas.microsoft.com/office/drawing/2016/5/9/chartex" xmlns:cx4="http://schemas.microsoft.com/office/drawing/2016/5/10/chartex" xmlns:cx5="http://schemas.microsoft.com/office/drawing/2016/5/11/chartex" xmlns:cx6="http://schemas.microsoft.com/office/drawing/2016/5/12/chartex" xmlns:cx7="http://schemas.microsoft.com/office/drawing/2016/5/13/chartex" xmlns:cx8="http://schemas.microsoft.com/office/drawing/2016/5/14/chartex" xmlns:mc="http://schemas.openxmlformats.org/markup-compatibility/2006" xmlns:aink="http://schemas.microsoft.com/office/drawing/2016/ink" xmlns:am3d="http://schemas.microsoft.com/office/drawing/2017/model3d" xmlns:o="urn:schemas-microsoft-com:office:office" xmlns:oel="http://schemas.microsoft.com/office/2019/extlst" xmlns:r="http://schemas.openxmlformats.org/officeDocument/2006/relationships" xmlns:m="http://schemas.openxmlformats.org/officeDocument/2006/math" xmlns:v="urn:schemas-microsoft-com:vml" xmlns:wp14="http://schemas.microsoft.com/office/word/2010/wordprocessingDrawing" xmlns:wp="http://schemas.openxmlformats.org/drawingml/2006/wordprocessingDrawing" xmlns:w10="urn:schemas-microsoft-com:office:word" xmlns:w="http://schemas.openxmlformats.org/wordprocessingml/2006/main" xmlns:w14="http://schemas.microsoft.com/office/word/2010/wordml" xmlns:w15="http://schemas.microsoft.com/office/word/2012/wordml" xmlns:w16cex="http://schemas.microsoft.com/office/word/2018/wordml/cex" xmlns:w16cid="http://schemas.microsoft.com/office/word/2016/wordml/cid" xmlns:w16="http://schemas.microsoft.com/office/word/2018/wordml" xmlns:w16sdtdh="http://schemas.microsoft.com/office/word/2020/wordml/sdtdatahash" xmlns:w16se="http://schemas.microsoft.com/office/word/2015/wordml/symex" xmlns:wpg="http://schemas.microsoft.com/office/word/2010/wordprocessingGroup" xmlns:wpi="http://schemas.microsoft.com/office/word/2010/wordprocessingInk" xmlns:wne="http://schemas.microsoft.com/office/word/2006/wordml" xmlns:wps="http://schemas.microsoft.com/office/word/2010/wordprocessingShape" mc:Ignorable="w14 w15 w16se w16cid w16 w16cex w16sdtdh wp14">
+<w:document xmlns:wpc="http://schemas.microsoft.com/office/word/2010/wordprocessingCanvas" xmlns:cx="http://schemas.microsoft.com/office/drawing/2014/chartex" xmlns:cx1="http://schemas.microsoft.com/office/drawing/2015/9/8/chartex" xmlns:cx2="http://schemas.microsoft.com/office/drawing/2015/10/21/chartex" xmlns:cx3="http://schemas.microsoft.com/office/drawing/2016/5/9/chartex" xmlns:cx4="http://schemas.microsoft.com/office/drawing/2016/5/10/chartex" xmlns:cx5="http://schemas.microsoft.com/office/drawing/2016/5/11/chartex" xmlns:cx6="http://schemas.microsoft.com/office/drawing/2016/5/12/chartex" xmlns:cx7="http://schemas.microsoft.com/office/drawing/2016/5/13/chartex" xmlns:cx8="http://schemas.microsoft.com/office/drawing/2016/5/14/chartex" xmlns:mc="http://schemas.openxmlformats.org/markup-compatibility/2006" xmlns:aink="http://schemas.microsoft.com/office/drawing/2016/ink" xmlns:am3d="http://schemas.microsoft.com/office/drawing/2017/model3d" xmlns:o="urn:schemas-microsoft-com:office:office" xmlns:oel="http://schemas.microsoft.com/office/2019/extlst" xmlns:r="http://schemas.openxmlformats.org/officeDocument/2006/relationships" xmlns:m="http://schemas.openxmlformats.org/officeDocument/2006/math" xmlns:v="urn:schemas-microsoft-com:vml" xmlns:wp14="http://schemas.microsoft.com/office/word/2010/wordprocessingDrawing" xmlns:wp="http://schemas.openxmlformats.org/drawingml/2006/wordprocessingDrawing" xmlns:w10="urn:schemas-microsoft-com:office:word" xmlns:w="http://schemas.openxmlformats.org/wordprocessingml/2006/main" xmlns:w14="http://schemas.microsoft.com/office/word/2010/wordml" xmlns:w15="http://schemas.microsoft.com/office/word/2012/wordml" xmlns:w16cex="http://schemas.microsoft.com/office/word/2018/wordml/cex" xmlns:w16cid="http://schemas.microsoft.com/office/word/2016/wordml/cid" xmlns:w16="http://schemas.microsoft.com/office/word/2018/wordml" xmlns:w16du="http://schemas.microsoft.com/office/word/2023/wordml/word16du" xmlns:w16sdtdh="http://schemas.microsoft.com/office/word/2020/wordml/sdtdatahash" xmlns:w16se="http://schemas.microsoft.com/office/word/2015/wordml/symex" xmlns:wpg="http://schemas.microsoft.com/office/word/2010/wordprocessingGroup" xmlns:wpi="http://schemas.microsoft.com/office/word/2010/wordprocessingInk" xmlns:wne="http://schemas.microsoft.com/office/word/2006/wordml" xmlns:wps="http://schemas.microsoft.com/office/word/2010/wordprocessingShape" mc:Ignorable="w14 w15 w16se w16cid w16 w16cex w16sdtdh wp14">
   <w:body>
     <w:p>
       <w:pPr>
@@ -829,21 +829,7 @@
                 <w:rStyle w:val="Hyperlink"/>
                 <w:noProof/>
               </w:rPr>
-              <w:t>Example of Token-based authentication with public/privat</w:t>
-            </w:r>
-            <w:r>
-              <w:rPr>
-                <w:rStyle w:val="Hyperlink"/>
-                <w:noProof/>
-              </w:rPr>
-              <w:t>e</w:t>
-            </w:r>
-            <w:r>
-              <w:rPr>
-                <w:rStyle w:val="Hyperlink"/>
-                <w:noProof/>
-              </w:rPr>
-              <w:t xml:space="preserve"> key pair</w:t>
+              <w:t>Example of Token-based authentication with public/private key pair</w:t>
             </w:r>
             <w:r>
               <w:rPr>
@@ -3026,6 +3012,7 @@
       <w:bookmarkStart w:id="10" w:name="_Toc111964077"/>
       <w:bookmarkEnd w:id="0"/>
       <w:r>
+        <w:lastRenderedPageBreak/>
         <w:t>Introduction</w:t>
       </w:r>
       <w:bookmarkEnd w:id="1"/>
@@ -3240,6 +3227,7 @@
       <w:bookmarkStart w:id="21" w:name="_Toc111964078"/>
       <w:bookmarkEnd w:id="11"/>
       <w:r>
+        <w:lastRenderedPageBreak/>
         <w:t>Release Notes</w:t>
       </w:r>
       <w:bookmarkEnd w:id="12"/>
@@ -3315,6 +3303,7 @@
       <w:bookmarkStart w:id="32" w:name="_Toc111964079"/>
       <w:bookmarkEnd w:id="22"/>
       <w:r>
+        <w:lastRenderedPageBreak/>
         <w:t>Onboarding Process Summary</w:t>
       </w:r>
       <w:bookmarkEnd w:id="23"/>
@@ -3591,6 +3580,7 @@
       </w:pPr>
       <w:bookmarkStart w:id="48" w:name="_Toc111964082"/>
       <w:r>
+        <w:lastRenderedPageBreak/>
         <w:t>Special Note for HL7 OTC Tests</w:t>
       </w:r>
       <w:r>
@@ -3963,7 +3953,15 @@
           <w:color w:val="000000" w:themeColor="text1"/>
           <w:sz w:val="24"/>
         </w:rPr>
-        <w:t>. ReportStream doesn’t forward or transport data received in training mode; however, the response message provides detailed information on where your data would</w:t>
+        <w:t xml:space="preserve">. ReportStream doesn’t forward or transport data received in training mode; however, the response message provides detailed information on where </w:t>
+      </w:r>
+      <w:r>
+        <w:rPr>
+          <w:color w:val="000000" w:themeColor="text1"/>
+          <w:sz w:val="24"/>
+        </w:rPr>
+        <w:lastRenderedPageBreak/>
+        <w:t>your data would</w:t>
       </w:r>
       <w:r>
         <w:rPr>
@@ -4066,6 +4064,7 @@
       <w:bookmarkEnd w:id="79"/>
       <w:bookmarkEnd w:id="80"/>
       <w:r>
+        <w:lastRenderedPageBreak/>
         <w:t>Sending to ReportStream</w:t>
       </w:r>
       <w:bookmarkEnd w:id="81"/>
@@ -5095,7 +5094,34 @@
         <w:rPr>
           <w:sz w:val="24"/>
         </w:rPr>
-        <w:t>Send the public key to the ReportStream team (they’ll associate it with your configuration within ReportStream). Once configured, continue with the steps below (they’re typically automated and run from a server).</w:t>
+        <w:lastRenderedPageBreak/>
+        <w:t>Send the public key</w:t>
+      </w:r>
+      <w:r>
+        <w:rPr>
+          <w:sz w:val="24"/>
+        </w:rPr>
+        <w:t xml:space="preserve"> and a unique identifier</w:t>
+      </w:r>
+      <w:r>
+        <w:rPr>
+          <w:sz w:val="24"/>
+        </w:rPr>
+        <w:t xml:space="preserve"> to the </w:t>
+      </w:r>
+      <w:proofErr w:type="spellStart"/>
+      <w:r>
+        <w:rPr>
+          <w:sz w:val="24"/>
+        </w:rPr>
+        <w:t>ReportStream</w:t>
+      </w:r>
+      <w:proofErr w:type="spellEnd"/>
+      <w:r>
+        <w:rPr>
+          <w:sz w:val="24"/>
+        </w:rPr>
+        <w:t xml:space="preserve"> team (they’ll associate it with your configuration within ReportStream). Once configured, continue with the steps below (they’re typically automated and run from a server).</w:t>
       </w:r>
     </w:p>
     <w:p>
@@ -5381,31 +5407,13 @@
         </w:rPr>
         <w:t xml:space="preserve">        "kid": "</w:t>
       </w:r>
-      <w:proofErr w:type="gramStart"/>
       <w:r>
         <w:rPr>
           <w:rFonts w:ascii="Menlo" w:hAnsi="Menlo" w:cs="Menlo"/>
           <w:color w:val="000000"/>
         </w:rPr>
-        <w:t>healthy-</w:t>
-      </w:r>
-      <w:proofErr w:type="spellStart"/>
-      <w:r>
-        <w:rPr>
-          <w:rFonts w:ascii="Menlo" w:hAnsi="Menlo" w:cs="Menlo"/>
-          <w:color w:val="000000"/>
-        </w:rPr>
-        <w:t>labs</w:t>
-      </w:r>
-      <w:proofErr w:type="gramEnd"/>
-      <w:r>
-        <w:rPr>
-          <w:rFonts w:ascii="Menlo" w:hAnsi="Menlo" w:cs="Menlo"/>
-          <w:color w:val="000000"/>
-        </w:rPr>
-        <w:t>.default</w:t>
-      </w:r>
-      <w:proofErr w:type="spellEnd"/>
+        <w:t>key-unique-identifier</w:t>
+      </w:r>
       <w:r>
         <w:rPr>
           <w:rFonts w:ascii="Menlo" w:hAnsi="Menlo" w:cs="Menlo"/>
@@ -5632,25 +5640,9 @@
           <w:rFonts w:ascii="Menlo" w:hAnsi="Menlo" w:cs="Menlo"/>
           <w:color w:val="000000"/>
         </w:rPr>
-        <w:t>healthy-</w:t>
-      </w:r>
-      <w:proofErr w:type="spellStart"/>
-      <w:r>
-        <w:rPr>
-          <w:rFonts w:ascii="Menlo" w:hAnsi="Menlo" w:cs="Menlo"/>
-          <w:color w:val="000000"/>
-        </w:rPr>
-        <w:t>labs</w:t>
+        <w:t>healthy-labs</w:t>
       </w:r>
       <w:proofErr w:type="gramEnd"/>
-      <w:r>
-        <w:rPr>
-          <w:rFonts w:ascii="Menlo" w:hAnsi="Menlo" w:cs="Menlo"/>
-          <w:color w:val="000000"/>
-        </w:rPr>
-        <w:t>.default</w:t>
-      </w:r>
-      <w:proofErr w:type="spellEnd"/>
       <w:r>
         <w:rPr>
           <w:rFonts w:ascii="Menlo" w:hAnsi="Menlo" w:cs="Menlo"/>
@@ -5697,25 +5689,9 @@
           <w:rFonts w:ascii="Menlo" w:hAnsi="Menlo" w:cs="Menlo"/>
           <w:color w:val="000000"/>
         </w:rPr>
-        <w:t>healthy-</w:t>
-      </w:r>
-      <w:proofErr w:type="spellStart"/>
-      <w:r>
-        <w:rPr>
-          <w:rFonts w:ascii="Menlo" w:hAnsi="Menlo" w:cs="Menlo"/>
-          <w:color w:val="000000"/>
-        </w:rPr>
-        <w:t>labs</w:t>
+        <w:t>healthy-labs</w:t>
       </w:r>
       <w:proofErr w:type="gramEnd"/>
-      <w:r>
-        <w:rPr>
-          <w:rFonts w:ascii="Menlo" w:hAnsi="Menlo" w:cs="Menlo"/>
-          <w:color w:val="000000"/>
-        </w:rPr>
-        <w:t>.default</w:t>
-      </w:r>
-      <w:proofErr w:type="spellEnd"/>
       <w:r>
         <w:rPr>
           <w:rFonts w:ascii="Menlo" w:hAnsi="Menlo" w:cs="Menlo"/>
@@ -6139,6 +6115,7 @@
       </w:pPr>
       <w:bookmarkStart w:id="104" w:name="_Toc111964090"/>
       <w:r>
+        <w:lastRenderedPageBreak/>
         <w:t>Step 3:  Send the signed JWT to ReportStream, to get a temporary bearer token</w:t>
       </w:r>
       <w:bookmarkEnd w:id="104"/>
@@ -7367,7 +7344,11 @@
         <w:t xml:space="preserve">always </w:t>
       </w:r>
       <w:r>
-        <w:t>remember to replace ‘healthy-labs’ client-id with the client-id supplied to you by ReportStream staff.</w:t>
+        <w:t xml:space="preserve">remember to replace ‘healthy-labs’ client-id with the client-id supplied to you by </w:t>
+      </w:r>
+      <w:r>
+        <w:lastRenderedPageBreak/>
+        <w:t>ReportStream staff.</w:t>
       </w:r>
     </w:p>
     <w:p>
@@ -8187,6 +8168,7 @@
       <w:bookmarkEnd w:id="132"/>
       <w:bookmarkEnd w:id="133"/>
       <w:r>
+        <w:lastRenderedPageBreak/>
         <w:t>Responses from ReportStream</w:t>
       </w:r>
       <w:bookmarkEnd w:id="134"/>
@@ -8643,23 +8625,30 @@
           <w:color w:val="000000"/>
           <w:sz w:val="24"/>
         </w:rPr>
-        <w:t xml:space="preserve">Empty payload (an empty response is often a sign of a failed authorization, with a </w:t>
-      </w:r>
-      <w:proofErr w:type="gramStart"/>
+        <w:t>“</w:t>
+      </w:r>
+      <w:proofErr w:type="spellStart"/>
       <w:r>
         <w:rPr>
           <w:color w:val="000000"/>
           <w:sz w:val="24"/>
         </w:rPr>
-        <w:t>401 response</w:t>
-      </w:r>
-      <w:proofErr w:type="gramEnd"/>
+        <w:t>invalid_client</w:t>
+      </w:r>
+      <w:proofErr w:type="spellEnd"/>
       <w:r>
         <w:rPr>
           <w:color w:val="000000"/>
           <w:sz w:val="24"/>
         </w:rPr>
-        <w:t xml:space="preserve"> status). Make sure your token and the URL are correct.</w:t>
+        <w:t xml:space="preserve">” </w:t>
+      </w:r>
+      <w:r>
+        <w:rPr>
+          <w:color w:val="000000"/>
+          <w:sz w:val="24"/>
+        </w:rPr>
+        <w:t>with a 401 response status. Make sure your token and the URL are correct.</w:t>
       </w:r>
     </w:p>
     <w:p>
@@ -8852,6 +8841,7 @@
           <w:color w:val="000000"/>
           <w:sz w:val="24"/>
         </w:rPr>
+        <w:lastRenderedPageBreak/>
         <w:t>Missing or malformed data in optional columns/fields</w:t>
       </w:r>
     </w:p>
@@ -13006,6 +12996,7 @@
       <w:bookmarkStart w:id="184" w:name="_Toc111964099"/>
       <w:bookmarkEnd w:id="174"/>
       <w:r>
+        <w:lastRenderedPageBreak/>
         <w:t>Asynchronous Processing</w:t>
       </w:r>
       <w:bookmarkEnd w:id="175"/>
@@ -13831,6 +13822,7 @@
           <w:sz w:val="18"/>
           <w:szCs w:val="18"/>
         </w:rPr>
+        <w:lastRenderedPageBreak/>
         <w:t xml:space="preserve">    </w:t>
       </w:r>
       <w:r>
@@ -15569,6 +15561,7 @@
       <w:bookmarkStart w:id="208" w:name="_Toc111964101"/>
       <w:bookmarkEnd w:id="197"/>
       <w:r>
+        <w:lastRenderedPageBreak/>
         <w:t xml:space="preserve">Fast Facts for ReportStream </w:t>
       </w:r>
       <w:bookmarkEnd w:id="198"/>
@@ -15812,6 +15805,7 @@
       <w:bookmarkEnd w:id="210"/>
       <w:bookmarkEnd w:id="211"/>
       <w:r>
+        <w:lastRenderedPageBreak/>
         <w:t>Appendix A: Field List</w:t>
       </w:r>
       <w:bookmarkEnd w:id="212"/>
@@ -17646,6 +17640,7 @@
                 <w:sz w:val="16"/>
                 <w:szCs w:val="16"/>
               </w:rPr>
+              <w:lastRenderedPageBreak/>
               <w:t>patient_street</w:t>
             </w:r>
             <w:proofErr w:type="spellEnd"/>
@@ -20742,7 +20737,17 @@
                 <w:sz w:val="16"/>
                 <w:szCs w:val="16"/>
               </w:rPr>
-              <w:t>2076-8 or Native Hawaiian or Other Pacific Islander</w:t>
+              <w:t xml:space="preserve">2076-8 or Native </w:t>
+            </w:r>
+            <w:r>
+              <w:rPr>
+                <w:rFonts w:ascii="Arial" w:eastAsia="Arial" w:hAnsi="Arial" w:cs="Arial"/>
+                <w:color w:val="1B1B1B"/>
+                <w:sz w:val="16"/>
+                <w:szCs w:val="16"/>
+              </w:rPr>
+              <w:lastRenderedPageBreak/>
+              <w:t>Hawaiian or Other Pacific Islander</w:t>
             </w:r>
           </w:p>
           <w:p>
@@ -20913,6 +20918,7 @@
                 <w:sz w:val="16"/>
                 <w:szCs w:val="16"/>
               </w:rPr>
+              <w:lastRenderedPageBreak/>
               <w:t xml:space="preserve">File will fail if numeric values or text values are not entered using acceptable values or field is left blank. Accepted values come from values mapped to LOINC codes you can find in the </w:t>
             </w:r>
             <w:hyperlink r:id="rId34">
@@ -22752,7 +22758,16 @@
                 <w:sz w:val="16"/>
                 <w:szCs w:val="16"/>
               </w:rPr>
-              <w:t xml:space="preserve"> System for Rapid Detection of SARS-CoV-2*</w:t>
+              <w:t xml:space="preserve"> System for </w:t>
+            </w:r>
+            <w:r>
+              <w:rPr>
+                <w:color w:val="000000" w:themeColor="text1"/>
+                <w:sz w:val="16"/>
+                <w:szCs w:val="16"/>
+              </w:rPr>
+              <w:lastRenderedPageBreak/>
+              <w:t>Rapid Detection of SARS-CoV-2*</w:t>
             </w:r>
             <w:r>
               <w:rPr>
@@ -22896,6 +22911,7 @@
                 <w:sz w:val="16"/>
                 <w:szCs w:val="16"/>
               </w:rPr>
+              <w:lastRenderedPageBreak/>
               <w:t xml:space="preserve">File </w:t>
             </w:r>
             <w:proofErr w:type="gramStart"/>
@@ -22921,7 +22937,15 @@
                 <w:color w:val="1B1B1B"/>
                 <w:sz w:val="16"/>
               </w:rPr>
-              <w:t xml:space="preserve">Locate the saved file on your computer and open it. </w:t>
+              <w:t xml:space="preserve">Locate the saved </w:t>
+            </w:r>
+            <w:r>
+              <w:rPr>
+                <w:color w:val="1B1B1B"/>
+                <w:sz w:val="16"/>
+              </w:rPr>
+              <w:lastRenderedPageBreak/>
+              <w:t xml:space="preserve">file on your computer and open it. </w:t>
             </w:r>
             <w:r>
               <w:rPr>
@@ -22957,6 +22981,7 @@
                 <w:sz w:val="16"/>
                 <w:szCs w:val="16"/>
               </w:rPr>
+              <w:lastRenderedPageBreak/>
               <w:t>N/A</w:t>
             </w:r>
           </w:p>
@@ -24181,6 +24206,7 @@
                 <w:szCs w:val="18"/>
                 <w:lang w:val="en"/>
               </w:rPr>
+              <w:lastRenderedPageBreak/>
               <w:t>“Positive”</w:t>
             </w:r>
           </w:p>
@@ -24293,6 +24319,7 @@
                 <w:sz w:val="16"/>
                 <w:szCs w:val="16"/>
               </w:rPr>
+              <w:lastRenderedPageBreak/>
               <w:t xml:space="preserve">File will fail if value is not entered using accepted text values or SNOMED codes, or if the field is left blank. Enter a value from the common values listed. </w:t>
             </w:r>
           </w:p>
@@ -24311,6 +24338,7 @@
                 <w:sz w:val="16"/>
                 <w:szCs w:val="16"/>
               </w:rPr>
+              <w:lastRenderedPageBreak/>
               <w:t>Go to https://www.cdc.gov/csels/dls/sars-cov-2-livd-codes.html. Click on the Mapping Tool labeled "LIVD SARS-CoV-2 Test Codes.xlsx" to download the file.</w:t>
             </w:r>
           </w:p>
@@ -24384,6 +24412,7 @@
                 <w:sz w:val="16"/>
                 <w:szCs w:val="16"/>
               </w:rPr>
+              <w:lastRenderedPageBreak/>
               <w:t>order_test_date</w:t>
             </w:r>
             <w:proofErr w:type="spellEnd"/>
@@ -25982,6 +26011,7 @@
                 <w:szCs w:val="18"/>
                 <w:lang w:val="en"/>
               </w:rPr>
+              <w:lastRenderedPageBreak/>
               <w:t>“C” for Corrected Result</w:t>
             </w:r>
           </w:p>
@@ -26010,7 +26040,16 @@
                 <w:sz w:val="16"/>
                 <w:szCs w:val="16"/>
               </w:rPr>
-              <w:t>Enter test result status using the accepted format. If left blank, value will default to “F” for CSV.</w:t>
+              <w:lastRenderedPageBreak/>
+              <w:t xml:space="preserve">Enter test result status using the accepted format. </w:t>
+            </w:r>
+            <w:r>
+              <w:rPr>
+                <w:sz w:val="16"/>
+                <w:szCs w:val="16"/>
+              </w:rPr>
+              <w:lastRenderedPageBreak/>
+              <w:t>If left blank, value will default to “F” for CSV.</w:t>
             </w:r>
           </w:p>
         </w:tc>
@@ -27202,6 +27241,7 @@
                 <w:sz w:val="16"/>
                 <w:szCs w:val="16"/>
               </w:rPr>
+              <w:lastRenderedPageBreak/>
               <w:t>ordering_provider_id</w:t>
             </w:r>
             <w:proofErr w:type="spellEnd"/>
@@ -29072,6 +29112,7 @@
               <w:rPr>
                 <w:sz w:val="16"/>
               </w:rPr>
+              <w:lastRenderedPageBreak/>
               <w:t>ORC-14.7</w:t>
             </w:r>
           </w:p>
@@ -29173,6 +29214,7 @@
                 <w:b/>
                 <w:sz w:val="16"/>
               </w:rPr>
+              <w:lastRenderedPageBreak/>
               <w:t>Accepted Format:</w:t>
             </w:r>
           </w:p>
@@ -29206,6 +29248,7 @@
                 <w:color w:val="1B1B1B"/>
                 <w:sz w:val="16"/>
               </w:rPr>
+              <w:lastRenderedPageBreak/>
               <w:t>File will fail if value is not entered using accepted format or field is left blank.</w:t>
             </w:r>
           </w:p>
@@ -31212,6 +31255,7 @@
               <w:rPr>
                 <w:sz w:val="16"/>
               </w:rPr>
+              <w:lastRenderedPageBreak/>
               <w:t>Requested</w:t>
             </w:r>
           </w:p>
@@ -31244,6 +31288,7 @@
               <w:rPr>
                 <w:sz w:val="16"/>
               </w:rPr>
+              <w:lastRenderedPageBreak/>
               <w:t>Requested</w:t>
             </w:r>
           </w:p>
@@ -31280,6 +31325,7 @@
                 <w:sz w:val="16"/>
                 <w:szCs w:val="16"/>
               </w:rPr>
+              <w:lastRenderedPageBreak/>
               <w:t>patient's pregnancy</w:t>
             </w:r>
             <w:r>
@@ -31494,6 +31540,7 @@
                 <w:color w:val="1B1B1B"/>
                 <w:sz w:val="16"/>
               </w:rPr>
+              <w:lastRenderedPageBreak/>
               <w:t xml:space="preserve">Field is not </w:t>
             </w:r>
             <w:proofErr w:type="gramStart"/>
@@ -31510,7 +31557,15 @@
                 <w:color w:val="1B1B1B"/>
                 <w:sz w:val="16"/>
               </w:rPr>
-              <w:t xml:space="preserve"> requested for thorough reporting. Enter one of the acceptable values exactly as displayed.</w:t>
+              <w:t xml:space="preserve"> </w:t>
+            </w:r>
+            <w:r>
+              <w:rPr>
+                <w:color w:val="1B1B1B"/>
+                <w:sz w:val="16"/>
+              </w:rPr>
+              <w:lastRenderedPageBreak/>
+              <w:t>requested for thorough reporting. Enter one of the acceptable values exactly as displayed.</w:t>
             </w:r>
           </w:p>
         </w:tc>
@@ -31539,6 +31594,7 @@
                 <w:sz w:val="16"/>
                 <w:szCs w:val="16"/>
               </w:rPr>
+              <w:lastRenderedPageBreak/>
               <w:t>employed_in_healthcare</w:t>
             </w:r>
             <w:proofErr w:type="spellEnd"/>
@@ -32853,6 +32909,7 @@
                 <w:sz w:val="16"/>
                 <w:szCs w:val="16"/>
               </w:rPr>
+              <w:lastRenderedPageBreak/>
               <w:t>U (Unknown)</w:t>
             </w:r>
           </w:p>
@@ -32888,6 +32945,7 @@
                 <w:color w:val="1B1B1B"/>
                 <w:sz w:val="16"/>
               </w:rPr>
+              <w:lastRenderedPageBreak/>
               <w:t xml:space="preserve">Field is not </w:t>
             </w:r>
             <w:proofErr w:type="gramStart"/>
@@ -36331,6 +36389,7 @@
       <w:bookmarkEnd w:id="243"/>
       <w:bookmarkEnd w:id="244"/>
       <w:r>
+        <w:lastRenderedPageBreak/>
         <w:t>Appendix B: Sample Payloads and Output</w:t>
       </w:r>
       <w:bookmarkEnd w:id="245"/>
@@ -37859,6 +37918,7 @@
       <w:bookmarkEnd w:id="269"/>
       <w:bookmarkEnd w:id="270"/>
       <w:r>
+        <w:lastRenderedPageBreak/>
         <w:t>Sample HL7 2.5.1 Payload and Output</w:t>
       </w:r>
       <w:bookmarkEnd w:id="271"/>
@@ -39407,6 +39467,7 @@
           <w:color w:val="000000"/>
           <w:sz w:val="24"/>
         </w:rPr>
+        <w:lastRenderedPageBreak/>
         <w:t>Example HL7 file:</w:t>
       </w:r>
     </w:p>
@@ -39451,10 +39512,10 @@
             <v:path o:extrusionok="f" gradientshapeok="t" o:connecttype="rect"/>
             <o:lock v:ext="edit" aspectratio="t"/>
           </v:shapetype>
-          <v:shape id="_x0000_i1025" type="#_x0000_t75" alt="" style="width:77.1pt;height:49.3pt;mso-width-percent:0;mso-height-percent:0;mso-width-percent:0;mso-height-percent:0" o:ole="">
+          <v:shape id="_x0000_i1025" type="#_x0000_t75" alt="" style="width:77pt;height:49pt;mso-width-percent:0;mso-height-percent:0;mso-width-percent:0;mso-height-percent:0" o:ole="">
             <v:imagedata r:id="rId42" o:title=""/>
           </v:shape>
-          <o:OLEObject Type="Embed" ProgID="Package" ShapeID="_x0000_i1025" DrawAspect="Icon" ObjectID="_1730704956" r:id="rId43"/>
+          <o:OLEObject Type="Embed" ProgID="Package" ShapeID="_x0000_i1025" DrawAspect="Icon" ObjectID="_1742713228" r:id="rId43"/>
         </w:object>
       </w:r>
     </w:p>
@@ -40043,6 +40104,7 @@
       <w:bookmarkEnd w:id="282"/>
       <w:bookmarkEnd w:id="283"/>
       <w:r>
+        <w:lastRenderedPageBreak/>
         <w:t>Appendix C: ReportStream Data Models</w:t>
       </w:r>
       <w:bookmarkEnd w:id="284"/>
@@ -40504,6 +40566,7 @@
       <w:bookmarkEnd w:id="308"/>
       <w:bookmarkEnd w:id="309"/>
       <w:r>
+        <w:lastRenderedPageBreak/>
         <w:t>Additional Resources</w:t>
       </w:r>
       <w:bookmarkEnd w:id="310"/>
@@ -40559,7 +40622,7 @@
 </file>
 
 <file path=word/endnotes.xml><?xml version="1.0" encoding="utf-8"?>
-<w:endnotes xmlns:wpc="http://schemas.microsoft.com/office/word/2010/wordprocessingCanvas" xmlns:cx="http://schemas.microsoft.com/office/drawing/2014/chartex" xmlns:cx1="http://schemas.microsoft.com/office/drawing/2015/9/8/chartex" xmlns:cx2="http://schemas.microsoft.com/office/drawing/2015/10/21/chartex" xmlns:cx3="http://schemas.microsoft.com/office/drawing/2016/5/9/chartex" xmlns:cx4="http://schemas.microsoft.com/office/drawing/2016/5/10/chartex" xmlns:cx5="http://schemas.microsoft.com/office/drawing/2016/5/11/chartex" xmlns:cx6="http://schemas.microsoft.com/office/drawing/2016/5/12/chartex" xmlns:cx7="http://schemas.microsoft.com/office/drawing/2016/5/13/chartex" xmlns:cx8="http://schemas.microsoft.com/office/drawing/2016/5/14/chartex" xmlns:mc="http://schemas.openxmlformats.org/markup-compatibility/2006" xmlns:aink="http://schemas.microsoft.com/office/drawing/2016/ink" xmlns:am3d="http://schemas.microsoft.com/office/drawing/2017/model3d" xmlns:o="urn:schemas-microsoft-com:office:office" xmlns:oel="http://schemas.microsoft.com/office/2019/extlst" xmlns:r="http://schemas.openxmlformats.org/officeDocument/2006/relationships" xmlns:m="http://schemas.openxmlformats.org/officeDocument/2006/math" xmlns:v="urn:schemas-microsoft-com:vml" xmlns:wp14="http://schemas.microsoft.com/office/word/2010/wordprocessingDrawing" xmlns:wp="http://schemas.openxmlformats.org/drawingml/2006/wordprocessingDrawing" xmlns:w10="urn:schemas-microsoft-com:office:word" xmlns:w="http://schemas.openxmlformats.org/wordprocessingml/2006/main" xmlns:w14="http://schemas.microsoft.com/office/word/2010/wordml" xmlns:w15="http://schemas.microsoft.com/office/word/2012/wordml" xmlns:w16cex="http://schemas.microsoft.com/office/word/2018/wordml/cex" xmlns:w16cid="http://schemas.microsoft.com/office/word/2016/wordml/cid" xmlns:w16="http://schemas.microsoft.com/office/word/2018/wordml" xmlns:w16sdtdh="http://schemas.microsoft.com/office/word/2020/wordml/sdtdatahash" xmlns:w16se="http://schemas.microsoft.com/office/word/2015/wordml/symex" xmlns:wpg="http://schemas.microsoft.com/office/word/2010/wordprocessingGroup" xmlns:wpi="http://schemas.microsoft.com/office/word/2010/wordprocessingInk" xmlns:wne="http://schemas.microsoft.com/office/word/2006/wordml" xmlns:wps="http://schemas.microsoft.com/office/word/2010/wordprocessingShape" mc:Ignorable="w14 w15 w16se w16cid w16 w16cex w16sdtdh wp14">
+<w:endnotes xmlns:wpc="http://schemas.microsoft.com/office/word/2010/wordprocessingCanvas" xmlns:cx="http://schemas.microsoft.com/office/drawing/2014/chartex" xmlns:cx1="http://schemas.microsoft.com/office/drawing/2015/9/8/chartex" xmlns:cx2="http://schemas.microsoft.com/office/drawing/2015/10/21/chartex" xmlns:cx3="http://schemas.microsoft.com/office/drawing/2016/5/9/chartex" xmlns:cx4="http://schemas.microsoft.com/office/drawing/2016/5/10/chartex" xmlns:cx5="http://schemas.microsoft.com/office/drawing/2016/5/11/chartex" xmlns:cx6="http://schemas.microsoft.com/office/drawing/2016/5/12/chartex" xmlns:cx7="http://schemas.microsoft.com/office/drawing/2016/5/13/chartex" xmlns:cx8="http://schemas.microsoft.com/office/drawing/2016/5/14/chartex" xmlns:mc="http://schemas.openxmlformats.org/markup-compatibility/2006" xmlns:aink="http://schemas.microsoft.com/office/drawing/2016/ink" xmlns:am3d="http://schemas.microsoft.com/office/drawing/2017/model3d" xmlns:o="urn:schemas-microsoft-com:office:office" xmlns:oel="http://schemas.microsoft.com/office/2019/extlst" xmlns:r="http://schemas.openxmlformats.org/officeDocument/2006/relationships" xmlns:m="http://schemas.openxmlformats.org/officeDocument/2006/math" xmlns:v="urn:schemas-microsoft-com:vml" xmlns:wp14="http://schemas.microsoft.com/office/word/2010/wordprocessingDrawing" xmlns:wp="http://schemas.openxmlformats.org/drawingml/2006/wordprocessingDrawing" xmlns:w10="urn:schemas-microsoft-com:office:word" xmlns:w="http://schemas.openxmlformats.org/wordprocessingml/2006/main" xmlns:w14="http://schemas.microsoft.com/office/word/2010/wordml" xmlns:w15="http://schemas.microsoft.com/office/word/2012/wordml" xmlns:w16cex="http://schemas.microsoft.com/office/word/2018/wordml/cex" xmlns:w16cid="http://schemas.microsoft.com/office/word/2016/wordml/cid" xmlns:w16="http://schemas.microsoft.com/office/word/2018/wordml" xmlns:w16du="http://schemas.microsoft.com/office/word/2023/wordml/word16du" xmlns:w16sdtdh="http://schemas.microsoft.com/office/word/2020/wordml/sdtdatahash" xmlns:w16se="http://schemas.microsoft.com/office/word/2015/wordml/symex" xmlns:wpg="http://schemas.microsoft.com/office/word/2010/wordprocessingGroup" xmlns:wpi="http://schemas.microsoft.com/office/word/2010/wordprocessingInk" xmlns:wne="http://schemas.microsoft.com/office/word/2006/wordml" xmlns:wps="http://schemas.microsoft.com/office/word/2010/wordprocessingShape" mc:Ignorable="w14 w15 w16se w16cid w16 w16cex w16sdtdh wp14">
   <w:endnote w:type="separator" w:id="-1">
     <w:p>
       <w:r>
@@ -40581,7 +40644,7 @@
 </file>
 
 <file path=word/footer1.xml><?xml version="1.0" encoding="utf-8"?>
-<w:ftr xmlns:wpc="http://schemas.microsoft.com/office/word/2010/wordprocessingCanvas" xmlns:cx="http://schemas.microsoft.com/office/drawing/2014/chartex" xmlns:cx1="http://schemas.microsoft.com/office/drawing/2015/9/8/chartex" xmlns:cx2="http://schemas.microsoft.com/office/drawing/2015/10/21/chartex" xmlns:cx3="http://schemas.microsoft.com/office/drawing/2016/5/9/chartex" xmlns:cx4="http://schemas.microsoft.com/office/drawing/2016/5/10/chartex" xmlns:cx5="http://schemas.microsoft.com/office/drawing/2016/5/11/chartex" xmlns:cx6="http://schemas.microsoft.com/office/drawing/2016/5/12/chartex" xmlns:cx7="http://schemas.microsoft.com/office/drawing/2016/5/13/chartex" xmlns:cx8="http://schemas.microsoft.com/office/drawing/2016/5/14/chartex" xmlns:mc="http://schemas.openxmlformats.org/markup-compatibility/2006" xmlns:aink="http://schemas.microsoft.com/office/drawing/2016/ink" xmlns:am3d="http://schemas.microsoft.com/office/drawing/2017/model3d" xmlns:o="urn:schemas-microsoft-com:office:office" xmlns:oel="http://schemas.microsoft.com/office/2019/extlst" xmlns:r="http://schemas.openxmlformats.org/officeDocument/2006/relationships" xmlns:m="http://schemas.openxmlformats.org/officeDocument/2006/math" xmlns:v="urn:schemas-microsoft-com:vml" xmlns:wp14="http://schemas.microsoft.com/office/word/2010/wordprocessingDrawing" xmlns:wp="http://schemas.openxmlformats.org/drawingml/2006/wordprocessingDrawing" xmlns:w10="urn:schemas-microsoft-com:office:word" xmlns:w="http://schemas.openxmlformats.org/wordprocessingml/2006/main" xmlns:w14="http://schemas.microsoft.com/office/word/2010/wordml" xmlns:w15="http://schemas.microsoft.com/office/word/2012/wordml" xmlns:w16cex="http://schemas.microsoft.com/office/word/2018/wordml/cex" xmlns:w16cid="http://schemas.microsoft.com/office/word/2016/wordml/cid" xmlns:w16="http://schemas.microsoft.com/office/word/2018/wordml" xmlns:w16sdtdh="http://schemas.microsoft.com/office/word/2020/wordml/sdtdatahash" xmlns:w16se="http://schemas.microsoft.com/office/word/2015/wordml/symex" xmlns:wpg="http://schemas.microsoft.com/office/word/2010/wordprocessingGroup" xmlns:wpi="http://schemas.microsoft.com/office/word/2010/wordprocessingInk" xmlns:wne="http://schemas.microsoft.com/office/word/2006/wordml" xmlns:wps="http://schemas.microsoft.com/office/word/2010/wordprocessingShape" mc:Ignorable="w14 w15 w16se w16cid w16 w16cex w16sdtdh wp14">
+<w:ftr xmlns:wpc="http://schemas.microsoft.com/office/word/2010/wordprocessingCanvas" xmlns:cx="http://schemas.microsoft.com/office/drawing/2014/chartex" xmlns:cx1="http://schemas.microsoft.com/office/drawing/2015/9/8/chartex" xmlns:cx2="http://schemas.microsoft.com/office/drawing/2015/10/21/chartex" xmlns:cx3="http://schemas.microsoft.com/office/drawing/2016/5/9/chartex" xmlns:cx4="http://schemas.microsoft.com/office/drawing/2016/5/10/chartex" xmlns:cx5="http://schemas.microsoft.com/office/drawing/2016/5/11/chartex" xmlns:cx6="http://schemas.microsoft.com/office/drawing/2016/5/12/chartex" xmlns:cx7="http://schemas.microsoft.com/office/drawing/2016/5/13/chartex" xmlns:cx8="http://schemas.microsoft.com/office/drawing/2016/5/14/chartex" xmlns:mc="http://schemas.openxmlformats.org/markup-compatibility/2006" xmlns:aink="http://schemas.microsoft.com/office/drawing/2016/ink" xmlns:am3d="http://schemas.microsoft.com/office/drawing/2017/model3d" xmlns:o="urn:schemas-microsoft-com:office:office" xmlns:oel="http://schemas.microsoft.com/office/2019/extlst" xmlns:r="http://schemas.openxmlformats.org/officeDocument/2006/relationships" xmlns:m="http://schemas.openxmlformats.org/officeDocument/2006/math" xmlns:v="urn:schemas-microsoft-com:vml" xmlns:wp14="http://schemas.microsoft.com/office/word/2010/wordprocessingDrawing" xmlns:wp="http://schemas.openxmlformats.org/drawingml/2006/wordprocessingDrawing" xmlns:w10="urn:schemas-microsoft-com:office:word" xmlns:w="http://schemas.openxmlformats.org/wordprocessingml/2006/main" xmlns:w14="http://schemas.microsoft.com/office/word/2010/wordml" xmlns:w15="http://schemas.microsoft.com/office/word/2012/wordml" xmlns:w16cex="http://schemas.microsoft.com/office/word/2018/wordml/cex" xmlns:w16cid="http://schemas.microsoft.com/office/word/2016/wordml/cid" xmlns:w16="http://schemas.microsoft.com/office/word/2018/wordml" xmlns:w16du="http://schemas.microsoft.com/office/word/2023/wordml/word16du" xmlns:w16sdtdh="http://schemas.microsoft.com/office/word/2020/wordml/sdtdatahash" xmlns:w16se="http://schemas.microsoft.com/office/word/2015/wordml/symex" xmlns:wpg="http://schemas.microsoft.com/office/word/2010/wordprocessingGroup" xmlns:wpi="http://schemas.microsoft.com/office/word/2010/wordprocessingInk" xmlns:wne="http://schemas.microsoft.com/office/word/2006/wordml" xmlns:wps="http://schemas.microsoft.com/office/word/2010/wordprocessingShape" mc:Ignorable="w14 w15 w16se w16cid w16 w16cex w16sdtdh wp14">
   <w:p>
     <w:pPr>
       <w:pBdr>
@@ -40712,7 +40775,7 @@
 </file>
 
 <file path=word/footer10.xml><?xml version="1.0" encoding="utf-8"?>
-<w:ftr xmlns:wpc="http://schemas.microsoft.com/office/word/2010/wordprocessingCanvas" xmlns:cx="http://schemas.microsoft.com/office/drawing/2014/chartex" xmlns:cx1="http://schemas.microsoft.com/office/drawing/2015/9/8/chartex" xmlns:cx2="http://schemas.microsoft.com/office/drawing/2015/10/21/chartex" xmlns:cx3="http://schemas.microsoft.com/office/drawing/2016/5/9/chartex" xmlns:cx4="http://schemas.microsoft.com/office/drawing/2016/5/10/chartex" xmlns:cx5="http://schemas.microsoft.com/office/drawing/2016/5/11/chartex" xmlns:cx6="http://schemas.microsoft.com/office/drawing/2016/5/12/chartex" xmlns:cx7="http://schemas.microsoft.com/office/drawing/2016/5/13/chartex" xmlns:cx8="http://schemas.microsoft.com/office/drawing/2016/5/14/chartex" xmlns:mc="http://schemas.openxmlformats.org/markup-compatibility/2006" xmlns:aink="http://schemas.microsoft.com/office/drawing/2016/ink" xmlns:am3d="http://schemas.microsoft.com/office/drawing/2017/model3d" xmlns:o="urn:schemas-microsoft-com:office:office" xmlns:oel="http://schemas.microsoft.com/office/2019/extlst" xmlns:r="http://schemas.openxmlformats.org/officeDocument/2006/relationships" xmlns:m="http://schemas.openxmlformats.org/officeDocument/2006/math" xmlns:v="urn:schemas-microsoft-com:vml" xmlns:wp14="http://schemas.microsoft.com/office/word/2010/wordprocessingDrawing" xmlns:wp="http://schemas.openxmlformats.org/drawingml/2006/wordprocessingDrawing" xmlns:w10="urn:schemas-microsoft-com:office:word" xmlns:w="http://schemas.openxmlformats.org/wordprocessingml/2006/main" xmlns:w14="http://schemas.microsoft.com/office/word/2010/wordml" xmlns:w15="http://schemas.microsoft.com/office/word/2012/wordml" xmlns:w16cex="http://schemas.microsoft.com/office/word/2018/wordml/cex" xmlns:w16cid="http://schemas.microsoft.com/office/word/2016/wordml/cid" xmlns:w16="http://schemas.microsoft.com/office/word/2018/wordml" xmlns:w16sdtdh="http://schemas.microsoft.com/office/word/2020/wordml/sdtdatahash" xmlns:w16se="http://schemas.microsoft.com/office/word/2015/wordml/symex" xmlns:wpg="http://schemas.microsoft.com/office/word/2010/wordprocessingGroup" xmlns:wpi="http://schemas.microsoft.com/office/word/2010/wordprocessingInk" xmlns:wne="http://schemas.microsoft.com/office/word/2006/wordml" xmlns:wps="http://schemas.microsoft.com/office/word/2010/wordprocessingShape" mc:Ignorable="w14 w15 w16se w16cid w16 w16cex w16sdtdh wp14">
+<w:ftr xmlns:wpc="http://schemas.microsoft.com/office/word/2010/wordprocessingCanvas" xmlns:cx="http://schemas.microsoft.com/office/drawing/2014/chartex" xmlns:cx1="http://schemas.microsoft.com/office/drawing/2015/9/8/chartex" xmlns:cx2="http://schemas.microsoft.com/office/drawing/2015/10/21/chartex" xmlns:cx3="http://schemas.microsoft.com/office/drawing/2016/5/9/chartex" xmlns:cx4="http://schemas.microsoft.com/office/drawing/2016/5/10/chartex" xmlns:cx5="http://schemas.microsoft.com/office/drawing/2016/5/11/chartex" xmlns:cx6="http://schemas.microsoft.com/office/drawing/2016/5/12/chartex" xmlns:cx7="http://schemas.microsoft.com/office/drawing/2016/5/13/chartex" xmlns:cx8="http://schemas.microsoft.com/office/drawing/2016/5/14/chartex" xmlns:mc="http://schemas.openxmlformats.org/markup-compatibility/2006" xmlns:aink="http://schemas.microsoft.com/office/drawing/2016/ink" xmlns:am3d="http://schemas.microsoft.com/office/drawing/2017/model3d" xmlns:o="urn:schemas-microsoft-com:office:office" xmlns:oel="http://schemas.microsoft.com/office/2019/extlst" xmlns:r="http://schemas.openxmlformats.org/officeDocument/2006/relationships" xmlns:m="http://schemas.openxmlformats.org/officeDocument/2006/math" xmlns:v="urn:schemas-microsoft-com:vml" xmlns:wp14="http://schemas.microsoft.com/office/word/2010/wordprocessingDrawing" xmlns:wp="http://schemas.openxmlformats.org/drawingml/2006/wordprocessingDrawing" xmlns:w10="urn:schemas-microsoft-com:office:word" xmlns:w="http://schemas.openxmlformats.org/wordprocessingml/2006/main" xmlns:w14="http://schemas.microsoft.com/office/word/2010/wordml" xmlns:w15="http://schemas.microsoft.com/office/word/2012/wordml" xmlns:w16cex="http://schemas.microsoft.com/office/word/2018/wordml/cex" xmlns:w16cid="http://schemas.microsoft.com/office/word/2016/wordml/cid" xmlns:w16="http://schemas.microsoft.com/office/word/2018/wordml" xmlns:w16du="http://schemas.microsoft.com/office/word/2023/wordml/word16du" xmlns:w16sdtdh="http://schemas.microsoft.com/office/word/2020/wordml/sdtdatahash" xmlns:w16se="http://schemas.microsoft.com/office/word/2015/wordml/symex" xmlns:wpg="http://schemas.microsoft.com/office/word/2010/wordprocessingGroup" xmlns:wpi="http://schemas.microsoft.com/office/word/2010/wordprocessingInk" xmlns:wne="http://schemas.microsoft.com/office/word/2006/wordml" xmlns:wps="http://schemas.microsoft.com/office/word/2010/wordprocessingShape" mc:Ignorable="w14 w15 w16se w16cid w16 w16cex w16sdtdh wp14">
   <w:p>
     <w:pPr>
       <w:pBdr>
@@ -40843,7 +40906,7 @@
 </file>
 
 <file path=word/footer11.xml><?xml version="1.0" encoding="utf-8"?>
-<w:ftr xmlns:wpc="http://schemas.microsoft.com/office/word/2010/wordprocessingCanvas" xmlns:cx="http://schemas.microsoft.com/office/drawing/2014/chartex" xmlns:cx1="http://schemas.microsoft.com/office/drawing/2015/9/8/chartex" xmlns:cx2="http://schemas.microsoft.com/office/drawing/2015/10/21/chartex" xmlns:cx3="http://schemas.microsoft.com/office/drawing/2016/5/9/chartex" xmlns:cx4="http://schemas.microsoft.com/office/drawing/2016/5/10/chartex" xmlns:cx5="http://schemas.microsoft.com/office/drawing/2016/5/11/chartex" xmlns:cx6="http://schemas.microsoft.com/office/drawing/2016/5/12/chartex" xmlns:cx7="http://schemas.microsoft.com/office/drawing/2016/5/13/chartex" xmlns:cx8="http://schemas.microsoft.com/office/drawing/2016/5/14/chartex" xmlns:mc="http://schemas.openxmlformats.org/markup-compatibility/2006" xmlns:aink="http://schemas.microsoft.com/office/drawing/2016/ink" xmlns:am3d="http://schemas.microsoft.com/office/drawing/2017/model3d" xmlns:o="urn:schemas-microsoft-com:office:office" xmlns:oel="http://schemas.microsoft.com/office/2019/extlst" xmlns:r="http://schemas.openxmlformats.org/officeDocument/2006/relationships" xmlns:m="http://schemas.openxmlformats.org/officeDocument/2006/math" xmlns:v="urn:schemas-microsoft-com:vml" xmlns:wp14="http://schemas.microsoft.com/office/word/2010/wordprocessingDrawing" xmlns:wp="http://schemas.openxmlformats.org/drawingml/2006/wordprocessingDrawing" xmlns:w10="urn:schemas-microsoft-com:office:word" xmlns:w="http://schemas.openxmlformats.org/wordprocessingml/2006/main" xmlns:w14="http://schemas.microsoft.com/office/word/2010/wordml" xmlns:w15="http://schemas.microsoft.com/office/word/2012/wordml" xmlns:w16cex="http://schemas.microsoft.com/office/word/2018/wordml/cex" xmlns:w16cid="http://schemas.microsoft.com/office/word/2016/wordml/cid" xmlns:w16="http://schemas.microsoft.com/office/word/2018/wordml" xmlns:w16sdtdh="http://schemas.microsoft.com/office/word/2020/wordml/sdtdatahash" xmlns:w16se="http://schemas.microsoft.com/office/word/2015/wordml/symex" xmlns:wpg="http://schemas.microsoft.com/office/word/2010/wordprocessingGroup" xmlns:wpi="http://schemas.microsoft.com/office/word/2010/wordprocessingInk" xmlns:wne="http://schemas.microsoft.com/office/word/2006/wordml" xmlns:wps="http://schemas.microsoft.com/office/word/2010/wordprocessingShape" mc:Ignorable="w14 w15 w16se w16cid w16 w16cex w16sdtdh wp14">
+<w:ftr xmlns:wpc="http://schemas.microsoft.com/office/word/2010/wordprocessingCanvas" xmlns:cx="http://schemas.microsoft.com/office/drawing/2014/chartex" xmlns:cx1="http://schemas.microsoft.com/office/drawing/2015/9/8/chartex" xmlns:cx2="http://schemas.microsoft.com/office/drawing/2015/10/21/chartex" xmlns:cx3="http://schemas.microsoft.com/office/drawing/2016/5/9/chartex" xmlns:cx4="http://schemas.microsoft.com/office/drawing/2016/5/10/chartex" xmlns:cx5="http://schemas.microsoft.com/office/drawing/2016/5/11/chartex" xmlns:cx6="http://schemas.microsoft.com/office/drawing/2016/5/12/chartex" xmlns:cx7="http://schemas.microsoft.com/office/drawing/2016/5/13/chartex" xmlns:cx8="http://schemas.microsoft.com/office/drawing/2016/5/14/chartex" xmlns:mc="http://schemas.openxmlformats.org/markup-compatibility/2006" xmlns:aink="http://schemas.microsoft.com/office/drawing/2016/ink" xmlns:am3d="http://schemas.microsoft.com/office/drawing/2017/model3d" xmlns:o="urn:schemas-microsoft-com:office:office" xmlns:oel="http://schemas.microsoft.com/office/2019/extlst" xmlns:r="http://schemas.openxmlformats.org/officeDocument/2006/relationships" xmlns:m="http://schemas.openxmlformats.org/officeDocument/2006/math" xmlns:v="urn:schemas-microsoft-com:vml" xmlns:wp14="http://schemas.microsoft.com/office/word/2010/wordprocessingDrawing" xmlns:wp="http://schemas.openxmlformats.org/drawingml/2006/wordprocessingDrawing" xmlns:w10="urn:schemas-microsoft-com:office:word" xmlns:w="http://schemas.openxmlformats.org/wordprocessingml/2006/main" xmlns:w14="http://schemas.microsoft.com/office/word/2010/wordml" xmlns:w15="http://schemas.microsoft.com/office/word/2012/wordml" xmlns:w16cex="http://schemas.microsoft.com/office/word/2018/wordml/cex" xmlns:w16cid="http://schemas.microsoft.com/office/word/2016/wordml/cid" xmlns:w16="http://schemas.microsoft.com/office/word/2018/wordml" xmlns:w16du="http://schemas.microsoft.com/office/word/2023/wordml/word16du" xmlns:w16sdtdh="http://schemas.microsoft.com/office/word/2020/wordml/sdtdatahash" xmlns:w16se="http://schemas.microsoft.com/office/word/2015/wordml/symex" xmlns:wpg="http://schemas.microsoft.com/office/word/2010/wordprocessingGroup" xmlns:wpi="http://schemas.microsoft.com/office/word/2010/wordprocessingInk" xmlns:wne="http://schemas.microsoft.com/office/word/2006/wordml" xmlns:wps="http://schemas.microsoft.com/office/word/2010/wordprocessingShape" mc:Ignorable="w14 w15 w16se w16cid w16 w16cex w16sdtdh wp14">
   <w:p>
     <w:pPr>
       <w:pBdr>
@@ -40974,7 +41037,7 @@
 </file>
 
 <file path=word/footer2.xml><?xml version="1.0" encoding="utf-8"?>
-<w:ftr xmlns:wpc="http://schemas.microsoft.com/office/word/2010/wordprocessingCanvas" xmlns:cx="http://schemas.microsoft.com/office/drawing/2014/chartex" xmlns:cx1="http://schemas.microsoft.com/office/drawing/2015/9/8/chartex" xmlns:cx2="http://schemas.microsoft.com/office/drawing/2015/10/21/chartex" xmlns:cx3="http://schemas.microsoft.com/office/drawing/2016/5/9/chartex" xmlns:cx4="http://schemas.microsoft.com/office/drawing/2016/5/10/chartex" xmlns:cx5="http://schemas.microsoft.com/office/drawing/2016/5/11/chartex" xmlns:cx6="http://schemas.microsoft.com/office/drawing/2016/5/12/chartex" xmlns:cx7="http://schemas.microsoft.com/office/drawing/2016/5/13/chartex" xmlns:cx8="http://schemas.microsoft.com/office/drawing/2016/5/14/chartex" xmlns:mc="http://schemas.openxmlformats.org/markup-compatibility/2006" xmlns:aink="http://schemas.microsoft.com/office/drawing/2016/ink" xmlns:am3d="http://schemas.microsoft.com/office/drawing/2017/model3d" xmlns:o="urn:schemas-microsoft-com:office:office" xmlns:oel="http://schemas.microsoft.com/office/2019/extlst" xmlns:r="http://schemas.openxmlformats.org/officeDocument/2006/relationships" xmlns:m="http://schemas.openxmlformats.org/officeDocument/2006/math" xmlns:v="urn:schemas-microsoft-com:vml" xmlns:wp14="http://schemas.microsoft.com/office/word/2010/wordprocessingDrawing" xmlns:wp="http://schemas.openxmlformats.org/drawingml/2006/wordprocessingDrawing" xmlns:w10="urn:schemas-microsoft-com:office:word" xmlns:w="http://schemas.openxmlformats.org/wordprocessingml/2006/main" xmlns:w14="http://schemas.microsoft.com/office/word/2010/wordml" xmlns:w15="http://schemas.microsoft.com/office/word/2012/wordml" xmlns:w16cex="http://schemas.microsoft.com/office/word/2018/wordml/cex" xmlns:w16cid="http://schemas.microsoft.com/office/word/2016/wordml/cid" xmlns:w16="http://schemas.microsoft.com/office/word/2018/wordml" xmlns:w16sdtdh="http://schemas.microsoft.com/office/word/2020/wordml/sdtdatahash" xmlns:w16se="http://schemas.microsoft.com/office/word/2015/wordml/symex" xmlns:wpg="http://schemas.microsoft.com/office/word/2010/wordprocessingGroup" xmlns:wpi="http://schemas.microsoft.com/office/word/2010/wordprocessingInk" xmlns:wne="http://schemas.microsoft.com/office/word/2006/wordml" xmlns:wps="http://schemas.microsoft.com/office/word/2010/wordprocessingShape" mc:Ignorable="w14 w15 w16se w16cid w16 w16cex w16sdtdh wp14">
+<w:ftr xmlns:wpc="http://schemas.microsoft.com/office/word/2010/wordprocessingCanvas" xmlns:cx="http://schemas.microsoft.com/office/drawing/2014/chartex" xmlns:cx1="http://schemas.microsoft.com/office/drawing/2015/9/8/chartex" xmlns:cx2="http://schemas.microsoft.com/office/drawing/2015/10/21/chartex" xmlns:cx3="http://schemas.microsoft.com/office/drawing/2016/5/9/chartex" xmlns:cx4="http://schemas.microsoft.com/office/drawing/2016/5/10/chartex" xmlns:cx5="http://schemas.microsoft.com/office/drawing/2016/5/11/chartex" xmlns:cx6="http://schemas.microsoft.com/office/drawing/2016/5/12/chartex" xmlns:cx7="http://schemas.microsoft.com/office/drawing/2016/5/13/chartex" xmlns:cx8="http://schemas.microsoft.com/office/drawing/2016/5/14/chartex" xmlns:mc="http://schemas.openxmlformats.org/markup-compatibility/2006" xmlns:aink="http://schemas.microsoft.com/office/drawing/2016/ink" xmlns:am3d="http://schemas.microsoft.com/office/drawing/2017/model3d" xmlns:o="urn:schemas-microsoft-com:office:office" xmlns:oel="http://schemas.microsoft.com/office/2019/extlst" xmlns:r="http://schemas.openxmlformats.org/officeDocument/2006/relationships" xmlns:m="http://schemas.openxmlformats.org/officeDocument/2006/math" xmlns:v="urn:schemas-microsoft-com:vml" xmlns:wp14="http://schemas.microsoft.com/office/word/2010/wordprocessingDrawing" xmlns:wp="http://schemas.openxmlformats.org/drawingml/2006/wordprocessingDrawing" xmlns:w10="urn:schemas-microsoft-com:office:word" xmlns:w="http://schemas.openxmlformats.org/wordprocessingml/2006/main" xmlns:w14="http://schemas.microsoft.com/office/word/2010/wordml" xmlns:w15="http://schemas.microsoft.com/office/word/2012/wordml" xmlns:w16cex="http://schemas.microsoft.com/office/word/2018/wordml/cex" xmlns:w16cid="http://schemas.microsoft.com/office/word/2016/wordml/cid" xmlns:w16="http://schemas.microsoft.com/office/word/2018/wordml" xmlns:w16du="http://schemas.microsoft.com/office/word/2023/wordml/word16du" xmlns:w16sdtdh="http://schemas.microsoft.com/office/word/2020/wordml/sdtdatahash" xmlns:w16se="http://schemas.microsoft.com/office/word/2015/wordml/symex" xmlns:wpg="http://schemas.microsoft.com/office/word/2010/wordprocessingGroup" xmlns:wpi="http://schemas.microsoft.com/office/word/2010/wordprocessingInk" xmlns:wne="http://schemas.microsoft.com/office/word/2006/wordml" xmlns:wps="http://schemas.microsoft.com/office/word/2010/wordprocessingShape" mc:Ignorable="w14 w15 w16se w16cid w16 w16cex w16sdtdh wp14">
   <w:p>
     <w:pPr>
       <w:pBdr>
@@ -41105,7 +41168,7 @@
 </file>
 
 <file path=word/footer3.xml><?xml version="1.0" encoding="utf-8"?>
-<w:ftr xmlns:wpc="http://schemas.microsoft.com/office/word/2010/wordprocessingCanvas" xmlns:cx="http://schemas.microsoft.com/office/drawing/2014/chartex" xmlns:cx1="http://schemas.microsoft.com/office/drawing/2015/9/8/chartex" xmlns:cx2="http://schemas.microsoft.com/office/drawing/2015/10/21/chartex" xmlns:cx3="http://schemas.microsoft.com/office/drawing/2016/5/9/chartex" xmlns:cx4="http://schemas.microsoft.com/office/drawing/2016/5/10/chartex" xmlns:cx5="http://schemas.microsoft.com/office/drawing/2016/5/11/chartex" xmlns:cx6="http://schemas.microsoft.com/office/drawing/2016/5/12/chartex" xmlns:cx7="http://schemas.microsoft.com/office/drawing/2016/5/13/chartex" xmlns:cx8="http://schemas.microsoft.com/office/drawing/2016/5/14/chartex" xmlns:mc="http://schemas.openxmlformats.org/markup-compatibility/2006" xmlns:aink="http://schemas.microsoft.com/office/drawing/2016/ink" xmlns:am3d="http://schemas.microsoft.com/office/drawing/2017/model3d" xmlns:o="urn:schemas-microsoft-com:office:office" xmlns:oel="http://schemas.microsoft.com/office/2019/extlst" xmlns:r="http://schemas.openxmlformats.org/officeDocument/2006/relationships" xmlns:m="http://schemas.openxmlformats.org/officeDocument/2006/math" xmlns:v="urn:schemas-microsoft-com:vml" xmlns:wp14="http://schemas.microsoft.com/office/word/2010/wordprocessingDrawing" xmlns:wp="http://schemas.openxmlformats.org/drawingml/2006/wordprocessingDrawing" xmlns:w10="urn:schemas-microsoft-com:office:word" xmlns:w="http://schemas.openxmlformats.org/wordprocessingml/2006/main" xmlns:w14="http://schemas.microsoft.com/office/word/2010/wordml" xmlns:w15="http://schemas.microsoft.com/office/word/2012/wordml" xmlns:w16cex="http://schemas.microsoft.com/office/word/2018/wordml/cex" xmlns:w16cid="http://schemas.microsoft.com/office/word/2016/wordml/cid" xmlns:w16="http://schemas.microsoft.com/office/word/2018/wordml" xmlns:w16sdtdh="http://schemas.microsoft.com/office/word/2020/wordml/sdtdatahash" xmlns:w16se="http://schemas.microsoft.com/office/word/2015/wordml/symex" xmlns:wpg="http://schemas.microsoft.com/office/word/2010/wordprocessingGroup" xmlns:wpi="http://schemas.microsoft.com/office/word/2010/wordprocessingInk" xmlns:wne="http://schemas.microsoft.com/office/word/2006/wordml" xmlns:wps="http://schemas.microsoft.com/office/word/2010/wordprocessingShape" mc:Ignorable="w14 w15 w16se w16cid w16 w16cex w16sdtdh wp14">
+<w:ftr xmlns:wpc="http://schemas.microsoft.com/office/word/2010/wordprocessingCanvas" xmlns:cx="http://schemas.microsoft.com/office/drawing/2014/chartex" xmlns:cx1="http://schemas.microsoft.com/office/drawing/2015/9/8/chartex" xmlns:cx2="http://schemas.microsoft.com/office/drawing/2015/10/21/chartex" xmlns:cx3="http://schemas.microsoft.com/office/drawing/2016/5/9/chartex" xmlns:cx4="http://schemas.microsoft.com/office/drawing/2016/5/10/chartex" xmlns:cx5="http://schemas.microsoft.com/office/drawing/2016/5/11/chartex" xmlns:cx6="http://schemas.microsoft.com/office/drawing/2016/5/12/chartex" xmlns:cx7="http://schemas.microsoft.com/office/drawing/2016/5/13/chartex" xmlns:cx8="http://schemas.microsoft.com/office/drawing/2016/5/14/chartex" xmlns:mc="http://schemas.openxmlformats.org/markup-compatibility/2006" xmlns:aink="http://schemas.microsoft.com/office/drawing/2016/ink" xmlns:am3d="http://schemas.microsoft.com/office/drawing/2017/model3d" xmlns:o="urn:schemas-microsoft-com:office:office" xmlns:oel="http://schemas.microsoft.com/office/2019/extlst" xmlns:r="http://schemas.openxmlformats.org/officeDocument/2006/relationships" xmlns:m="http://schemas.openxmlformats.org/officeDocument/2006/math" xmlns:v="urn:schemas-microsoft-com:vml" xmlns:wp14="http://schemas.microsoft.com/office/word/2010/wordprocessingDrawing" xmlns:wp="http://schemas.openxmlformats.org/drawingml/2006/wordprocessingDrawing" xmlns:w10="urn:schemas-microsoft-com:office:word" xmlns:w="http://schemas.openxmlformats.org/wordprocessingml/2006/main" xmlns:w14="http://schemas.microsoft.com/office/word/2010/wordml" xmlns:w15="http://schemas.microsoft.com/office/word/2012/wordml" xmlns:w16cex="http://schemas.microsoft.com/office/word/2018/wordml/cex" xmlns:w16cid="http://schemas.microsoft.com/office/word/2016/wordml/cid" xmlns:w16="http://schemas.microsoft.com/office/word/2018/wordml" xmlns:w16du="http://schemas.microsoft.com/office/word/2023/wordml/word16du" xmlns:w16sdtdh="http://schemas.microsoft.com/office/word/2020/wordml/sdtdatahash" xmlns:w16se="http://schemas.microsoft.com/office/word/2015/wordml/symex" xmlns:wpg="http://schemas.microsoft.com/office/word/2010/wordprocessingGroup" xmlns:wpi="http://schemas.microsoft.com/office/word/2010/wordprocessingInk" xmlns:wne="http://schemas.microsoft.com/office/word/2006/wordml" xmlns:wps="http://schemas.microsoft.com/office/word/2010/wordprocessingShape" mc:Ignorable="w14 w15 w16se w16cid w16 w16cex w16sdtdh wp14">
   <w:p>
     <w:pPr>
       <w:pBdr>
@@ -41236,7 +41299,7 @@
 </file>
 
 <file path=word/footer4.xml><?xml version="1.0" encoding="utf-8"?>
-<w:ftr xmlns:wpc="http://schemas.microsoft.com/office/word/2010/wordprocessingCanvas" xmlns:cx="http://schemas.microsoft.com/office/drawing/2014/chartex" xmlns:cx1="http://schemas.microsoft.com/office/drawing/2015/9/8/chartex" xmlns:cx2="http://schemas.microsoft.com/office/drawing/2015/10/21/chartex" xmlns:cx3="http://schemas.microsoft.com/office/drawing/2016/5/9/chartex" xmlns:cx4="http://schemas.microsoft.com/office/drawing/2016/5/10/chartex" xmlns:cx5="http://schemas.microsoft.com/office/drawing/2016/5/11/chartex" xmlns:cx6="http://schemas.microsoft.com/office/drawing/2016/5/12/chartex" xmlns:cx7="http://schemas.microsoft.com/office/drawing/2016/5/13/chartex" xmlns:cx8="http://schemas.microsoft.com/office/drawing/2016/5/14/chartex" xmlns:mc="http://schemas.openxmlformats.org/markup-compatibility/2006" xmlns:aink="http://schemas.microsoft.com/office/drawing/2016/ink" xmlns:am3d="http://schemas.microsoft.com/office/drawing/2017/model3d" xmlns:o="urn:schemas-microsoft-com:office:office" xmlns:oel="http://schemas.microsoft.com/office/2019/extlst" xmlns:r="http://schemas.openxmlformats.org/officeDocument/2006/relationships" xmlns:m="http://schemas.openxmlformats.org/officeDocument/2006/math" xmlns:v="urn:schemas-microsoft-com:vml" xmlns:wp14="http://schemas.microsoft.com/office/word/2010/wordprocessingDrawing" xmlns:wp="http://schemas.openxmlformats.org/drawingml/2006/wordprocessingDrawing" xmlns:w10="urn:schemas-microsoft-com:office:word" xmlns:w="http://schemas.openxmlformats.org/wordprocessingml/2006/main" xmlns:w14="http://schemas.microsoft.com/office/word/2010/wordml" xmlns:w15="http://schemas.microsoft.com/office/word/2012/wordml" xmlns:w16cex="http://schemas.microsoft.com/office/word/2018/wordml/cex" xmlns:w16cid="http://schemas.microsoft.com/office/word/2016/wordml/cid" xmlns:w16="http://schemas.microsoft.com/office/word/2018/wordml" xmlns:w16sdtdh="http://schemas.microsoft.com/office/word/2020/wordml/sdtdatahash" xmlns:w16se="http://schemas.microsoft.com/office/word/2015/wordml/symex" xmlns:wpg="http://schemas.microsoft.com/office/word/2010/wordprocessingGroup" xmlns:wpi="http://schemas.microsoft.com/office/word/2010/wordprocessingInk" xmlns:wne="http://schemas.microsoft.com/office/word/2006/wordml" xmlns:wps="http://schemas.microsoft.com/office/word/2010/wordprocessingShape" mc:Ignorable="w14 w15 w16se w16cid w16 w16cex w16sdtdh wp14">
+<w:ftr xmlns:wpc="http://schemas.microsoft.com/office/word/2010/wordprocessingCanvas" xmlns:cx="http://schemas.microsoft.com/office/drawing/2014/chartex" xmlns:cx1="http://schemas.microsoft.com/office/drawing/2015/9/8/chartex" xmlns:cx2="http://schemas.microsoft.com/office/drawing/2015/10/21/chartex" xmlns:cx3="http://schemas.microsoft.com/office/drawing/2016/5/9/chartex" xmlns:cx4="http://schemas.microsoft.com/office/drawing/2016/5/10/chartex" xmlns:cx5="http://schemas.microsoft.com/office/drawing/2016/5/11/chartex" xmlns:cx6="http://schemas.microsoft.com/office/drawing/2016/5/12/chartex" xmlns:cx7="http://schemas.microsoft.com/office/drawing/2016/5/13/chartex" xmlns:cx8="http://schemas.microsoft.com/office/drawing/2016/5/14/chartex" xmlns:mc="http://schemas.openxmlformats.org/markup-compatibility/2006" xmlns:aink="http://schemas.microsoft.com/office/drawing/2016/ink" xmlns:am3d="http://schemas.microsoft.com/office/drawing/2017/model3d" xmlns:o="urn:schemas-microsoft-com:office:office" xmlns:oel="http://schemas.microsoft.com/office/2019/extlst" xmlns:r="http://schemas.openxmlformats.org/officeDocument/2006/relationships" xmlns:m="http://schemas.openxmlformats.org/officeDocument/2006/math" xmlns:v="urn:schemas-microsoft-com:vml" xmlns:wp14="http://schemas.microsoft.com/office/word/2010/wordprocessingDrawing" xmlns:wp="http://schemas.openxmlformats.org/drawingml/2006/wordprocessingDrawing" xmlns:w10="urn:schemas-microsoft-com:office:word" xmlns:w="http://schemas.openxmlformats.org/wordprocessingml/2006/main" xmlns:w14="http://schemas.microsoft.com/office/word/2010/wordml" xmlns:w15="http://schemas.microsoft.com/office/word/2012/wordml" xmlns:w16cex="http://schemas.microsoft.com/office/word/2018/wordml/cex" xmlns:w16cid="http://schemas.microsoft.com/office/word/2016/wordml/cid" xmlns:w16="http://schemas.microsoft.com/office/word/2018/wordml" xmlns:w16du="http://schemas.microsoft.com/office/word/2023/wordml/word16du" xmlns:w16sdtdh="http://schemas.microsoft.com/office/word/2020/wordml/sdtdatahash" xmlns:w16se="http://schemas.microsoft.com/office/word/2015/wordml/symex" xmlns:wpg="http://schemas.microsoft.com/office/word/2010/wordprocessingGroup" xmlns:wpi="http://schemas.microsoft.com/office/word/2010/wordprocessingInk" xmlns:wne="http://schemas.microsoft.com/office/word/2006/wordml" xmlns:wps="http://schemas.microsoft.com/office/word/2010/wordprocessingShape" mc:Ignorable="w14 w15 w16se w16cid w16 w16cex w16sdtdh wp14">
   <w:p>
     <w:pPr>
       <w:pBdr>
@@ -41367,7 +41430,7 @@
 </file>
 
 <file path=word/footer5.xml><?xml version="1.0" encoding="utf-8"?>
-<w:ftr xmlns:wpc="http://schemas.microsoft.com/office/word/2010/wordprocessingCanvas" xmlns:cx="http://schemas.microsoft.com/office/drawing/2014/chartex" xmlns:cx1="http://schemas.microsoft.com/office/drawing/2015/9/8/chartex" xmlns:cx2="http://schemas.microsoft.com/office/drawing/2015/10/21/chartex" xmlns:cx3="http://schemas.microsoft.com/office/drawing/2016/5/9/chartex" xmlns:cx4="http://schemas.microsoft.com/office/drawing/2016/5/10/chartex" xmlns:cx5="http://schemas.microsoft.com/office/drawing/2016/5/11/chartex" xmlns:cx6="http://schemas.microsoft.com/office/drawing/2016/5/12/chartex" xmlns:cx7="http://schemas.microsoft.com/office/drawing/2016/5/13/chartex" xmlns:cx8="http://schemas.microsoft.com/office/drawing/2016/5/14/chartex" xmlns:mc="http://schemas.openxmlformats.org/markup-compatibility/2006" xmlns:aink="http://schemas.microsoft.com/office/drawing/2016/ink" xmlns:am3d="http://schemas.microsoft.com/office/drawing/2017/model3d" xmlns:o="urn:schemas-microsoft-com:office:office" xmlns:oel="http://schemas.microsoft.com/office/2019/extlst" xmlns:r="http://schemas.openxmlformats.org/officeDocument/2006/relationships" xmlns:m="http://schemas.openxmlformats.org/officeDocument/2006/math" xmlns:v="urn:schemas-microsoft-com:vml" xmlns:wp14="http://schemas.microsoft.com/office/word/2010/wordprocessingDrawing" xmlns:wp="http://schemas.openxmlformats.org/drawingml/2006/wordprocessingDrawing" xmlns:w10="urn:schemas-microsoft-com:office:word" xmlns:w="http://schemas.openxmlformats.org/wordprocessingml/2006/main" xmlns:w14="http://schemas.microsoft.com/office/word/2010/wordml" xmlns:w15="http://schemas.microsoft.com/office/word/2012/wordml" xmlns:w16cex="http://schemas.microsoft.com/office/word/2018/wordml/cex" xmlns:w16cid="http://schemas.microsoft.com/office/word/2016/wordml/cid" xmlns:w16="http://schemas.microsoft.com/office/word/2018/wordml" xmlns:w16sdtdh="http://schemas.microsoft.com/office/word/2020/wordml/sdtdatahash" xmlns:w16se="http://schemas.microsoft.com/office/word/2015/wordml/symex" xmlns:wpg="http://schemas.microsoft.com/office/word/2010/wordprocessingGroup" xmlns:wpi="http://schemas.microsoft.com/office/word/2010/wordprocessingInk" xmlns:wne="http://schemas.microsoft.com/office/word/2006/wordml" xmlns:wps="http://schemas.microsoft.com/office/word/2010/wordprocessingShape" mc:Ignorable="w14 w15 w16se w16cid w16 w16cex w16sdtdh wp14">
+<w:ftr xmlns:wpc="http://schemas.microsoft.com/office/word/2010/wordprocessingCanvas" xmlns:cx="http://schemas.microsoft.com/office/drawing/2014/chartex" xmlns:cx1="http://schemas.microsoft.com/office/drawing/2015/9/8/chartex" xmlns:cx2="http://schemas.microsoft.com/office/drawing/2015/10/21/chartex" xmlns:cx3="http://schemas.microsoft.com/office/drawing/2016/5/9/chartex" xmlns:cx4="http://schemas.microsoft.com/office/drawing/2016/5/10/chartex" xmlns:cx5="http://schemas.microsoft.com/office/drawing/2016/5/11/chartex" xmlns:cx6="http://schemas.microsoft.com/office/drawing/2016/5/12/chartex" xmlns:cx7="http://schemas.microsoft.com/office/drawing/2016/5/13/chartex" xmlns:cx8="http://schemas.microsoft.com/office/drawing/2016/5/14/chartex" xmlns:mc="http://schemas.openxmlformats.org/markup-compatibility/2006" xmlns:aink="http://schemas.microsoft.com/office/drawing/2016/ink" xmlns:am3d="http://schemas.microsoft.com/office/drawing/2017/model3d" xmlns:o="urn:schemas-microsoft-com:office:office" xmlns:oel="http://schemas.microsoft.com/office/2019/extlst" xmlns:r="http://schemas.openxmlformats.org/officeDocument/2006/relationships" xmlns:m="http://schemas.openxmlformats.org/officeDocument/2006/math" xmlns:v="urn:schemas-microsoft-com:vml" xmlns:wp14="http://schemas.microsoft.com/office/word/2010/wordprocessingDrawing" xmlns:wp="http://schemas.openxmlformats.org/drawingml/2006/wordprocessingDrawing" xmlns:w10="urn:schemas-microsoft-com:office:word" xmlns:w="http://schemas.openxmlformats.org/wordprocessingml/2006/main" xmlns:w14="http://schemas.microsoft.com/office/word/2010/wordml" xmlns:w15="http://schemas.microsoft.com/office/word/2012/wordml" xmlns:w16cex="http://schemas.microsoft.com/office/word/2018/wordml/cex" xmlns:w16cid="http://schemas.microsoft.com/office/word/2016/wordml/cid" xmlns:w16="http://schemas.microsoft.com/office/word/2018/wordml" xmlns:w16du="http://schemas.microsoft.com/office/word/2023/wordml/word16du" xmlns:w16sdtdh="http://schemas.microsoft.com/office/word/2020/wordml/sdtdatahash" xmlns:w16se="http://schemas.microsoft.com/office/word/2015/wordml/symex" xmlns:wpg="http://schemas.microsoft.com/office/word/2010/wordprocessingGroup" xmlns:wpi="http://schemas.microsoft.com/office/word/2010/wordprocessingInk" xmlns:wne="http://schemas.microsoft.com/office/word/2006/wordml" xmlns:wps="http://schemas.microsoft.com/office/word/2010/wordprocessingShape" mc:Ignorable="w14 w15 w16se w16cid w16 w16cex w16sdtdh wp14">
   <w:p>
     <w:pPr>
       <w:pBdr>
@@ -41498,7 +41561,7 @@
 </file>
 
 <file path=word/footer6.xml><?xml version="1.0" encoding="utf-8"?>
-<w:ftr xmlns:wpc="http://schemas.microsoft.com/office/word/2010/wordprocessingCanvas" xmlns:cx="http://schemas.microsoft.com/office/drawing/2014/chartex" xmlns:cx1="http://schemas.microsoft.com/office/drawing/2015/9/8/chartex" xmlns:cx2="http://schemas.microsoft.com/office/drawing/2015/10/21/chartex" xmlns:cx3="http://schemas.microsoft.com/office/drawing/2016/5/9/chartex" xmlns:cx4="http://schemas.microsoft.com/office/drawing/2016/5/10/chartex" xmlns:cx5="http://schemas.microsoft.com/office/drawing/2016/5/11/chartex" xmlns:cx6="http://schemas.microsoft.com/office/drawing/2016/5/12/chartex" xmlns:cx7="http://schemas.microsoft.com/office/drawing/2016/5/13/chartex" xmlns:cx8="http://schemas.microsoft.com/office/drawing/2016/5/14/chartex" xmlns:mc="http://schemas.openxmlformats.org/markup-compatibility/2006" xmlns:aink="http://schemas.microsoft.com/office/drawing/2016/ink" xmlns:am3d="http://schemas.microsoft.com/office/drawing/2017/model3d" xmlns:o="urn:schemas-microsoft-com:office:office" xmlns:oel="http://schemas.microsoft.com/office/2019/extlst" xmlns:r="http://schemas.openxmlformats.org/officeDocument/2006/relationships" xmlns:m="http://schemas.openxmlformats.org/officeDocument/2006/math" xmlns:v="urn:schemas-microsoft-com:vml" xmlns:wp14="http://schemas.microsoft.com/office/word/2010/wordprocessingDrawing" xmlns:wp="http://schemas.openxmlformats.org/drawingml/2006/wordprocessingDrawing" xmlns:w10="urn:schemas-microsoft-com:office:word" xmlns:w="http://schemas.openxmlformats.org/wordprocessingml/2006/main" xmlns:w14="http://schemas.microsoft.com/office/word/2010/wordml" xmlns:w15="http://schemas.microsoft.com/office/word/2012/wordml" xmlns:w16cex="http://schemas.microsoft.com/office/word/2018/wordml/cex" xmlns:w16cid="http://schemas.microsoft.com/office/word/2016/wordml/cid" xmlns:w16="http://schemas.microsoft.com/office/word/2018/wordml" xmlns:w16sdtdh="http://schemas.microsoft.com/office/word/2020/wordml/sdtdatahash" xmlns:w16se="http://schemas.microsoft.com/office/word/2015/wordml/symex" xmlns:wpg="http://schemas.microsoft.com/office/word/2010/wordprocessingGroup" xmlns:wpi="http://schemas.microsoft.com/office/word/2010/wordprocessingInk" xmlns:wne="http://schemas.microsoft.com/office/word/2006/wordml" xmlns:wps="http://schemas.microsoft.com/office/word/2010/wordprocessingShape" mc:Ignorable="w14 w15 w16se w16cid w16 w16cex w16sdtdh wp14">
+<w:ftr xmlns:wpc="http://schemas.microsoft.com/office/word/2010/wordprocessingCanvas" xmlns:cx="http://schemas.microsoft.com/office/drawing/2014/chartex" xmlns:cx1="http://schemas.microsoft.com/office/drawing/2015/9/8/chartex" xmlns:cx2="http://schemas.microsoft.com/office/drawing/2015/10/21/chartex" xmlns:cx3="http://schemas.microsoft.com/office/drawing/2016/5/9/chartex" xmlns:cx4="http://schemas.microsoft.com/office/drawing/2016/5/10/chartex" xmlns:cx5="http://schemas.microsoft.com/office/drawing/2016/5/11/chartex" xmlns:cx6="http://schemas.microsoft.com/office/drawing/2016/5/12/chartex" xmlns:cx7="http://schemas.microsoft.com/office/drawing/2016/5/13/chartex" xmlns:cx8="http://schemas.microsoft.com/office/drawing/2016/5/14/chartex" xmlns:mc="http://schemas.openxmlformats.org/markup-compatibility/2006" xmlns:aink="http://schemas.microsoft.com/office/drawing/2016/ink" xmlns:am3d="http://schemas.microsoft.com/office/drawing/2017/model3d" xmlns:o="urn:schemas-microsoft-com:office:office" xmlns:oel="http://schemas.microsoft.com/office/2019/extlst" xmlns:r="http://schemas.openxmlformats.org/officeDocument/2006/relationships" xmlns:m="http://schemas.openxmlformats.org/officeDocument/2006/math" xmlns:v="urn:schemas-microsoft-com:vml" xmlns:wp14="http://schemas.microsoft.com/office/word/2010/wordprocessingDrawing" xmlns:wp="http://schemas.openxmlformats.org/drawingml/2006/wordprocessingDrawing" xmlns:w10="urn:schemas-microsoft-com:office:word" xmlns:w="http://schemas.openxmlformats.org/wordprocessingml/2006/main" xmlns:w14="http://schemas.microsoft.com/office/word/2010/wordml" xmlns:w15="http://schemas.microsoft.com/office/word/2012/wordml" xmlns:w16cex="http://schemas.microsoft.com/office/word/2018/wordml/cex" xmlns:w16cid="http://schemas.microsoft.com/office/word/2016/wordml/cid" xmlns:w16="http://schemas.microsoft.com/office/word/2018/wordml" xmlns:w16du="http://schemas.microsoft.com/office/word/2023/wordml/word16du" xmlns:w16sdtdh="http://schemas.microsoft.com/office/word/2020/wordml/sdtdatahash" xmlns:w16se="http://schemas.microsoft.com/office/word/2015/wordml/symex" xmlns:wpg="http://schemas.microsoft.com/office/word/2010/wordprocessingGroup" xmlns:wpi="http://schemas.microsoft.com/office/word/2010/wordprocessingInk" xmlns:wne="http://schemas.microsoft.com/office/word/2006/wordml" xmlns:wps="http://schemas.microsoft.com/office/word/2010/wordprocessingShape" mc:Ignorable="w14 w15 w16se w16cid w16 w16cex w16sdtdh wp14">
   <w:p>
     <w:pPr>
       <w:pBdr>
@@ -41629,7 +41692,7 @@
 </file>
 
 <file path=word/footer7.xml><?xml version="1.0" encoding="utf-8"?>
-<w:ftr xmlns:wpc="http://schemas.microsoft.com/office/word/2010/wordprocessingCanvas" xmlns:cx="http://schemas.microsoft.com/office/drawing/2014/chartex" xmlns:cx1="http://schemas.microsoft.com/office/drawing/2015/9/8/chartex" xmlns:cx2="http://schemas.microsoft.com/office/drawing/2015/10/21/chartex" xmlns:cx3="http://schemas.microsoft.com/office/drawing/2016/5/9/chartex" xmlns:cx4="http://schemas.microsoft.com/office/drawing/2016/5/10/chartex" xmlns:cx5="http://schemas.microsoft.com/office/drawing/2016/5/11/chartex" xmlns:cx6="http://schemas.microsoft.com/office/drawing/2016/5/12/chartex" xmlns:cx7="http://schemas.microsoft.com/office/drawing/2016/5/13/chartex" xmlns:cx8="http://schemas.microsoft.com/office/drawing/2016/5/14/chartex" xmlns:mc="http://schemas.openxmlformats.org/markup-compatibility/2006" xmlns:aink="http://schemas.microsoft.com/office/drawing/2016/ink" xmlns:am3d="http://schemas.microsoft.com/office/drawing/2017/model3d" xmlns:o="urn:schemas-microsoft-com:office:office" xmlns:oel="http://schemas.microsoft.com/office/2019/extlst" xmlns:r="http://schemas.openxmlformats.org/officeDocument/2006/relationships" xmlns:m="http://schemas.openxmlformats.org/officeDocument/2006/math" xmlns:v="urn:schemas-microsoft-com:vml" xmlns:wp14="http://schemas.microsoft.com/office/word/2010/wordprocessingDrawing" xmlns:wp="http://schemas.openxmlformats.org/drawingml/2006/wordprocessingDrawing" xmlns:w10="urn:schemas-microsoft-com:office:word" xmlns:w="http://schemas.openxmlformats.org/wordprocessingml/2006/main" xmlns:w14="http://schemas.microsoft.com/office/word/2010/wordml" xmlns:w15="http://schemas.microsoft.com/office/word/2012/wordml" xmlns:w16cex="http://schemas.microsoft.com/office/word/2018/wordml/cex" xmlns:w16cid="http://schemas.microsoft.com/office/word/2016/wordml/cid" xmlns:w16="http://schemas.microsoft.com/office/word/2018/wordml" xmlns:w16sdtdh="http://schemas.microsoft.com/office/word/2020/wordml/sdtdatahash" xmlns:w16se="http://schemas.microsoft.com/office/word/2015/wordml/symex" xmlns:wpg="http://schemas.microsoft.com/office/word/2010/wordprocessingGroup" xmlns:wpi="http://schemas.microsoft.com/office/word/2010/wordprocessingInk" xmlns:wne="http://schemas.microsoft.com/office/word/2006/wordml" xmlns:wps="http://schemas.microsoft.com/office/word/2010/wordprocessingShape" mc:Ignorable="w14 w15 w16se w16cid w16 w16cex w16sdtdh wp14">
+<w:ftr xmlns:wpc="http://schemas.microsoft.com/office/word/2010/wordprocessingCanvas" xmlns:cx="http://schemas.microsoft.com/office/drawing/2014/chartex" xmlns:cx1="http://schemas.microsoft.com/office/drawing/2015/9/8/chartex" xmlns:cx2="http://schemas.microsoft.com/office/drawing/2015/10/21/chartex" xmlns:cx3="http://schemas.microsoft.com/office/drawing/2016/5/9/chartex" xmlns:cx4="http://schemas.microsoft.com/office/drawing/2016/5/10/chartex" xmlns:cx5="http://schemas.microsoft.com/office/drawing/2016/5/11/chartex" xmlns:cx6="http://schemas.microsoft.com/office/drawing/2016/5/12/chartex" xmlns:cx7="http://schemas.microsoft.com/office/drawing/2016/5/13/chartex" xmlns:cx8="http://schemas.microsoft.com/office/drawing/2016/5/14/chartex" xmlns:mc="http://schemas.openxmlformats.org/markup-compatibility/2006" xmlns:aink="http://schemas.microsoft.com/office/drawing/2016/ink" xmlns:am3d="http://schemas.microsoft.com/office/drawing/2017/model3d" xmlns:o="urn:schemas-microsoft-com:office:office" xmlns:oel="http://schemas.microsoft.com/office/2019/extlst" xmlns:r="http://schemas.openxmlformats.org/officeDocument/2006/relationships" xmlns:m="http://schemas.openxmlformats.org/officeDocument/2006/math" xmlns:v="urn:schemas-microsoft-com:vml" xmlns:wp14="http://schemas.microsoft.com/office/word/2010/wordprocessingDrawing" xmlns:wp="http://schemas.openxmlformats.org/drawingml/2006/wordprocessingDrawing" xmlns:w10="urn:schemas-microsoft-com:office:word" xmlns:w="http://schemas.openxmlformats.org/wordprocessingml/2006/main" xmlns:w14="http://schemas.microsoft.com/office/word/2010/wordml" xmlns:w15="http://schemas.microsoft.com/office/word/2012/wordml" xmlns:w16cex="http://schemas.microsoft.com/office/word/2018/wordml/cex" xmlns:w16cid="http://schemas.microsoft.com/office/word/2016/wordml/cid" xmlns:w16="http://schemas.microsoft.com/office/word/2018/wordml" xmlns:w16du="http://schemas.microsoft.com/office/word/2023/wordml/word16du" xmlns:w16sdtdh="http://schemas.microsoft.com/office/word/2020/wordml/sdtdatahash" xmlns:w16se="http://schemas.microsoft.com/office/word/2015/wordml/symex" xmlns:wpg="http://schemas.microsoft.com/office/word/2010/wordprocessingGroup" xmlns:wpi="http://schemas.microsoft.com/office/word/2010/wordprocessingInk" xmlns:wne="http://schemas.microsoft.com/office/word/2006/wordml" xmlns:wps="http://schemas.microsoft.com/office/word/2010/wordprocessingShape" mc:Ignorable="w14 w15 w16se w16cid w16 w16cex w16sdtdh wp14">
   <w:p>
     <w:pPr>
       <w:pBdr>
@@ -41760,7 +41823,7 @@
 </file>
 
 <file path=word/footer8.xml><?xml version="1.0" encoding="utf-8"?>
-<w:ftr xmlns:wpc="http://schemas.microsoft.com/office/word/2010/wordprocessingCanvas" xmlns:cx="http://schemas.microsoft.com/office/drawing/2014/chartex" xmlns:cx1="http://schemas.microsoft.com/office/drawing/2015/9/8/chartex" xmlns:cx2="http://schemas.microsoft.com/office/drawing/2015/10/21/chartex" xmlns:cx3="http://schemas.microsoft.com/office/drawing/2016/5/9/chartex" xmlns:cx4="http://schemas.microsoft.com/office/drawing/2016/5/10/chartex" xmlns:cx5="http://schemas.microsoft.com/office/drawing/2016/5/11/chartex" xmlns:cx6="http://schemas.microsoft.com/office/drawing/2016/5/12/chartex" xmlns:cx7="http://schemas.microsoft.com/office/drawing/2016/5/13/chartex" xmlns:cx8="http://schemas.microsoft.com/office/drawing/2016/5/14/chartex" xmlns:mc="http://schemas.openxmlformats.org/markup-compatibility/2006" xmlns:aink="http://schemas.microsoft.com/office/drawing/2016/ink" xmlns:am3d="http://schemas.microsoft.com/office/drawing/2017/model3d" xmlns:o="urn:schemas-microsoft-com:office:office" xmlns:oel="http://schemas.microsoft.com/office/2019/extlst" xmlns:r="http://schemas.openxmlformats.org/officeDocument/2006/relationships" xmlns:m="http://schemas.openxmlformats.org/officeDocument/2006/math" xmlns:v="urn:schemas-microsoft-com:vml" xmlns:wp14="http://schemas.microsoft.com/office/word/2010/wordprocessingDrawing" xmlns:wp="http://schemas.openxmlformats.org/drawingml/2006/wordprocessingDrawing" xmlns:w10="urn:schemas-microsoft-com:office:word" xmlns:w="http://schemas.openxmlformats.org/wordprocessingml/2006/main" xmlns:w14="http://schemas.microsoft.com/office/word/2010/wordml" xmlns:w15="http://schemas.microsoft.com/office/word/2012/wordml" xmlns:w16cex="http://schemas.microsoft.com/office/word/2018/wordml/cex" xmlns:w16cid="http://schemas.microsoft.com/office/word/2016/wordml/cid" xmlns:w16="http://schemas.microsoft.com/office/word/2018/wordml" xmlns:w16sdtdh="http://schemas.microsoft.com/office/word/2020/wordml/sdtdatahash" xmlns:w16se="http://schemas.microsoft.com/office/word/2015/wordml/symex" xmlns:wpg="http://schemas.microsoft.com/office/word/2010/wordprocessingGroup" xmlns:wpi="http://schemas.microsoft.com/office/word/2010/wordprocessingInk" xmlns:wne="http://schemas.microsoft.com/office/word/2006/wordml" xmlns:wps="http://schemas.microsoft.com/office/word/2010/wordprocessingShape" mc:Ignorable="w14 w15 w16se w16cid w16 w16cex w16sdtdh wp14">
+<w:ftr xmlns:wpc="http://schemas.microsoft.com/office/word/2010/wordprocessingCanvas" xmlns:cx="http://schemas.microsoft.com/office/drawing/2014/chartex" xmlns:cx1="http://schemas.microsoft.com/office/drawing/2015/9/8/chartex" xmlns:cx2="http://schemas.microsoft.com/office/drawing/2015/10/21/chartex" xmlns:cx3="http://schemas.microsoft.com/office/drawing/2016/5/9/chartex" xmlns:cx4="http://schemas.microsoft.com/office/drawing/2016/5/10/chartex" xmlns:cx5="http://schemas.microsoft.com/office/drawing/2016/5/11/chartex" xmlns:cx6="http://schemas.microsoft.com/office/drawing/2016/5/12/chartex" xmlns:cx7="http://schemas.microsoft.com/office/drawing/2016/5/13/chartex" xmlns:cx8="http://schemas.microsoft.com/office/drawing/2016/5/14/chartex" xmlns:mc="http://schemas.openxmlformats.org/markup-compatibility/2006" xmlns:aink="http://schemas.microsoft.com/office/drawing/2016/ink" xmlns:am3d="http://schemas.microsoft.com/office/drawing/2017/model3d" xmlns:o="urn:schemas-microsoft-com:office:office" xmlns:oel="http://schemas.microsoft.com/office/2019/extlst" xmlns:r="http://schemas.openxmlformats.org/officeDocument/2006/relationships" xmlns:m="http://schemas.openxmlformats.org/officeDocument/2006/math" xmlns:v="urn:schemas-microsoft-com:vml" xmlns:wp14="http://schemas.microsoft.com/office/word/2010/wordprocessingDrawing" xmlns:wp="http://schemas.openxmlformats.org/drawingml/2006/wordprocessingDrawing" xmlns:w10="urn:schemas-microsoft-com:office:word" xmlns:w="http://schemas.openxmlformats.org/wordprocessingml/2006/main" xmlns:w14="http://schemas.microsoft.com/office/word/2010/wordml" xmlns:w15="http://schemas.microsoft.com/office/word/2012/wordml" xmlns:w16cex="http://schemas.microsoft.com/office/word/2018/wordml/cex" xmlns:w16cid="http://schemas.microsoft.com/office/word/2016/wordml/cid" xmlns:w16="http://schemas.microsoft.com/office/word/2018/wordml" xmlns:w16du="http://schemas.microsoft.com/office/word/2023/wordml/word16du" xmlns:w16sdtdh="http://schemas.microsoft.com/office/word/2020/wordml/sdtdatahash" xmlns:w16se="http://schemas.microsoft.com/office/word/2015/wordml/symex" xmlns:wpg="http://schemas.microsoft.com/office/word/2010/wordprocessingGroup" xmlns:wpi="http://schemas.microsoft.com/office/word/2010/wordprocessingInk" xmlns:wne="http://schemas.microsoft.com/office/word/2006/wordml" xmlns:wps="http://schemas.microsoft.com/office/word/2010/wordprocessingShape" mc:Ignorable="w14 w15 w16se w16cid w16 w16cex w16sdtdh wp14">
   <w:p>
     <w:pPr>
       <w:pBdr>
@@ -41891,7 +41954,7 @@
 </file>
 
 <file path=word/footer9.xml><?xml version="1.0" encoding="utf-8"?>
-<w:ftr xmlns:wpc="http://schemas.microsoft.com/office/word/2010/wordprocessingCanvas" xmlns:cx="http://schemas.microsoft.com/office/drawing/2014/chartex" xmlns:cx1="http://schemas.microsoft.com/office/drawing/2015/9/8/chartex" xmlns:cx2="http://schemas.microsoft.com/office/drawing/2015/10/21/chartex" xmlns:cx3="http://schemas.microsoft.com/office/drawing/2016/5/9/chartex" xmlns:cx4="http://schemas.microsoft.com/office/drawing/2016/5/10/chartex" xmlns:cx5="http://schemas.microsoft.com/office/drawing/2016/5/11/chartex" xmlns:cx6="http://schemas.microsoft.com/office/drawing/2016/5/12/chartex" xmlns:cx7="http://schemas.microsoft.com/office/drawing/2016/5/13/chartex" xmlns:cx8="http://schemas.microsoft.com/office/drawing/2016/5/14/chartex" xmlns:mc="http://schemas.openxmlformats.org/markup-compatibility/2006" xmlns:aink="http://schemas.microsoft.com/office/drawing/2016/ink" xmlns:am3d="http://schemas.microsoft.com/office/drawing/2017/model3d" xmlns:o="urn:schemas-microsoft-com:office:office" xmlns:oel="http://schemas.microsoft.com/office/2019/extlst" xmlns:r="http://schemas.openxmlformats.org/officeDocument/2006/relationships" xmlns:m="http://schemas.openxmlformats.org/officeDocument/2006/math" xmlns:v="urn:schemas-microsoft-com:vml" xmlns:wp14="http://schemas.microsoft.com/office/word/2010/wordprocessingDrawing" xmlns:wp="http://schemas.openxmlformats.org/drawingml/2006/wordprocessingDrawing" xmlns:w10="urn:schemas-microsoft-com:office:word" xmlns:w="http://schemas.openxmlformats.org/wordprocessingml/2006/main" xmlns:w14="http://schemas.microsoft.com/office/word/2010/wordml" xmlns:w15="http://schemas.microsoft.com/office/word/2012/wordml" xmlns:w16cex="http://schemas.microsoft.com/office/word/2018/wordml/cex" xmlns:w16cid="http://schemas.microsoft.com/office/word/2016/wordml/cid" xmlns:w16="http://schemas.microsoft.com/office/word/2018/wordml" xmlns:w16sdtdh="http://schemas.microsoft.com/office/word/2020/wordml/sdtdatahash" xmlns:w16se="http://schemas.microsoft.com/office/word/2015/wordml/symex" xmlns:wpg="http://schemas.microsoft.com/office/word/2010/wordprocessingGroup" xmlns:wpi="http://schemas.microsoft.com/office/word/2010/wordprocessingInk" xmlns:wne="http://schemas.microsoft.com/office/word/2006/wordml" xmlns:wps="http://schemas.microsoft.com/office/word/2010/wordprocessingShape" mc:Ignorable="w14 w15 w16se w16cid w16 w16cex w16sdtdh wp14">
+<w:ftr xmlns:wpc="http://schemas.microsoft.com/office/word/2010/wordprocessingCanvas" xmlns:cx="http://schemas.microsoft.com/office/drawing/2014/chartex" xmlns:cx1="http://schemas.microsoft.com/office/drawing/2015/9/8/chartex" xmlns:cx2="http://schemas.microsoft.com/office/drawing/2015/10/21/chartex" xmlns:cx3="http://schemas.microsoft.com/office/drawing/2016/5/9/chartex" xmlns:cx4="http://schemas.microsoft.com/office/drawing/2016/5/10/chartex" xmlns:cx5="http://schemas.microsoft.com/office/drawing/2016/5/11/chartex" xmlns:cx6="http://schemas.microsoft.com/office/drawing/2016/5/12/chartex" xmlns:cx7="http://schemas.microsoft.com/office/drawing/2016/5/13/chartex" xmlns:cx8="http://schemas.microsoft.com/office/drawing/2016/5/14/chartex" xmlns:mc="http://schemas.openxmlformats.org/markup-compatibility/2006" xmlns:aink="http://schemas.microsoft.com/office/drawing/2016/ink" xmlns:am3d="http://schemas.microsoft.com/office/drawing/2017/model3d" xmlns:o="urn:schemas-microsoft-com:office:office" xmlns:oel="http://schemas.microsoft.com/office/2019/extlst" xmlns:r="http://schemas.openxmlformats.org/officeDocument/2006/relationships" xmlns:m="http://schemas.openxmlformats.org/officeDocument/2006/math" xmlns:v="urn:schemas-microsoft-com:vml" xmlns:wp14="http://schemas.microsoft.com/office/word/2010/wordprocessingDrawing" xmlns:wp="http://schemas.openxmlformats.org/drawingml/2006/wordprocessingDrawing" xmlns:w10="urn:schemas-microsoft-com:office:word" xmlns:w="http://schemas.openxmlformats.org/wordprocessingml/2006/main" xmlns:w14="http://schemas.microsoft.com/office/word/2010/wordml" xmlns:w15="http://schemas.microsoft.com/office/word/2012/wordml" xmlns:w16cex="http://schemas.microsoft.com/office/word/2018/wordml/cex" xmlns:w16cid="http://schemas.microsoft.com/office/word/2016/wordml/cid" xmlns:w16="http://schemas.microsoft.com/office/word/2018/wordml" xmlns:w16du="http://schemas.microsoft.com/office/word/2023/wordml/word16du" xmlns:w16sdtdh="http://schemas.microsoft.com/office/word/2020/wordml/sdtdatahash" xmlns:w16se="http://schemas.microsoft.com/office/word/2015/wordml/symex" xmlns:wpg="http://schemas.microsoft.com/office/word/2010/wordprocessingGroup" xmlns:wpi="http://schemas.microsoft.com/office/word/2010/wordprocessingInk" xmlns:wne="http://schemas.microsoft.com/office/word/2006/wordml" xmlns:wps="http://schemas.microsoft.com/office/word/2010/wordprocessingShape" mc:Ignorable="w14 w15 w16se w16cid w16 w16cex w16sdtdh wp14">
   <w:p>
     <w:pPr>
       <w:pBdr>
@@ -42022,7 +42085,7 @@
 </file>
 
 <file path=word/footnotes.xml><?xml version="1.0" encoding="utf-8"?>
-<w:footnotes xmlns:wpc="http://schemas.microsoft.com/office/word/2010/wordprocessingCanvas" xmlns:cx="http://schemas.microsoft.com/office/drawing/2014/chartex" xmlns:cx1="http://schemas.microsoft.com/office/drawing/2015/9/8/chartex" xmlns:cx2="http://schemas.microsoft.com/office/drawing/2015/10/21/chartex" xmlns:cx3="http://schemas.microsoft.com/office/drawing/2016/5/9/chartex" xmlns:cx4="http://schemas.microsoft.com/office/drawing/2016/5/10/chartex" xmlns:cx5="http://schemas.microsoft.com/office/drawing/2016/5/11/chartex" xmlns:cx6="http://schemas.microsoft.com/office/drawing/2016/5/12/chartex" xmlns:cx7="http://schemas.microsoft.com/office/drawing/2016/5/13/chartex" xmlns:cx8="http://schemas.microsoft.com/office/drawing/2016/5/14/chartex" xmlns:mc="http://schemas.openxmlformats.org/markup-compatibility/2006" xmlns:aink="http://schemas.microsoft.com/office/drawing/2016/ink" xmlns:am3d="http://schemas.microsoft.com/office/drawing/2017/model3d" xmlns:o="urn:schemas-microsoft-com:office:office" xmlns:oel="http://schemas.microsoft.com/office/2019/extlst" xmlns:r="http://schemas.openxmlformats.org/officeDocument/2006/relationships" xmlns:m="http://schemas.openxmlformats.org/officeDocument/2006/math" xmlns:v="urn:schemas-microsoft-com:vml" xmlns:wp14="http://schemas.microsoft.com/office/word/2010/wordprocessingDrawing" xmlns:wp="http://schemas.openxmlformats.org/drawingml/2006/wordprocessingDrawing" xmlns:w10="urn:schemas-microsoft-com:office:word" xmlns:w="http://schemas.openxmlformats.org/wordprocessingml/2006/main" xmlns:w14="http://schemas.microsoft.com/office/word/2010/wordml" xmlns:w15="http://schemas.microsoft.com/office/word/2012/wordml" xmlns:w16cex="http://schemas.microsoft.com/office/word/2018/wordml/cex" xmlns:w16cid="http://schemas.microsoft.com/office/word/2016/wordml/cid" xmlns:w16="http://schemas.microsoft.com/office/word/2018/wordml" xmlns:w16sdtdh="http://schemas.microsoft.com/office/word/2020/wordml/sdtdatahash" xmlns:w16se="http://schemas.microsoft.com/office/word/2015/wordml/symex" xmlns:wpg="http://schemas.microsoft.com/office/word/2010/wordprocessingGroup" xmlns:wpi="http://schemas.microsoft.com/office/word/2010/wordprocessingInk" xmlns:wne="http://schemas.microsoft.com/office/word/2006/wordml" xmlns:wps="http://schemas.microsoft.com/office/word/2010/wordprocessingShape" mc:Ignorable="w14 w15 w16se w16cid w16 w16cex w16sdtdh wp14">
+<w:footnotes xmlns:wpc="http://schemas.microsoft.com/office/word/2010/wordprocessingCanvas" xmlns:cx="http://schemas.microsoft.com/office/drawing/2014/chartex" xmlns:cx1="http://schemas.microsoft.com/office/drawing/2015/9/8/chartex" xmlns:cx2="http://schemas.microsoft.com/office/drawing/2015/10/21/chartex" xmlns:cx3="http://schemas.microsoft.com/office/drawing/2016/5/9/chartex" xmlns:cx4="http://schemas.microsoft.com/office/drawing/2016/5/10/chartex" xmlns:cx5="http://schemas.microsoft.com/office/drawing/2016/5/11/chartex" xmlns:cx6="http://schemas.microsoft.com/office/drawing/2016/5/12/chartex" xmlns:cx7="http://schemas.microsoft.com/office/drawing/2016/5/13/chartex" xmlns:cx8="http://schemas.microsoft.com/office/drawing/2016/5/14/chartex" xmlns:mc="http://schemas.openxmlformats.org/markup-compatibility/2006" xmlns:aink="http://schemas.microsoft.com/office/drawing/2016/ink" xmlns:am3d="http://schemas.microsoft.com/office/drawing/2017/model3d" xmlns:o="urn:schemas-microsoft-com:office:office" xmlns:oel="http://schemas.microsoft.com/office/2019/extlst" xmlns:r="http://schemas.openxmlformats.org/officeDocument/2006/relationships" xmlns:m="http://schemas.openxmlformats.org/officeDocument/2006/math" xmlns:v="urn:schemas-microsoft-com:vml" xmlns:wp14="http://schemas.microsoft.com/office/word/2010/wordprocessingDrawing" xmlns:wp="http://schemas.openxmlformats.org/drawingml/2006/wordprocessingDrawing" xmlns:w10="urn:schemas-microsoft-com:office:word" xmlns:w="http://schemas.openxmlformats.org/wordprocessingml/2006/main" xmlns:w14="http://schemas.microsoft.com/office/word/2010/wordml" xmlns:w15="http://schemas.microsoft.com/office/word/2012/wordml" xmlns:w16cex="http://schemas.microsoft.com/office/word/2018/wordml/cex" xmlns:w16cid="http://schemas.microsoft.com/office/word/2016/wordml/cid" xmlns:w16="http://schemas.microsoft.com/office/word/2018/wordml" xmlns:w16du="http://schemas.microsoft.com/office/word/2023/wordml/word16du" xmlns:w16sdtdh="http://schemas.microsoft.com/office/word/2020/wordml/sdtdatahash" xmlns:w16se="http://schemas.microsoft.com/office/word/2015/wordml/symex" xmlns:wpg="http://schemas.microsoft.com/office/word/2010/wordprocessingGroup" xmlns:wpi="http://schemas.microsoft.com/office/word/2010/wordprocessingInk" xmlns:wne="http://schemas.microsoft.com/office/word/2006/wordml" xmlns:wps="http://schemas.microsoft.com/office/word/2010/wordprocessingShape" mc:Ignorable="w14 w15 w16se w16cid w16 w16cex w16sdtdh wp14">
   <w:footnote w:type="separator" w:id="-1">
     <w:p>
       <w:r>
@@ -42044,7 +42107,7 @@
 </file>
 
 <file path=word/header1.xml><?xml version="1.0" encoding="utf-8"?>
-<w:hdr xmlns:wpc="http://schemas.microsoft.com/office/word/2010/wordprocessingCanvas" xmlns:cx="http://schemas.microsoft.com/office/drawing/2014/chartex" xmlns:cx1="http://schemas.microsoft.com/office/drawing/2015/9/8/chartex" xmlns:cx2="http://schemas.microsoft.com/office/drawing/2015/10/21/chartex" xmlns:cx3="http://schemas.microsoft.com/office/drawing/2016/5/9/chartex" xmlns:cx4="http://schemas.microsoft.com/office/drawing/2016/5/10/chartex" xmlns:cx5="http://schemas.microsoft.com/office/drawing/2016/5/11/chartex" xmlns:cx6="http://schemas.microsoft.com/office/drawing/2016/5/12/chartex" xmlns:cx7="http://schemas.microsoft.com/office/drawing/2016/5/13/chartex" xmlns:cx8="http://schemas.microsoft.com/office/drawing/2016/5/14/chartex" xmlns:mc="http://schemas.openxmlformats.org/markup-compatibility/2006" xmlns:aink="http://schemas.microsoft.com/office/drawing/2016/ink" xmlns:am3d="http://schemas.microsoft.com/office/drawing/2017/model3d" xmlns:o="urn:schemas-microsoft-com:office:office" xmlns:oel="http://schemas.microsoft.com/office/2019/extlst" xmlns:r="http://schemas.openxmlformats.org/officeDocument/2006/relationships" xmlns:m="http://schemas.openxmlformats.org/officeDocument/2006/math" xmlns:v="urn:schemas-microsoft-com:vml" xmlns:wp14="http://schemas.microsoft.com/office/word/2010/wordprocessingDrawing" xmlns:wp="http://schemas.openxmlformats.org/drawingml/2006/wordprocessingDrawing" xmlns:w10="urn:schemas-microsoft-com:office:word" xmlns:w="http://schemas.openxmlformats.org/wordprocessingml/2006/main" xmlns:w14="http://schemas.microsoft.com/office/word/2010/wordml" xmlns:w15="http://schemas.microsoft.com/office/word/2012/wordml" xmlns:w16cex="http://schemas.microsoft.com/office/word/2018/wordml/cex" xmlns:w16cid="http://schemas.microsoft.com/office/word/2016/wordml/cid" xmlns:w16="http://schemas.microsoft.com/office/word/2018/wordml" xmlns:w16sdtdh="http://schemas.microsoft.com/office/word/2020/wordml/sdtdatahash" xmlns:w16se="http://schemas.microsoft.com/office/word/2015/wordml/symex" xmlns:wpg="http://schemas.microsoft.com/office/word/2010/wordprocessingGroup" xmlns:wpi="http://schemas.microsoft.com/office/word/2010/wordprocessingInk" xmlns:wne="http://schemas.microsoft.com/office/word/2006/wordml" xmlns:wps="http://schemas.microsoft.com/office/word/2010/wordprocessingShape" mc:Ignorable="w14 w15 w16se w16cid w16 w16cex w16sdtdh wp14">
+<w:hdr xmlns:wpc="http://schemas.microsoft.com/office/word/2010/wordprocessingCanvas" xmlns:cx="http://schemas.microsoft.com/office/drawing/2014/chartex" xmlns:cx1="http://schemas.microsoft.com/office/drawing/2015/9/8/chartex" xmlns:cx2="http://schemas.microsoft.com/office/drawing/2015/10/21/chartex" xmlns:cx3="http://schemas.microsoft.com/office/drawing/2016/5/9/chartex" xmlns:cx4="http://schemas.microsoft.com/office/drawing/2016/5/10/chartex" xmlns:cx5="http://schemas.microsoft.com/office/drawing/2016/5/11/chartex" xmlns:cx6="http://schemas.microsoft.com/office/drawing/2016/5/12/chartex" xmlns:cx7="http://schemas.microsoft.com/office/drawing/2016/5/13/chartex" xmlns:cx8="http://schemas.microsoft.com/office/drawing/2016/5/14/chartex" xmlns:mc="http://schemas.openxmlformats.org/markup-compatibility/2006" xmlns:aink="http://schemas.microsoft.com/office/drawing/2016/ink" xmlns:am3d="http://schemas.microsoft.com/office/drawing/2017/model3d" xmlns:o="urn:schemas-microsoft-com:office:office" xmlns:oel="http://schemas.microsoft.com/office/2019/extlst" xmlns:r="http://schemas.openxmlformats.org/officeDocument/2006/relationships" xmlns:m="http://schemas.openxmlformats.org/officeDocument/2006/math" xmlns:v="urn:schemas-microsoft-com:vml" xmlns:wp14="http://schemas.microsoft.com/office/word/2010/wordprocessingDrawing" xmlns:wp="http://schemas.openxmlformats.org/drawingml/2006/wordprocessingDrawing" xmlns:w10="urn:schemas-microsoft-com:office:word" xmlns:w="http://schemas.openxmlformats.org/wordprocessingml/2006/main" xmlns:w14="http://schemas.microsoft.com/office/word/2010/wordml" xmlns:w15="http://schemas.microsoft.com/office/word/2012/wordml" xmlns:w16cex="http://schemas.microsoft.com/office/word/2018/wordml/cex" xmlns:w16cid="http://schemas.microsoft.com/office/word/2016/wordml/cid" xmlns:w16="http://schemas.microsoft.com/office/word/2018/wordml" xmlns:w16du="http://schemas.microsoft.com/office/word/2023/wordml/word16du" xmlns:w16sdtdh="http://schemas.microsoft.com/office/word/2020/wordml/sdtdatahash" xmlns:w16se="http://schemas.microsoft.com/office/word/2015/wordml/symex" xmlns:wpg="http://schemas.microsoft.com/office/word/2010/wordprocessingGroup" xmlns:wpi="http://schemas.microsoft.com/office/word/2010/wordprocessingInk" xmlns:wne="http://schemas.microsoft.com/office/word/2006/wordml" xmlns:wps="http://schemas.microsoft.com/office/word/2010/wordprocessingShape" mc:Ignorable="w14 w15 w16se w16cid w16 w16cex w16sdtdh wp14">
   <w:p>
     <w:pPr>
       <w:pBdr>
@@ -42171,7 +42234,7 @@
 </file>
 
 <file path=word/header10.xml><?xml version="1.0" encoding="utf-8"?>
-<w:hdr xmlns:wpc="http://schemas.microsoft.com/office/word/2010/wordprocessingCanvas" xmlns:cx="http://schemas.microsoft.com/office/drawing/2014/chartex" xmlns:cx1="http://schemas.microsoft.com/office/drawing/2015/9/8/chartex" xmlns:cx2="http://schemas.microsoft.com/office/drawing/2015/10/21/chartex" xmlns:cx3="http://schemas.microsoft.com/office/drawing/2016/5/9/chartex" xmlns:cx4="http://schemas.microsoft.com/office/drawing/2016/5/10/chartex" xmlns:cx5="http://schemas.microsoft.com/office/drawing/2016/5/11/chartex" xmlns:cx6="http://schemas.microsoft.com/office/drawing/2016/5/12/chartex" xmlns:cx7="http://schemas.microsoft.com/office/drawing/2016/5/13/chartex" xmlns:cx8="http://schemas.microsoft.com/office/drawing/2016/5/14/chartex" xmlns:mc="http://schemas.openxmlformats.org/markup-compatibility/2006" xmlns:aink="http://schemas.microsoft.com/office/drawing/2016/ink" xmlns:am3d="http://schemas.microsoft.com/office/drawing/2017/model3d" xmlns:o="urn:schemas-microsoft-com:office:office" xmlns:oel="http://schemas.microsoft.com/office/2019/extlst" xmlns:r="http://schemas.openxmlformats.org/officeDocument/2006/relationships" xmlns:m="http://schemas.openxmlformats.org/officeDocument/2006/math" xmlns:v="urn:schemas-microsoft-com:vml" xmlns:wp14="http://schemas.microsoft.com/office/word/2010/wordprocessingDrawing" xmlns:wp="http://schemas.openxmlformats.org/drawingml/2006/wordprocessingDrawing" xmlns:w10="urn:schemas-microsoft-com:office:word" xmlns:w="http://schemas.openxmlformats.org/wordprocessingml/2006/main" xmlns:w14="http://schemas.microsoft.com/office/word/2010/wordml" xmlns:w15="http://schemas.microsoft.com/office/word/2012/wordml" xmlns:w16cex="http://schemas.microsoft.com/office/word/2018/wordml/cex" xmlns:w16cid="http://schemas.microsoft.com/office/word/2016/wordml/cid" xmlns:w16="http://schemas.microsoft.com/office/word/2018/wordml" xmlns:w16sdtdh="http://schemas.microsoft.com/office/word/2020/wordml/sdtdatahash" xmlns:w16se="http://schemas.microsoft.com/office/word/2015/wordml/symex" xmlns:wpg="http://schemas.microsoft.com/office/word/2010/wordprocessingGroup" xmlns:wpi="http://schemas.microsoft.com/office/word/2010/wordprocessingInk" xmlns:wne="http://schemas.microsoft.com/office/word/2006/wordml" xmlns:wps="http://schemas.microsoft.com/office/word/2010/wordprocessingShape" mc:Ignorable="w14 w15 w16se w16cid w16 w16cex w16sdtdh wp14">
+<w:hdr xmlns:wpc="http://schemas.microsoft.com/office/word/2010/wordprocessingCanvas" xmlns:cx="http://schemas.microsoft.com/office/drawing/2014/chartex" xmlns:cx1="http://schemas.microsoft.com/office/drawing/2015/9/8/chartex" xmlns:cx2="http://schemas.microsoft.com/office/drawing/2015/10/21/chartex" xmlns:cx3="http://schemas.microsoft.com/office/drawing/2016/5/9/chartex" xmlns:cx4="http://schemas.microsoft.com/office/drawing/2016/5/10/chartex" xmlns:cx5="http://schemas.microsoft.com/office/drawing/2016/5/11/chartex" xmlns:cx6="http://schemas.microsoft.com/office/drawing/2016/5/12/chartex" xmlns:cx7="http://schemas.microsoft.com/office/drawing/2016/5/13/chartex" xmlns:cx8="http://schemas.microsoft.com/office/drawing/2016/5/14/chartex" xmlns:mc="http://schemas.openxmlformats.org/markup-compatibility/2006" xmlns:aink="http://schemas.microsoft.com/office/drawing/2016/ink" xmlns:am3d="http://schemas.microsoft.com/office/drawing/2017/model3d" xmlns:o="urn:schemas-microsoft-com:office:office" xmlns:oel="http://schemas.microsoft.com/office/2019/extlst" xmlns:r="http://schemas.openxmlformats.org/officeDocument/2006/relationships" xmlns:m="http://schemas.openxmlformats.org/officeDocument/2006/math" xmlns:v="urn:schemas-microsoft-com:vml" xmlns:wp14="http://schemas.microsoft.com/office/word/2010/wordprocessingDrawing" xmlns:wp="http://schemas.openxmlformats.org/drawingml/2006/wordprocessingDrawing" xmlns:w10="urn:schemas-microsoft-com:office:word" xmlns:w="http://schemas.openxmlformats.org/wordprocessingml/2006/main" xmlns:w14="http://schemas.microsoft.com/office/word/2010/wordml" xmlns:w15="http://schemas.microsoft.com/office/word/2012/wordml" xmlns:w16cex="http://schemas.microsoft.com/office/word/2018/wordml/cex" xmlns:w16cid="http://schemas.microsoft.com/office/word/2016/wordml/cid" xmlns:w16="http://schemas.microsoft.com/office/word/2018/wordml" xmlns:w16du="http://schemas.microsoft.com/office/word/2023/wordml/word16du" xmlns:w16sdtdh="http://schemas.microsoft.com/office/word/2020/wordml/sdtdatahash" xmlns:w16se="http://schemas.microsoft.com/office/word/2015/wordml/symex" xmlns:wpg="http://schemas.microsoft.com/office/word/2010/wordprocessingGroup" xmlns:wpi="http://schemas.microsoft.com/office/word/2010/wordprocessingInk" xmlns:wne="http://schemas.microsoft.com/office/word/2006/wordml" xmlns:wps="http://schemas.microsoft.com/office/word/2010/wordprocessingShape" mc:Ignorable="w14 w15 w16se w16cid w16 w16cex w16sdtdh wp14">
   <w:p>
     <w:pPr>
       <w:pBdr>
@@ -42302,7 +42365,7 @@
 </file>
 
 <file path=word/header11.xml><?xml version="1.0" encoding="utf-8"?>
-<w:hdr xmlns:wpc="http://schemas.microsoft.com/office/word/2010/wordprocessingCanvas" xmlns:cx="http://schemas.microsoft.com/office/drawing/2014/chartex" xmlns:cx1="http://schemas.microsoft.com/office/drawing/2015/9/8/chartex" xmlns:cx2="http://schemas.microsoft.com/office/drawing/2015/10/21/chartex" xmlns:cx3="http://schemas.microsoft.com/office/drawing/2016/5/9/chartex" xmlns:cx4="http://schemas.microsoft.com/office/drawing/2016/5/10/chartex" xmlns:cx5="http://schemas.microsoft.com/office/drawing/2016/5/11/chartex" xmlns:cx6="http://schemas.microsoft.com/office/drawing/2016/5/12/chartex" xmlns:cx7="http://schemas.microsoft.com/office/drawing/2016/5/13/chartex" xmlns:cx8="http://schemas.microsoft.com/office/drawing/2016/5/14/chartex" xmlns:mc="http://schemas.openxmlformats.org/markup-compatibility/2006" xmlns:aink="http://schemas.microsoft.com/office/drawing/2016/ink" xmlns:am3d="http://schemas.microsoft.com/office/drawing/2017/model3d" xmlns:o="urn:schemas-microsoft-com:office:office" xmlns:oel="http://schemas.microsoft.com/office/2019/extlst" xmlns:r="http://schemas.openxmlformats.org/officeDocument/2006/relationships" xmlns:m="http://schemas.openxmlformats.org/officeDocument/2006/math" xmlns:v="urn:schemas-microsoft-com:vml" xmlns:wp14="http://schemas.microsoft.com/office/word/2010/wordprocessingDrawing" xmlns:wp="http://schemas.openxmlformats.org/drawingml/2006/wordprocessingDrawing" xmlns:w10="urn:schemas-microsoft-com:office:word" xmlns:w="http://schemas.openxmlformats.org/wordprocessingml/2006/main" xmlns:w14="http://schemas.microsoft.com/office/word/2010/wordml" xmlns:w15="http://schemas.microsoft.com/office/word/2012/wordml" xmlns:w16cex="http://schemas.microsoft.com/office/word/2018/wordml/cex" xmlns:w16cid="http://schemas.microsoft.com/office/word/2016/wordml/cid" xmlns:w16="http://schemas.microsoft.com/office/word/2018/wordml" xmlns:w16sdtdh="http://schemas.microsoft.com/office/word/2020/wordml/sdtdatahash" xmlns:w16se="http://schemas.microsoft.com/office/word/2015/wordml/symex" xmlns:wpg="http://schemas.microsoft.com/office/word/2010/wordprocessingGroup" xmlns:wpi="http://schemas.microsoft.com/office/word/2010/wordprocessingInk" xmlns:wne="http://schemas.microsoft.com/office/word/2006/wordml" xmlns:wps="http://schemas.microsoft.com/office/word/2010/wordprocessingShape" mc:Ignorable="w14 w15 w16se w16cid w16 w16cex w16sdtdh wp14">
+<w:hdr xmlns:wpc="http://schemas.microsoft.com/office/word/2010/wordprocessingCanvas" xmlns:cx="http://schemas.microsoft.com/office/drawing/2014/chartex" xmlns:cx1="http://schemas.microsoft.com/office/drawing/2015/9/8/chartex" xmlns:cx2="http://schemas.microsoft.com/office/drawing/2015/10/21/chartex" xmlns:cx3="http://schemas.microsoft.com/office/drawing/2016/5/9/chartex" xmlns:cx4="http://schemas.microsoft.com/office/drawing/2016/5/10/chartex" xmlns:cx5="http://schemas.microsoft.com/office/drawing/2016/5/11/chartex" xmlns:cx6="http://schemas.microsoft.com/office/drawing/2016/5/12/chartex" xmlns:cx7="http://schemas.microsoft.com/office/drawing/2016/5/13/chartex" xmlns:cx8="http://schemas.microsoft.com/office/drawing/2016/5/14/chartex" xmlns:mc="http://schemas.openxmlformats.org/markup-compatibility/2006" xmlns:aink="http://schemas.microsoft.com/office/drawing/2016/ink" xmlns:am3d="http://schemas.microsoft.com/office/drawing/2017/model3d" xmlns:o="urn:schemas-microsoft-com:office:office" xmlns:oel="http://schemas.microsoft.com/office/2019/extlst" xmlns:r="http://schemas.openxmlformats.org/officeDocument/2006/relationships" xmlns:m="http://schemas.openxmlformats.org/officeDocument/2006/math" xmlns:v="urn:schemas-microsoft-com:vml" xmlns:wp14="http://schemas.microsoft.com/office/word/2010/wordprocessingDrawing" xmlns:wp="http://schemas.openxmlformats.org/drawingml/2006/wordprocessingDrawing" xmlns:w10="urn:schemas-microsoft-com:office:word" xmlns:w="http://schemas.openxmlformats.org/wordprocessingml/2006/main" xmlns:w14="http://schemas.microsoft.com/office/word/2010/wordml" xmlns:w15="http://schemas.microsoft.com/office/word/2012/wordml" xmlns:w16cex="http://schemas.microsoft.com/office/word/2018/wordml/cex" xmlns:w16cid="http://schemas.microsoft.com/office/word/2016/wordml/cid" xmlns:w16="http://schemas.microsoft.com/office/word/2018/wordml" xmlns:w16du="http://schemas.microsoft.com/office/word/2023/wordml/word16du" xmlns:w16sdtdh="http://schemas.microsoft.com/office/word/2020/wordml/sdtdatahash" xmlns:w16se="http://schemas.microsoft.com/office/word/2015/wordml/symex" xmlns:wpg="http://schemas.microsoft.com/office/word/2010/wordprocessingGroup" xmlns:wpi="http://schemas.microsoft.com/office/word/2010/wordprocessingInk" xmlns:wne="http://schemas.microsoft.com/office/word/2006/wordml" xmlns:wps="http://schemas.microsoft.com/office/word/2010/wordprocessingShape" mc:Ignorable="w14 w15 w16se w16cid w16 w16cex w16sdtdh wp14">
   <w:p>
     <w:pPr>
       <w:pBdr>
@@ -42433,7 +42496,7 @@
 </file>
 
 <file path=word/header2.xml><?xml version="1.0" encoding="utf-8"?>
-<w:hdr xmlns:wpc="http://schemas.microsoft.com/office/word/2010/wordprocessingCanvas" xmlns:cx="http://schemas.microsoft.com/office/drawing/2014/chartex" xmlns:cx1="http://schemas.microsoft.com/office/drawing/2015/9/8/chartex" xmlns:cx2="http://schemas.microsoft.com/office/drawing/2015/10/21/chartex" xmlns:cx3="http://schemas.microsoft.com/office/drawing/2016/5/9/chartex" xmlns:cx4="http://schemas.microsoft.com/office/drawing/2016/5/10/chartex" xmlns:cx5="http://schemas.microsoft.com/office/drawing/2016/5/11/chartex" xmlns:cx6="http://schemas.microsoft.com/office/drawing/2016/5/12/chartex" xmlns:cx7="http://schemas.microsoft.com/office/drawing/2016/5/13/chartex" xmlns:cx8="http://schemas.microsoft.com/office/drawing/2016/5/14/chartex" xmlns:mc="http://schemas.openxmlformats.org/markup-compatibility/2006" xmlns:aink="http://schemas.microsoft.com/office/drawing/2016/ink" xmlns:am3d="http://schemas.microsoft.com/office/drawing/2017/model3d" xmlns:o="urn:schemas-microsoft-com:office:office" xmlns:oel="http://schemas.microsoft.com/office/2019/extlst" xmlns:r="http://schemas.openxmlformats.org/officeDocument/2006/relationships" xmlns:m="http://schemas.openxmlformats.org/officeDocument/2006/math" xmlns:v="urn:schemas-microsoft-com:vml" xmlns:wp14="http://schemas.microsoft.com/office/word/2010/wordprocessingDrawing" xmlns:wp="http://schemas.openxmlformats.org/drawingml/2006/wordprocessingDrawing" xmlns:w10="urn:schemas-microsoft-com:office:word" xmlns:w="http://schemas.openxmlformats.org/wordprocessingml/2006/main" xmlns:w14="http://schemas.microsoft.com/office/word/2010/wordml" xmlns:w15="http://schemas.microsoft.com/office/word/2012/wordml" xmlns:w16cex="http://schemas.microsoft.com/office/word/2018/wordml/cex" xmlns:w16cid="http://schemas.microsoft.com/office/word/2016/wordml/cid" xmlns:w16="http://schemas.microsoft.com/office/word/2018/wordml" xmlns:w16sdtdh="http://schemas.microsoft.com/office/word/2020/wordml/sdtdatahash" xmlns:w16se="http://schemas.microsoft.com/office/word/2015/wordml/symex" xmlns:wpg="http://schemas.microsoft.com/office/word/2010/wordprocessingGroup" xmlns:wpi="http://schemas.microsoft.com/office/word/2010/wordprocessingInk" xmlns:wne="http://schemas.microsoft.com/office/word/2006/wordml" xmlns:wps="http://schemas.microsoft.com/office/word/2010/wordprocessingShape" mc:Ignorable="w14 w15 w16se w16cid w16 w16cex w16sdtdh wp14">
+<w:hdr xmlns:wpc="http://schemas.microsoft.com/office/word/2010/wordprocessingCanvas" xmlns:cx="http://schemas.microsoft.com/office/drawing/2014/chartex" xmlns:cx1="http://schemas.microsoft.com/office/drawing/2015/9/8/chartex" xmlns:cx2="http://schemas.microsoft.com/office/drawing/2015/10/21/chartex" xmlns:cx3="http://schemas.microsoft.com/office/drawing/2016/5/9/chartex" xmlns:cx4="http://schemas.microsoft.com/office/drawing/2016/5/10/chartex" xmlns:cx5="http://schemas.microsoft.com/office/drawing/2016/5/11/chartex" xmlns:cx6="http://schemas.microsoft.com/office/drawing/2016/5/12/chartex" xmlns:cx7="http://schemas.microsoft.com/office/drawing/2016/5/13/chartex" xmlns:cx8="http://schemas.microsoft.com/office/drawing/2016/5/14/chartex" xmlns:mc="http://schemas.openxmlformats.org/markup-compatibility/2006" xmlns:aink="http://schemas.microsoft.com/office/drawing/2016/ink" xmlns:am3d="http://schemas.microsoft.com/office/drawing/2017/model3d" xmlns:o="urn:schemas-microsoft-com:office:office" xmlns:oel="http://schemas.microsoft.com/office/2019/extlst" xmlns:r="http://schemas.openxmlformats.org/officeDocument/2006/relationships" xmlns:m="http://schemas.openxmlformats.org/officeDocument/2006/math" xmlns:v="urn:schemas-microsoft-com:vml" xmlns:wp14="http://schemas.microsoft.com/office/word/2010/wordprocessingDrawing" xmlns:wp="http://schemas.openxmlformats.org/drawingml/2006/wordprocessingDrawing" xmlns:w10="urn:schemas-microsoft-com:office:word" xmlns:w="http://schemas.openxmlformats.org/wordprocessingml/2006/main" xmlns:w14="http://schemas.microsoft.com/office/word/2010/wordml" xmlns:w15="http://schemas.microsoft.com/office/word/2012/wordml" xmlns:w16cex="http://schemas.microsoft.com/office/word/2018/wordml/cex" xmlns:w16cid="http://schemas.microsoft.com/office/word/2016/wordml/cid" xmlns:w16="http://schemas.microsoft.com/office/word/2018/wordml" xmlns:w16du="http://schemas.microsoft.com/office/word/2023/wordml/word16du" xmlns:w16sdtdh="http://schemas.microsoft.com/office/word/2020/wordml/sdtdatahash" xmlns:w16se="http://schemas.microsoft.com/office/word/2015/wordml/symex" xmlns:wpg="http://schemas.microsoft.com/office/word/2010/wordprocessingGroup" xmlns:wpi="http://schemas.microsoft.com/office/word/2010/wordprocessingInk" xmlns:wne="http://schemas.microsoft.com/office/word/2006/wordml" xmlns:wps="http://schemas.microsoft.com/office/word/2010/wordprocessingShape" mc:Ignorable="w14 w15 w16se w16cid w16 w16cex w16sdtdh wp14">
   <w:p>
     <w:pPr>
       <w:pBdr>
@@ -42564,7 +42627,7 @@
 </file>
 
 <file path=word/header3.xml><?xml version="1.0" encoding="utf-8"?>
-<w:hdr xmlns:wpc="http://schemas.microsoft.com/office/word/2010/wordprocessingCanvas" xmlns:cx="http://schemas.microsoft.com/office/drawing/2014/chartex" xmlns:cx1="http://schemas.microsoft.com/office/drawing/2015/9/8/chartex" xmlns:cx2="http://schemas.microsoft.com/office/drawing/2015/10/21/chartex" xmlns:cx3="http://schemas.microsoft.com/office/drawing/2016/5/9/chartex" xmlns:cx4="http://schemas.microsoft.com/office/drawing/2016/5/10/chartex" xmlns:cx5="http://schemas.microsoft.com/office/drawing/2016/5/11/chartex" xmlns:cx6="http://schemas.microsoft.com/office/drawing/2016/5/12/chartex" xmlns:cx7="http://schemas.microsoft.com/office/drawing/2016/5/13/chartex" xmlns:cx8="http://schemas.microsoft.com/office/drawing/2016/5/14/chartex" xmlns:mc="http://schemas.openxmlformats.org/markup-compatibility/2006" xmlns:aink="http://schemas.microsoft.com/office/drawing/2016/ink" xmlns:am3d="http://schemas.microsoft.com/office/drawing/2017/model3d" xmlns:o="urn:schemas-microsoft-com:office:office" xmlns:oel="http://schemas.microsoft.com/office/2019/extlst" xmlns:r="http://schemas.openxmlformats.org/officeDocument/2006/relationships" xmlns:m="http://schemas.openxmlformats.org/officeDocument/2006/math" xmlns:v="urn:schemas-microsoft-com:vml" xmlns:wp14="http://schemas.microsoft.com/office/word/2010/wordprocessingDrawing" xmlns:wp="http://schemas.openxmlformats.org/drawingml/2006/wordprocessingDrawing" xmlns:w10="urn:schemas-microsoft-com:office:word" xmlns:w="http://schemas.openxmlformats.org/wordprocessingml/2006/main" xmlns:w14="http://schemas.microsoft.com/office/word/2010/wordml" xmlns:w15="http://schemas.microsoft.com/office/word/2012/wordml" xmlns:w16cex="http://schemas.microsoft.com/office/word/2018/wordml/cex" xmlns:w16cid="http://schemas.microsoft.com/office/word/2016/wordml/cid" xmlns:w16="http://schemas.microsoft.com/office/word/2018/wordml" xmlns:w16sdtdh="http://schemas.microsoft.com/office/word/2020/wordml/sdtdatahash" xmlns:w16se="http://schemas.microsoft.com/office/word/2015/wordml/symex" xmlns:wpg="http://schemas.microsoft.com/office/word/2010/wordprocessingGroup" xmlns:wpi="http://schemas.microsoft.com/office/word/2010/wordprocessingInk" xmlns:wne="http://schemas.microsoft.com/office/word/2006/wordml" xmlns:wps="http://schemas.microsoft.com/office/word/2010/wordprocessingShape" mc:Ignorable="w14 w15 w16se w16cid w16 w16cex w16sdtdh wp14">
+<w:hdr xmlns:wpc="http://schemas.microsoft.com/office/word/2010/wordprocessingCanvas" xmlns:cx="http://schemas.microsoft.com/office/drawing/2014/chartex" xmlns:cx1="http://schemas.microsoft.com/office/drawing/2015/9/8/chartex" xmlns:cx2="http://schemas.microsoft.com/office/drawing/2015/10/21/chartex" xmlns:cx3="http://schemas.microsoft.com/office/drawing/2016/5/9/chartex" xmlns:cx4="http://schemas.microsoft.com/office/drawing/2016/5/10/chartex" xmlns:cx5="http://schemas.microsoft.com/office/drawing/2016/5/11/chartex" xmlns:cx6="http://schemas.microsoft.com/office/drawing/2016/5/12/chartex" xmlns:cx7="http://schemas.microsoft.com/office/drawing/2016/5/13/chartex" xmlns:cx8="http://schemas.microsoft.com/office/drawing/2016/5/14/chartex" xmlns:mc="http://schemas.openxmlformats.org/markup-compatibility/2006" xmlns:aink="http://schemas.microsoft.com/office/drawing/2016/ink" xmlns:am3d="http://schemas.microsoft.com/office/drawing/2017/model3d" xmlns:o="urn:schemas-microsoft-com:office:office" xmlns:oel="http://schemas.microsoft.com/office/2019/extlst" xmlns:r="http://schemas.openxmlformats.org/officeDocument/2006/relationships" xmlns:m="http://schemas.openxmlformats.org/officeDocument/2006/math" xmlns:v="urn:schemas-microsoft-com:vml" xmlns:wp14="http://schemas.microsoft.com/office/word/2010/wordprocessingDrawing" xmlns:wp="http://schemas.openxmlformats.org/drawingml/2006/wordprocessingDrawing" xmlns:w10="urn:schemas-microsoft-com:office:word" xmlns:w="http://schemas.openxmlformats.org/wordprocessingml/2006/main" xmlns:w14="http://schemas.microsoft.com/office/word/2010/wordml" xmlns:w15="http://schemas.microsoft.com/office/word/2012/wordml" xmlns:w16cex="http://schemas.microsoft.com/office/word/2018/wordml/cex" xmlns:w16cid="http://schemas.microsoft.com/office/word/2016/wordml/cid" xmlns:w16="http://schemas.microsoft.com/office/word/2018/wordml" xmlns:w16du="http://schemas.microsoft.com/office/word/2023/wordml/word16du" xmlns:w16sdtdh="http://schemas.microsoft.com/office/word/2020/wordml/sdtdatahash" xmlns:w16se="http://schemas.microsoft.com/office/word/2015/wordml/symex" xmlns:wpg="http://schemas.microsoft.com/office/word/2010/wordprocessingGroup" xmlns:wpi="http://schemas.microsoft.com/office/word/2010/wordprocessingInk" xmlns:wne="http://schemas.microsoft.com/office/word/2006/wordml" xmlns:wps="http://schemas.microsoft.com/office/word/2010/wordprocessingShape" mc:Ignorable="w14 w15 w16se w16cid w16 w16cex w16sdtdh wp14">
   <w:p>
     <w:pPr>
       <w:pBdr>
@@ -42695,7 +42758,7 @@
 </file>
 
 <file path=word/header4.xml><?xml version="1.0" encoding="utf-8"?>
-<w:hdr xmlns:wpc="http://schemas.microsoft.com/office/word/2010/wordprocessingCanvas" xmlns:cx="http://schemas.microsoft.com/office/drawing/2014/chartex" xmlns:cx1="http://schemas.microsoft.com/office/drawing/2015/9/8/chartex" xmlns:cx2="http://schemas.microsoft.com/office/drawing/2015/10/21/chartex" xmlns:cx3="http://schemas.microsoft.com/office/drawing/2016/5/9/chartex" xmlns:cx4="http://schemas.microsoft.com/office/drawing/2016/5/10/chartex" xmlns:cx5="http://schemas.microsoft.com/office/drawing/2016/5/11/chartex" xmlns:cx6="http://schemas.microsoft.com/office/drawing/2016/5/12/chartex" xmlns:cx7="http://schemas.microsoft.com/office/drawing/2016/5/13/chartex" xmlns:cx8="http://schemas.microsoft.com/office/drawing/2016/5/14/chartex" xmlns:mc="http://schemas.openxmlformats.org/markup-compatibility/2006" xmlns:aink="http://schemas.microsoft.com/office/drawing/2016/ink" xmlns:am3d="http://schemas.microsoft.com/office/drawing/2017/model3d" xmlns:o="urn:schemas-microsoft-com:office:office" xmlns:oel="http://schemas.microsoft.com/office/2019/extlst" xmlns:r="http://schemas.openxmlformats.org/officeDocument/2006/relationships" xmlns:m="http://schemas.openxmlformats.org/officeDocument/2006/math" xmlns:v="urn:schemas-microsoft-com:vml" xmlns:wp14="http://schemas.microsoft.com/office/word/2010/wordprocessingDrawing" xmlns:wp="http://schemas.openxmlformats.org/drawingml/2006/wordprocessingDrawing" xmlns:w10="urn:schemas-microsoft-com:office:word" xmlns:w="http://schemas.openxmlformats.org/wordprocessingml/2006/main" xmlns:w14="http://schemas.microsoft.com/office/word/2010/wordml" xmlns:w15="http://schemas.microsoft.com/office/word/2012/wordml" xmlns:w16cex="http://schemas.microsoft.com/office/word/2018/wordml/cex" xmlns:w16cid="http://schemas.microsoft.com/office/word/2016/wordml/cid" xmlns:w16="http://schemas.microsoft.com/office/word/2018/wordml" xmlns:w16sdtdh="http://schemas.microsoft.com/office/word/2020/wordml/sdtdatahash" xmlns:w16se="http://schemas.microsoft.com/office/word/2015/wordml/symex" xmlns:wpg="http://schemas.microsoft.com/office/word/2010/wordprocessingGroup" xmlns:wpi="http://schemas.microsoft.com/office/word/2010/wordprocessingInk" xmlns:wne="http://schemas.microsoft.com/office/word/2006/wordml" xmlns:wps="http://schemas.microsoft.com/office/word/2010/wordprocessingShape" mc:Ignorable="w14 w15 w16se w16cid w16 w16cex w16sdtdh wp14">
+<w:hdr xmlns:wpc="http://schemas.microsoft.com/office/word/2010/wordprocessingCanvas" xmlns:cx="http://schemas.microsoft.com/office/drawing/2014/chartex" xmlns:cx1="http://schemas.microsoft.com/office/drawing/2015/9/8/chartex" xmlns:cx2="http://schemas.microsoft.com/office/drawing/2015/10/21/chartex" xmlns:cx3="http://schemas.microsoft.com/office/drawing/2016/5/9/chartex" xmlns:cx4="http://schemas.microsoft.com/office/drawing/2016/5/10/chartex" xmlns:cx5="http://schemas.microsoft.com/office/drawing/2016/5/11/chartex" xmlns:cx6="http://schemas.microsoft.com/office/drawing/2016/5/12/chartex" xmlns:cx7="http://schemas.microsoft.com/office/drawing/2016/5/13/chartex" xmlns:cx8="http://schemas.microsoft.com/office/drawing/2016/5/14/chartex" xmlns:mc="http://schemas.openxmlformats.org/markup-compatibility/2006" xmlns:aink="http://schemas.microsoft.com/office/drawing/2016/ink" xmlns:am3d="http://schemas.microsoft.com/office/drawing/2017/model3d" xmlns:o="urn:schemas-microsoft-com:office:office" xmlns:oel="http://schemas.microsoft.com/office/2019/extlst" xmlns:r="http://schemas.openxmlformats.org/officeDocument/2006/relationships" xmlns:m="http://schemas.openxmlformats.org/officeDocument/2006/math" xmlns:v="urn:schemas-microsoft-com:vml" xmlns:wp14="http://schemas.microsoft.com/office/word/2010/wordprocessingDrawing" xmlns:wp="http://schemas.openxmlformats.org/drawingml/2006/wordprocessingDrawing" xmlns:w10="urn:schemas-microsoft-com:office:word" xmlns:w="http://schemas.openxmlformats.org/wordprocessingml/2006/main" xmlns:w14="http://schemas.microsoft.com/office/word/2010/wordml" xmlns:w15="http://schemas.microsoft.com/office/word/2012/wordml" xmlns:w16cex="http://schemas.microsoft.com/office/word/2018/wordml/cex" xmlns:w16cid="http://schemas.microsoft.com/office/word/2016/wordml/cid" xmlns:w16="http://schemas.microsoft.com/office/word/2018/wordml" xmlns:w16du="http://schemas.microsoft.com/office/word/2023/wordml/word16du" xmlns:w16sdtdh="http://schemas.microsoft.com/office/word/2020/wordml/sdtdatahash" xmlns:w16se="http://schemas.microsoft.com/office/word/2015/wordml/symex" xmlns:wpg="http://schemas.microsoft.com/office/word/2010/wordprocessingGroup" xmlns:wpi="http://schemas.microsoft.com/office/word/2010/wordprocessingInk" xmlns:wne="http://schemas.microsoft.com/office/word/2006/wordml" xmlns:wps="http://schemas.microsoft.com/office/word/2010/wordprocessingShape" mc:Ignorable="w14 w15 w16se w16cid w16 w16cex w16sdtdh wp14">
   <w:p>
     <w:pPr>
       <w:pBdr>
@@ -42826,7 +42889,7 @@
 </file>
 
 <file path=word/header5.xml><?xml version="1.0" encoding="utf-8"?>
-<w:hdr xmlns:wpc="http://schemas.microsoft.com/office/word/2010/wordprocessingCanvas" xmlns:cx="http://schemas.microsoft.com/office/drawing/2014/chartex" xmlns:cx1="http://schemas.microsoft.com/office/drawing/2015/9/8/chartex" xmlns:cx2="http://schemas.microsoft.com/office/drawing/2015/10/21/chartex" xmlns:cx3="http://schemas.microsoft.com/office/drawing/2016/5/9/chartex" xmlns:cx4="http://schemas.microsoft.com/office/drawing/2016/5/10/chartex" xmlns:cx5="http://schemas.microsoft.com/office/drawing/2016/5/11/chartex" xmlns:cx6="http://schemas.microsoft.com/office/drawing/2016/5/12/chartex" xmlns:cx7="http://schemas.microsoft.com/office/drawing/2016/5/13/chartex" xmlns:cx8="http://schemas.microsoft.com/office/drawing/2016/5/14/chartex" xmlns:mc="http://schemas.openxmlformats.org/markup-compatibility/2006" xmlns:aink="http://schemas.microsoft.com/office/drawing/2016/ink" xmlns:am3d="http://schemas.microsoft.com/office/drawing/2017/model3d" xmlns:o="urn:schemas-microsoft-com:office:office" xmlns:oel="http://schemas.microsoft.com/office/2019/extlst" xmlns:r="http://schemas.openxmlformats.org/officeDocument/2006/relationships" xmlns:m="http://schemas.openxmlformats.org/officeDocument/2006/math" xmlns:v="urn:schemas-microsoft-com:vml" xmlns:wp14="http://schemas.microsoft.com/office/word/2010/wordprocessingDrawing" xmlns:wp="http://schemas.openxmlformats.org/drawingml/2006/wordprocessingDrawing" xmlns:w10="urn:schemas-microsoft-com:office:word" xmlns:w="http://schemas.openxmlformats.org/wordprocessingml/2006/main" xmlns:w14="http://schemas.microsoft.com/office/word/2010/wordml" xmlns:w15="http://schemas.microsoft.com/office/word/2012/wordml" xmlns:w16cex="http://schemas.microsoft.com/office/word/2018/wordml/cex" xmlns:w16cid="http://schemas.microsoft.com/office/word/2016/wordml/cid" xmlns:w16="http://schemas.microsoft.com/office/word/2018/wordml" xmlns:w16sdtdh="http://schemas.microsoft.com/office/word/2020/wordml/sdtdatahash" xmlns:w16se="http://schemas.microsoft.com/office/word/2015/wordml/symex" xmlns:wpg="http://schemas.microsoft.com/office/word/2010/wordprocessingGroup" xmlns:wpi="http://schemas.microsoft.com/office/word/2010/wordprocessingInk" xmlns:wne="http://schemas.microsoft.com/office/word/2006/wordml" xmlns:wps="http://schemas.microsoft.com/office/word/2010/wordprocessingShape" mc:Ignorable="w14 w15 w16se w16cid w16 w16cex w16sdtdh wp14">
+<w:hdr xmlns:wpc="http://schemas.microsoft.com/office/word/2010/wordprocessingCanvas" xmlns:cx="http://schemas.microsoft.com/office/drawing/2014/chartex" xmlns:cx1="http://schemas.microsoft.com/office/drawing/2015/9/8/chartex" xmlns:cx2="http://schemas.microsoft.com/office/drawing/2015/10/21/chartex" xmlns:cx3="http://schemas.microsoft.com/office/drawing/2016/5/9/chartex" xmlns:cx4="http://schemas.microsoft.com/office/drawing/2016/5/10/chartex" xmlns:cx5="http://schemas.microsoft.com/office/drawing/2016/5/11/chartex" xmlns:cx6="http://schemas.microsoft.com/office/drawing/2016/5/12/chartex" xmlns:cx7="http://schemas.microsoft.com/office/drawing/2016/5/13/chartex" xmlns:cx8="http://schemas.microsoft.com/office/drawing/2016/5/14/chartex" xmlns:mc="http://schemas.openxmlformats.org/markup-compatibility/2006" xmlns:aink="http://schemas.microsoft.com/office/drawing/2016/ink" xmlns:am3d="http://schemas.microsoft.com/office/drawing/2017/model3d" xmlns:o="urn:schemas-microsoft-com:office:office" xmlns:oel="http://schemas.microsoft.com/office/2019/extlst" xmlns:r="http://schemas.openxmlformats.org/officeDocument/2006/relationships" xmlns:m="http://schemas.openxmlformats.org/officeDocument/2006/math" xmlns:v="urn:schemas-microsoft-com:vml" xmlns:wp14="http://schemas.microsoft.com/office/word/2010/wordprocessingDrawing" xmlns:wp="http://schemas.openxmlformats.org/drawingml/2006/wordprocessingDrawing" xmlns:w10="urn:schemas-microsoft-com:office:word" xmlns:w="http://schemas.openxmlformats.org/wordprocessingml/2006/main" xmlns:w14="http://schemas.microsoft.com/office/word/2010/wordml" xmlns:w15="http://schemas.microsoft.com/office/word/2012/wordml" xmlns:w16cex="http://schemas.microsoft.com/office/word/2018/wordml/cex" xmlns:w16cid="http://schemas.microsoft.com/office/word/2016/wordml/cid" xmlns:w16="http://schemas.microsoft.com/office/word/2018/wordml" xmlns:w16du="http://schemas.microsoft.com/office/word/2023/wordml/word16du" xmlns:w16sdtdh="http://schemas.microsoft.com/office/word/2020/wordml/sdtdatahash" xmlns:w16se="http://schemas.microsoft.com/office/word/2015/wordml/symex" xmlns:wpg="http://schemas.microsoft.com/office/word/2010/wordprocessingGroup" xmlns:wpi="http://schemas.microsoft.com/office/word/2010/wordprocessingInk" xmlns:wne="http://schemas.microsoft.com/office/word/2006/wordml" xmlns:wps="http://schemas.microsoft.com/office/word/2010/wordprocessingShape" mc:Ignorable="w14 w15 w16se w16cid w16 w16cex w16sdtdh wp14">
   <w:p>
     <w:pPr>
       <w:pBdr>
@@ -42957,7 +43020,7 @@
 </file>
 
 <file path=word/header6.xml><?xml version="1.0" encoding="utf-8"?>
-<w:hdr xmlns:wpc="http://schemas.microsoft.com/office/word/2010/wordprocessingCanvas" xmlns:cx="http://schemas.microsoft.com/office/drawing/2014/chartex" xmlns:cx1="http://schemas.microsoft.com/office/drawing/2015/9/8/chartex" xmlns:cx2="http://schemas.microsoft.com/office/drawing/2015/10/21/chartex" xmlns:cx3="http://schemas.microsoft.com/office/drawing/2016/5/9/chartex" xmlns:cx4="http://schemas.microsoft.com/office/drawing/2016/5/10/chartex" xmlns:cx5="http://schemas.microsoft.com/office/drawing/2016/5/11/chartex" xmlns:cx6="http://schemas.microsoft.com/office/drawing/2016/5/12/chartex" xmlns:cx7="http://schemas.microsoft.com/office/drawing/2016/5/13/chartex" xmlns:cx8="http://schemas.microsoft.com/office/drawing/2016/5/14/chartex" xmlns:mc="http://schemas.openxmlformats.org/markup-compatibility/2006" xmlns:aink="http://schemas.microsoft.com/office/drawing/2016/ink" xmlns:am3d="http://schemas.microsoft.com/office/drawing/2017/model3d" xmlns:o="urn:schemas-microsoft-com:office:office" xmlns:oel="http://schemas.microsoft.com/office/2019/extlst" xmlns:r="http://schemas.openxmlformats.org/officeDocument/2006/relationships" xmlns:m="http://schemas.openxmlformats.org/officeDocument/2006/math" xmlns:v="urn:schemas-microsoft-com:vml" xmlns:wp14="http://schemas.microsoft.com/office/word/2010/wordprocessingDrawing" xmlns:wp="http://schemas.openxmlformats.org/drawingml/2006/wordprocessingDrawing" xmlns:w10="urn:schemas-microsoft-com:office:word" xmlns:w="http://schemas.openxmlformats.org/wordprocessingml/2006/main" xmlns:w14="http://schemas.microsoft.com/office/word/2010/wordml" xmlns:w15="http://schemas.microsoft.com/office/word/2012/wordml" xmlns:w16cex="http://schemas.microsoft.com/office/word/2018/wordml/cex" xmlns:w16cid="http://schemas.microsoft.com/office/word/2016/wordml/cid" xmlns:w16="http://schemas.microsoft.com/office/word/2018/wordml" xmlns:w16sdtdh="http://schemas.microsoft.com/office/word/2020/wordml/sdtdatahash" xmlns:w16se="http://schemas.microsoft.com/office/word/2015/wordml/symex" xmlns:wpg="http://schemas.microsoft.com/office/word/2010/wordprocessingGroup" xmlns:wpi="http://schemas.microsoft.com/office/word/2010/wordprocessingInk" xmlns:wne="http://schemas.microsoft.com/office/word/2006/wordml" xmlns:wps="http://schemas.microsoft.com/office/word/2010/wordprocessingShape" mc:Ignorable="w14 w15 w16se w16cid w16 w16cex w16sdtdh wp14">
+<w:hdr xmlns:wpc="http://schemas.microsoft.com/office/word/2010/wordprocessingCanvas" xmlns:cx="http://schemas.microsoft.com/office/drawing/2014/chartex" xmlns:cx1="http://schemas.microsoft.com/office/drawing/2015/9/8/chartex" xmlns:cx2="http://schemas.microsoft.com/office/drawing/2015/10/21/chartex" xmlns:cx3="http://schemas.microsoft.com/office/drawing/2016/5/9/chartex" xmlns:cx4="http://schemas.microsoft.com/office/drawing/2016/5/10/chartex" xmlns:cx5="http://schemas.microsoft.com/office/drawing/2016/5/11/chartex" xmlns:cx6="http://schemas.microsoft.com/office/drawing/2016/5/12/chartex" xmlns:cx7="http://schemas.microsoft.com/office/drawing/2016/5/13/chartex" xmlns:cx8="http://schemas.microsoft.com/office/drawing/2016/5/14/chartex" xmlns:mc="http://schemas.openxmlformats.org/markup-compatibility/2006" xmlns:aink="http://schemas.microsoft.com/office/drawing/2016/ink" xmlns:am3d="http://schemas.microsoft.com/office/drawing/2017/model3d" xmlns:o="urn:schemas-microsoft-com:office:office" xmlns:oel="http://schemas.microsoft.com/office/2019/extlst" xmlns:r="http://schemas.openxmlformats.org/officeDocument/2006/relationships" xmlns:m="http://schemas.openxmlformats.org/officeDocument/2006/math" xmlns:v="urn:schemas-microsoft-com:vml" xmlns:wp14="http://schemas.microsoft.com/office/word/2010/wordprocessingDrawing" xmlns:wp="http://schemas.openxmlformats.org/drawingml/2006/wordprocessingDrawing" xmlns:w10="urn:schemas-microsoft-com:office:word" xmlns:w="http://schemas.openxmlformats.org/wordprocessingml/2006/main" xmlns:w14="http://schemas.microsoft.com/office/word/2010/wordml" xmlns:w15="http://schemas.microsoft.com/office/word/2012/wordml" xmlns:w16cex="http://schemas.microsoft.com/office/word/2018/wordml/cex" xmlns:w16cid="http://schemas.microsoft.com/office/word/2016/wordml/cid" xmlns:w16="http://schemas.microsoft.com/office/word/2018/wordml" xmlns:w16du="http://schemas.microsoft.com/office/word/2023/wordml/word16du" xmlns:w16sdtdh="http://schemas.microsoft.com/office/word/2020/wordml/sdtdatahash" xmlns:w16se="http://schemas.microsoft.com/office/word/2015/wordml/symex" xmlns:wpg="http://schemas.microsoft.com/office/word/2010/wordprocessingGroup" xmlns:wpi="http://schemas.microsoft.com/office/word/2010/wordprocessingInk" xmlns:wne="http://schemas.microsoft.com/office/word/2006/wordml" xmlns:wps="http://schemas.microsoft.com/office/word/2010/wordprocessingShape" mc:Ignorable="w14 w15 w16se w16cid w16 w16cex w16sdtdh wp14">
   <w:p>
     <w:pPr>
       <w:pBdr>
@@ -43088,7 +43151,7 @@
 </file>
 
 <file path=word/header7.xml><?xml version="1.0" encoding="utf-8"?>
-<w:hdr xmlns:wpc="http://schemas.microsoft.com/office/word/2010/wordprocessingCanvas" xmlns:cx="http://schemas.microsoft.com/office/drawing/2014/chartex" xmlns:cx1="http://schemas.microsoft.com/office/drawing/2015/9/8/chartex" xmlns:cx2="http://schemas.microsoft.com/office/drawing/2015/10/21/chartex" xmlns:cx3="http://schemas.microsoft.com/office/drawing/2016/5/9/chartex" xmlns:cx4="http://schemas.microsoft.com/office/drawing/2016/5/10/chartex" xmlns:cx5="http://schemas.microsoft.com/office/drawing/2016/5/11/chartex" xmlns:cx6="http://schemas.microsoft.com/office/drawing/2016/5/12/chartex" xmlns:cx7="http://schemas.microsoft.com/office/drawing/2016/5/13/chartex" xmlns:cx8="http://schemas.microsoft.com/office/drawing/2016/5/14/chartex" xmlns:mc="http://schemas.openxmlformats.org/markup-compatibility/2006" xmlns:aink="http://schemas.microsoft.com/office/drawing/2016/ink" xmlns:am3d="http://schemas.microsoft.com/office/drawing/2017/model3d" xmlns:o="urn:schemas-microsoft-com:office:office" xmlns:oel="http://schemas.microsoft.com/office/2019/extlst" xmlns:r="http://schemas.openxmlformats.org/officeDocument/2006/relationships" xmlns:m="http://schemas.openxmlformats.org/officeDocument/2006/math" xmlns:v="urn:schemas-microsoft-com:vml" xmlns:wp14="http://schemas.microsoft.com/office/word/2010/wordprocessingDrawing" xmlns:wp="http://schemas.openxmlformats.org/drawingml/2006/wordprocessingDrawing" xmlns:w10="urn:schemas-microsoft-com:office:word" xmlns:w="http://schemas.openxmlformats.org/wordprocessingml/2006/main" xmlns:w14="http://schemas.microsoft.com/office/word/2010/wordml" xmlns:w15="http://schemas.microsoft.com/office/word/2012/wordml" xmlns:w16cex="http://schemas.microsoft.com/office/word/2018/wordml/cex" xmlns:w16cid="http://schemas.microsoft.com/office/word/2016/wordml/cid" xmlns:w16="http://schemas.microsoft.com/office/word/2018/wordml" xmlns:w16sdtdh="http://schemas.microsoft.com/office/word/2020/wordml/sdtdatahash" xmlns:w16se="http://schemas.microsoft.com/office/word/2015/wordml/symex" xmlns:wpg="http://schemas.microsoft.com/office/word/2010/wordprocessingGroup" xmlns:wpi="http://schemas.microsoft.com/office/word/2010/wordprocessingInk" xmlns:wne="http://schemas.microsoft.com/office/word/2006/wordml" xmlns:wps="http://schemas.microsoft.com/office/word/2010/wordprocessingShape" mc:Ignorable="w14 w15 w16se w16cid w16 w16cex w16sdtdh wp14">
+<w:hdr xmlns:wpc="http://schemas.microsoft.com/office/word/2010/wordprocessingCanvas" xmlns:cx="http://schemas.microsoft.com/office/drawing/2014/chartex" xmlns:cx1="http://schemas.microsoft.com/office/drawing/2015/9/8/chartex" xmlns:cx2="http://schemas.microsoft.com/office/drawing/2015/10/21/chartex" xmlns:cx3="http://schemas.microsoft.com/office/drawing/2016/5/9/chartex" xmlns:cx4="http://schemas.microsoft.com/office/drawing/2016/5/10/chartex" xmlns:cx5="http://schemas.microsoft.com/office/drawing/2016/5/11/chartex" xmlns:cx6="http://schemas.microsoft.com/office/drawing/2016/5/12/chartex" xmlns:cx7="http://schemas.microsoft.com/office/drawing/2016/5/13/chartex" xmlns:cx8="http://schemas.microsoft.com/office/drawing/2016/5/14/chartex" xmlns:mc="http://schemas.openxmlformats.org/markup-compatibility/2006" xmlns:aink="http://schemas.microsoft.com/office/drawing/2016/ink" xmlns:am3d="http://schemas.microsoft.com/office/drawing/2017/model3d" xmlns:o="urn:schemas-microsoft-com:office:office" xmlns:oel="http://schemas.microsoft.com/office/2019/extlst" xmlns:r="http://schemas.openxmlformats.org/officeDocument/2006/relationships" xmlns:m="http://schemas.openxmlformats.org/officeDocument/2006/math" xmlns:v="urn:schemas-microsoft-com:vml" xmlns:wp14="http://schemas.microsoft.com/office/word/2010/wordprocessingDrawing" xmlns:wp="http://schemas.openxmlformats.org/drawingml/2006/wordprocessingDrawing" xmlns:w10="urn:schemas-microsoft-com:office:word" xmlns:w="http://schemas.openxmlformats.org/wordprocessingml/2006/main" xmlns:w14="http://schemas.microsoft.com/office/word/2010/wordml" xmlns:w15="http://schemas.microsoft.com/office/word/2012/wordml" xmlns:w16cex="http://schemas.microsoft.com/office/word/2018/wordml/cex" xmlns:w16cid="http://schemas.microsoft.com/office/word/2016/wordml/cid" xmlns:w16="http://schemas.microsoft.com/office/word/2018/wordml" xmlns:w16du="http://schemas.microsoft.com/office/word/2023/wordml/word16du" xmlns:w16sdtdh="http://schemas.microsoft.com/office/word/2020/wordml/sdtdatahash" xmlns:w16se="http://schemas.microsoft.com/office/word/2015/wordml/symex" xmlns:wpg="http://schemas.microsoft.com/office/word/2010/wordprocessingGroup" xmlns:wpi="http://schemas.microsoft.com/office/word/2010/wordprocessingInk" xmlns:wne="http://schemas.microsoft.com/office/word/2006/wordml" xmlns:wps="http://schemas.microsoft.com/office/word/2010/wordprocessingShape" mc:Ignorable="w14 w15 w16se w16cid w16 w16cex w16sdtdh wp14">
   <w:p>
     <w:pPr>
       <w:pBdr>
@@ -43219,7 +43282,7 @@
 </file>
 
 <file path=word/header8.xml><?xml version="1.0" encoding="utf-8"?>
-<w:hdr xmlns:wpc="http://schemas.microsoft.com/office/word/2010/wordprocessingCanvas" xmlns:cx="http://schemas.microsoft.com/office/drawing/2014/chartex" xmlns:cx1="http://schemas.microsoft.com/office/drawing/2015/9/8/chartex" xmlns:cx2="http://schemas.microsoft.com/office/drawing/2015/10/21/chartex" xmlns:cx3="http://schemas.microsoft.com/office/drawing/2016/5/9/chartex" xmlns:cx4="http://schemas.microsoft.com/office/drawing/2016/5/10/chartex" xmlns:cx5="http://schemas.microsoft.com/office/drawing/2016/5/11/chartex" xmlns:cx6="http://schemas.microsoft.com/office/drawing/2016/5/12/chartex" xmlns:cx7="http://schemas.microsoft.com/office/drawing/2016/5/13/chartex" xmlns:cx8="http://schemas.microsoft.com/office/drawing/2016/5/14/chartex" xmlns:mc="http://schemas.openxmlformats.org/markup-compatibility/2006" xmlns:aink="http://schemas.microsoft.com/office/drawing/2016/ink" xmlns:am3d="http://schemas.microsoft.com/office/drawing/2017/model3d" xmlns:o="urn:schemas-microsoft-com:office:office" xmlns:oel="http://schemas.microsoft.com/office/2019/extlst" xmlns:r="http://schemas.openxmlformats.org/officeDocument/2006/relationships" xmlns:m="http://schemas.openxmlformats.org/officeDocument/2006/math" xmlns:v="urn:schemas-microsoft-com:vml" xmlns:wp14="http://schemas.microsoft.com/office/word/2010/wordprocessingDrawing" xmlns:wp="http://schemas.openxmlformats.org/drawingml/2006/wordprocessingDrawing" xmlns:w10="urn:schemas-microsoft-com:office:word" xmlns:w="http://schemas.openxmlformats.org/wordprocessingml/2006/main" xmlns:w14="http://schemas.microsoft.com/office/word/2010/wordml" xmlns:w15="http://schemas.microsoft.com/office/word/2012/wordml" xmlns:w16cex="http://schemas.microsoft.com/office/word/2018/wordml/cex" xmlns:w16cid="http://schemas.microsoft.com/office/word/2016/wordml/cid" xmlns:w16="http://schemas.microsoft.com/office/word/2018/wordml" xmlns:w16sdtdh="http://schemas.microsoft.com/office/word/2020/wordml/sdtdatahash" xmlns:w16se="http://schemas.microsoft.com/office/word/2015/wordml/symex" xmlns:wpg="http://schemas.microsoft.com/office/word/2010/wordprocessingGroup" xmlns:wpi="http://schemas.microsoft.com/office/word/2010/wordprocessingInk" xmlns:wne="http://schemas.microsoft.com/office/word/2006/wordml" xmlns:wps="http://schemas.microsoft.com/office/word/2010/wordprocessingShape" mc:Ignorable="w14 w15 w16se w16cid w16 w16cex w16sdtdh wp14">
+<w:hdr xmlns:wpc="http://schemas.microsoft.com/office/word/2010/wordprocessingCanvas" xmlns:cx="http://schemas.microsoft.com/office/drawing/2014/chartex" xmlns:cx1="http://schemas.microsoft.com/office/drawing/2015/9/8/chartex" xmlns:cx2="http://schemas.microsoft.com/office/drawing/2015/10/21/chartex" xmlns:cx3="http://schemas.microsoft.com/office/drawing/2016/5/9/chartex" xmlns:cx4="http://schemas.microsoft.com/office/drawing/2016/5/10/chartex" xmlns:cx5="http://schemas.microsoft.com/office/drawing/2016/5/11/chartex" xmlns:cx6="http://schemas.microsoft.com/office/drawing/2016/5/12/chartex" xmlns:cx7="http://schemas.microsoft.com/office/drawing/2016/5/13/chartex" xmlns:cx8="http://schemas.microsoft.com/office/drawing/2016/5/14/chartex" xmlns:mc="http://schemas.openxmlformats.org/markup-compatibility/2006" xmlns:aink="http://schemas.microsoft.com/office/drawing/2016/ink" xmlns:am3d="http://schemas.microsoft.com/office/drawing/2017/model3d" xmlns:o="urn:schemas-microsoft-com:office:office" xmlns:oel="http://schemas.microsoft.com/office/2019/extlst" xmlns:r="http://schemas.openxmlformats.org/officeDocument/2006/relationships" xmlns:m="http://schemas.openxmlformats.org/officeDocument/2006/math" xmlns:v="urn:schemas-microsoft-com:vml" xmlns:wp14="http://schemas.microsoft.com/office/word/2010/wordprocessingDrawing" xmlns:wp="http://schemas.openxmlformats.org/drawingml/2006/wordprocessingDrawing" xmlns:w10="urn:schemas-microsoft-com:office:word" xmlns:w="http://schemas.openxmlformats.org/wordprocessingml/2006/main" xmlns:w14="http://schemas.microsoft.com/office/word/2010/wordml" xmlns:w15="http://schemas.microsoft.com/office/word/2012/wordml" xmlns:w16cex="http://schemas.microsoft.com/office/word/2018/wordml/cex" xmlns:w16cid="http://schemas.microsoft.com/office/word/2016/wordml/cid" xmlns:w16="http://schemas.microsoft.com/office/word/2018/wordml" xmlns:w16du="http://schemas.microsoft.com/office/word/2023/wordml/word16du" xmlns:w16sdtdh="http://schemas.microsoft.com/office/word/2020/wordml/sdtdatahash" xmlns:w16se="http://schemas.microsoft.com/office/word/2015/wordml/symex" xmlns:wpg="http://schemas.microsoft.com/office/word/2010/wordprocessingGroup" xmlns:wpi="http://schemas.microsoft.com/office/word/2010/wordprocessingInk" xmlns:wne="http://schemas.microsoft.com/office/word/2006/wordml" xmlns:wps="http://schemas.microsoft.com/office/word/2010/wordprocessingShape" mc:Ignorable="w14 w15 w16se w16cid w16 w16cex w16sdtdh wp14">
   <w:p>
     <w:pPr>
       <w:pBdr>
@@ -43350,7 +43413,7 @@
 </file>
 
 <file path=word/header9.xml><?xml version="1.0" encoding="utf-8"?>
-<w:hdr xmlns:wpc="http://schemas.microsoft.com/office/word/2010/wordprocessingCanvas" xmlns:cx="http://schemas.microsoft.com/office/drawing/2014/chartex" xmlns:cx1="http://schemas.microsoft.com/office/drawing/2015/9/8/chartex" xmlns:cx2="http://schemas.microsoft.com/office/drawing/2015/10/21/chartex" xmlns:cx3="http://schemas.microsoft.com/office/drawing/2016/5/9/chartex" xmlns:cx4="http://schemas.microsoft.com/office/drawing/2016/5/10/chartex" xmlns:cx5="http://schemas.microsoft.com/office/drawing/2016/5/11/chartex" xmlns:cx6="http://schemas.microsoft.com/office/drawing/2016/5/12/chartex" xmlns:cx7="http://schemas.microsoft.com/office/drawing/2016/5/13/chartex" xmlns:cx8="http://schemas.microsoft.com/office/drawing/2016/5/14/chartex" xmlns:mc="http://schemas.openxmlformats.org/markup-compatibility/2006" xmlns:aink="http://schemas.microsoft.com/office/drawing/2016/ink" xmlns:am3d="http://schemas.microsoft.com/office/drawing/2017/model3d" xmlns:o="urn:schemas-microsoft-com:office:office" xmlns:oel="http://schemas.microsoft.com/office/2019/extlst" xmlns:r="http://schemas.openxmlformats.org/officeDocument/2006/relationships" xmlns:m="http://schemas.openxmlformats.org/officeDocument/2006/math" xmlns:v="urn:schemas-microsoft-com:vml" xmlns:wp14="http://schemas.microsoft.com/office/word/2010/wordprocessingDrawing" xmlns:wp="http://schemas.openxmlformats.org/drawingml/2006/wordprocessingDrawing" xmlns:w10="urn:schemas-microsoft-com:office:word" xmlns:w="http://schemas.openxmlformats.org/wordprocessingml/2006/main" xmlns:w14="http://schemas.microsoft.com/office/word/2010/wordml" xmlns:w15="http://schemas.microsoft.com/office/word/2012/wordml" xmlns:w16cex="http://schemas.microsoft.com/office/word/2018/wordml/cex" xmlns:w16cid="http://schemas.microsoft.com/office/word/2016/wordml/cid" xmlns:w16="http://schemas.microsoft.com/office/word/2018/wordml" xmlns:w16sdtdh="http://schemas.microsoft.com/office/word/2020/wordml/sdtdatahash" xmlns:w16se="http://schemas.microsoft.com/office/word/2015/wordml/symex" xmlns:wpg="http://schemas.microsoft.com/office/word/2010/wordprocessingGroup" xmlns:wpi="http://schemas.microsoft.com/office/word/2010/wordprocessingInk" xmlns:wne="http://schemas.microsoft.com/office/word/2006/wordml" xmlns:wps="http://schemas.microsoft.com/office/word/2010/wordprocessingShape" mc:Ignorable="w14 w15 w16se w16cid w16 w16cex w16sdtdh wp14">
+<w:hdr xmlns:wpc="http://schemas.microsoft.com/office/word/2010/wordprocessingCanvas" xmlns:cx="http://schemas.microsoft.com/office/drawing/2014/chartex" xmlns:cx1="http://schemas.microsoft.com/office/drawing/2015/9/8/chartex" xmlns:cx2="http://schemas.microsoft.com/office/drawing/2015/10/21/chartex" xmlns:cx3="http://schemas.microsoft.com/office/drawing/2016/5/9/chartex" xmlns:cx4="http://schemas.microsoft.com/office/drawing/2016/5/10/chartex" xmlns:cx5="http://schemas.microsoft.com/office/drawing/2016/5/11/chartex" xmlns:cx6="http://schemas.microsoft.com/office/drawing/2016/5/12/chartex" xmlns:cx7="http://schemas.microsoft.com/office/drawing/2016/5/13/chartex" xmlns:cx8="http://schemas.microsoft.com/office/drawing/2016/5/14/chartex" xmlns:mc="http://schemas.openxmlformats.org/markup-compatibility/2006" xmlns:aink="http://schemas.microsoft.com/office/drawing/2016/ink" xmlns:am3d="http://schemas.microsoft.com/office/drawing/2017/model3d" xmlns:o="urn:schemas-microsoft-com:office:office" xmlns:oel="http://schemas.microsoft.com/office/2019/extlst" xmlns:r="http://schemas.openxmlformats.org/officeDocument/2006/relationships" xmlns:m="http://schemas.openxmlformats.org/officeDocument/2006/math" xmlns:v="urn:schemas-microsoft-com:vml" xmlns:wp14="http://schemas.microsoft.com/office/word/2010/wordprocessingDrawing" xmlns:wp="http://schemas.openxmlformats.org/drawingml/2006/wordprocessingDrawing" xmlns:w10="urn:schemas-microsoft-com:office:word" xmlns:w="http://schemas.openxmlformats.org/wordprocessingml/2006/main" xmlns:w14="http://schemas.microsoft.com/office/word/2010/wordml" xmlns:w15="http://schemas.microsoft.com/office/word/2012/wordml" xmlns:w16cex="http://schemas.microsoft.com/office/word/2018/wordml/cex" xmlns:w16cid="http://schemas.microsoft.com/office/word/2016/wordml/cid" xmlns:w16="http://schemas.microsoft.com/office/word/2018/wordml" xmlns:w16du="http://schemas.microsoft.com/office/word/2023/wordml/word16du" xmlns:w16sdtdh="http://schemas.microsoft.com/office/word/2020/wordml/sdtdatahash" xmlns:w16se="http://schemas.microsoft.com/office/word/2015/wordml/symex" xmlns:wpg="http://schemas.microsoft.com/office/word/2010/wordprocessingGroup" xmlns:wpi="http://schemas.microsoft.com/office/word/2010/wordprocessingInk" xmlns:wne="http://schemas.microsoft.com/office/word/2006/wordml" xmlns:wps="http://schemas.microsoft.com/office/word/2010/wordprocessingShape" mc:Ignorable="w14 w15 w16se w16cid w16 w16cex w16sdtdh wp14">
   <w:p>
     <w:pPr>
       <w:pBdr>
@@ -43481,7 +43544,7 @@
 </file>
 
 <file path=word/numbering.xml><?xml version="1.0" encoding="utf-8"?>
-<w:numbering xmlns:wpc="http://schemas.microsoft.com/office/word/2010/wordprocessingCanvas" xmlns:cx="http://schemas.microsoft.com/office/drawing/2014/chartex" xmlns:cx1="http://schemas.microsoft.com/office/drawing/2015/9/8/chartex" xmlns:cx2="http://schemas.microsoft.com/office/drawing/2015/10/21/chartex" xmlns:cx3="http://schemas.microsoft.com/office/drawing/2016/5/9/chartex" xmlns:cx4="http://schemas.microsoft.com/office/drawing/2016/5/10/chartex" xmlns:cx5="http://schemas.microsoft.com/office/drawing/2016/5/11/chartex" xmlns:cx6="http://schemas.microsoft.com/office/drawing/2016/5/12/chartex" xmlns:cx7="http://schemas.microsoft.com/office/drawing/2016/5/13/chartex" xmlns:cx8="http://schemas.microsoft.com/office/drawing/2016/5/14/chartex" xmlns:mc="http://schemas.openxmlformats.org/markup-compatibility/2006" xmlns:aink="http://schemas.microsoft.com/office/drawing/2016/ink" xmlns:am3d="http://schemas.microsoft.com/office/drawing/2017/model3d" xmlns:o="urn:schemas-microsoft-com:office:office" xmlns:oel="http://schemas.microsoft.com/office/2019/extlst" xmlns:r="http://schemas.openxmlformats.org/officeDocument/2006/relationships" xmlns:m="http://schemas.openxmlformats.org/officeDocument/2006/math" xmlns:v="urn:schemas-microsoft-com:vml" xmlns:wp14="http://schemas.microsoft.com/office/word/2010/wordprocessingDrawing" xmlns:wp="http://schemas.openxmlformats.org/drawingml/2006/wordprocessingDrawing" xmlns:w10="urn:schemas-microsoft-com:office:word" xmlns:w="http://schemas.openxmlformats.org/wordprocessingml/2006/main" xmlns:w14="http://schemas.microsoft.com/office/word/2010/wordml" xmlns:w15="http://schemas.microsoft.com/office/word/2012/wordml" xmlns:w16cex="http://schemas.microsoft.com/office/word/2018/wordml/cex" xmlns:w16cid="http://schemas.microsoft.com/office/word/2016/wordml/cid" xmlns:w16="http://schemas.microsoft.com/office/word/2018/wordml" xmlns:w16sdtdh="http://schemas.microsoft.com/office/word/2020/wordml/sdtdatahash" xmlns:w16se="http://schemas.microsoft.com/office/word/2015/wordml/symex" xmlns:wpg="http://schemas.microsoft.com/office/word/2010/wordprocessingGroup" xmlns:wpi="http://schemas.microsoft.com/office/word/2010/wordprocessingInk" xmlns:wne="http://schemas.microsoft.com/office/word/2006/wordml" xmlns:wps="http://schemas.microsoft.com/office/word/2010/wordprocessingShape" mc:Ignorable="w14 w15 w16se w16cid w16 w16cex w16sdtdh wp14">
+<w:numbering xmlns:wpc="http://schemas.microsoft.com/office/word/2010/wordprocessingCanvas" xmlns:cx="http://schemas.microsoft.com/office/drawing/2014/chartex" xmlns:cx1="http://schemas.microsoft.com/office/drawing/2015/9/8/chartex" xmlns:cx2="http://schemas.microsoft.com/office/drawing/2015/10/21/chartex" xmlns:cx3="http://schemas.microsoft.com/office/drawing/2016/5/9/chartex" xmlns:cx4="http://schemas.microsoft.com/office/drawing/2016/5/10/chartex" xmlns:cx5="http://schemas.microsoft.com/office/drawing/2016/5/11/chartex" xmlns:cx6="http://schemas.microsoft.com/office/drawing/2016/5/12/chartex" xmlns:cx7="http://schemas.microsoft.com/office/drawing/2016/5/13/chartex" xmlns:cx8="http://schemas.microsoft.com/office/drawing/2016/5/14/chartex" xmlns:mc="http://schemas.openxmlformats.org/markup-compatibility/2006" xmlns:aink="http://schemas.microsoft.com/office/drawing/2016/ink" xmlns:am3d="http://schemas.microsoft.com/office/drawing/2017/model3d" xmlns:o="urn:schemas-microsoft-com:office:office" xmlns:oel="http://schemas.microsoft.com/office/2019/extlst" xmlns:r="http://schemas.openxmlformats.org/officeDocument/2006/relationships" xmlns:m="http://schemas.openxmlformats.org/officeDocument/2006/math" xmlns:v="urn:schemas-microsoft-com:vml" xmlns:wp14="http://schemas.microsoft.com/office/word/2010/wordprocessingDrawing" xmlns:wp="http://schemas.openxmlformats.org/drawingml/2006/wordprocessingDrawing" xmlns:w10="urn:schemas-microsoft-com:office:word" xmlns:w="http://schemas.openxmlformats.org/wordprocessingml/2006/main" xmlns:w14="http://schemas.microsoft.com/office/word/2010/wordml" xmlns:w15="http://schemas.microsoft.com/office/word/2012/wordml" xmlns:w16cex="http://schemas.microsoft.com/office/word/2018/wordml/cex" xmlns:w16cid="http://schemas.microsoft.com/office/word/2016/wordml/cid" xmlns:w16="http://schemas.microsoft.com/office/word/2018/wordml" xmlns:w16du="http://schemas.microsoft.com/office/word/2023/wordml/word16du" xmlns:w16sdtdh="http://schemas.microsoft.com/office/word/2020/wordml/sdtdatahash" xmlns:w16se="http://schemas.microsoft.com/office/word/2015/wordml/symex" xmlns:wpg="http://schemas.microsoft.com/office/word/2010/wordprocessingGroup" xmlns:wpi="http://schemas.microsoft.com/office/word/2010/wordprocessingInk" xmlns:wne="http://schemas.microsoft.com/office/word/2006/wordml" xmlns:wps="http://schemas.microsoft.com/office/word/2010/wordprocessingShape" mc:Ignorable="w14 w15 w16se w16cid w16 w16cex w16sdtdh wp14">
   <w:abstractNum w:abstractNumId="0" w15:restartNumberingAfterBreak="0">
     <w:nsid w:val="04167D51"/>
     <w:multiLevelType w:val="multilevel"/>
@@ -50859,6 +50922,7 @@
   <w:style w:type="character" w:default="1" w:styleId="DefaultParagraphFont">
     <w:name w:val="Default Paragraph Font"/>
     <w:uiPriority w:val="1"/>
+    <w:semiHidden/>
     <w:unhideWhenUsed/>
   </w:style>
   <w:style w:type="table" w:default="1" w:styleId="TableNormal">
@@ -52212,6 +52276,31 @@
 </file>
 
 <file path=customXml/item1.xml><?xml version="1.0" encoding="utf-8"?>
+<?mso-contentType ?>
+<FormTemplates xmlns="http://schemas.microsoft.com/sharepoint/v3/contenttype/forms">
+  <Display>DocumentLibraryForm</Display>
+  <Edit>DocumentLibraryForm</Edit>
+  <New>DocumentLibraryForm</New>
+</FormTemplates>
+</file>
+
+<file path=customXml/item2.xml><?xml version="1.0" encoding="utf-8"?>
+<p:properties xmlns:p="http://schemas.microsoft.com/office/2006/metadata/properties" xmlns:xsi="http://www.w3.org/2001/XMLSchema-instance" xmlns:pc="http://schemas.microsoft.com/office/infopath/2007/PartnerControls">
+  <documentManagement>
+    <_ip_UnifiedCompliancePolicyUIAction xmlns="http://schemas.microsoft.com/sharepoint/v3" xsi:nil="true"/>
+    <_ip_UnifiedCompliancePolicyProperties xmlns="http://schemas.microsoft.com/sharepoint/v3" xsi:nil="true"/>
+    <SharedWithUsers xmlns="294e1a6b-fd4a-4673-a683-93155129879e">
+      <UserInfo>
+        <DisplayName>Biskie, Joel (CDC/DDPHSS/OD/HITSSU) (CTR)</DisplayName>
+        <AccountId>188</AccountId>
+        <AccountType/>
+      </UserInfo>
+    </SharedWithUsers>
+  </documentManagement>
+</p:properties>
+</file>
+
+<file path=customXml/item3.xml><?xml version="1.0" encoding="utf-8"?>
 <ct:contentTypeSchema xmlns:ct="http://schemas.microsoft.com/office/2006/metadata/contentType" xmlns:ma="http://schemas.microsoft.com/office/2006/metadata/properties/metaAttributes" ct:_="" ma:_="" ma:contentTypeName="Document" ma:contentTypeID="0x01010061F86393E0B576448CD5A8E967EF83E5" ma:contentTypeVersion="12" ma:contentTypeDescription="Create a new document." ma:contentTypeScope="" ma:versionID="a4264a170432664b5a0fc5d0b1910280">
   <xsd:schema xmlns:xsd="http://www.w3.org/2001/XMLSchema" xmlns:xs="http://www.w3.org/2001/XMLSchema" xmlns:p="http://schemas.microsoft.com/office/2006/metadata/properties" xmlns:ns1="http://schemas.microsoft.com/sharepoint/v3" xmlns:ns2="603e4f84-8849-480d-80a9-5bfb0272fb18" xmlns:ns3="294e1a6b-fd4a-4673-a683-93155129879e" targetNamespace="http://schemas.microsoft.com/office/2006/metadata/properties" ma:root="true" ma:fieldsID="fa5df71f3d9380f0993de3f91edb1570" ns1:_="" ns2:_="" ns3:_="">
     <xsd:import namespace="http://schemas.microsoft.com/sharepoint/v3"/>
@@ -52431,32 +52520,26 @@
 </ct:contentTypeSchema>
 </file>
 
-<file path=customXml/item2.xml><?xml version="1.0" encoding="utf-8"?>
-<?mso-contentType ?>
-<FormTemplates xmlns="http://schemas.microsoft.com/sharepoint/v3/contenttype/forms">
-  <Display>DocumentLibraryForm</Display>
-  <Edit>DocumentLibraryForm</Edit>
-  <New>DocumentLibraryForm</New>
-</FormTemplates>
+<file path=customXml/itemProps1.xml><?xml version="1.0" encoding="utf-8"?>
+<ds:datastoreItem xmlns:ds="http://schemas.openxmlformats.org/officeDocument/2006/customXml" ds:itemID="{84A4DF5B-39CC-449C-9AD0-4BC532191401}">
+  <ds:schemaRefs>
+    <ds:schemaRef ds:uri="http://schemas.microsoft.com/sharepoint/v3/contenttype/forms"/>
+  </ds:schemaRefs>
+</ds:datastoreItem>
 </file>
 
-<file path=customXml/item3.xml><?xml version="1.0" encoding="utf-8"?>
-<p:properties xmlns:p="http://schemas.microsoft.com/office/2006/metadata/properties" xmlns:xsi="http://www.w3.org/2001/XMLSchema-instance" xmlns:pc="http://schemas.microsoft.com/office/infopath/2007/PartnerControls">
-  <documentManagement>
-    <_ip_UnifiedCompliancePolicyUIAction xmlns="http://schemas.microsoft.com/sharepoint/v3" xsi:nil="true"/>
-    <_ip_UnifiedCompliancePolicyProperties xmlns="http://schemas.microsoft.com/sharepoint/v3" xsi:nil="true"/>
-    <SharedWithUsers xmlns="294e1a6b-fd4a-4673-a683-93155129879e">
-      <UserInfo>
-        <DisplayName>Biskie, Joel (CDC/DDPHSS/OD/HITSSU) (CTR)</DisplayName>
-        <AccountId>188</AccountId>
-        <AccountType/>
-      </UserInfo>
-    </SharedWithUsers>
-  </documentManagement>
-</p:properties>
+<file path=customXml/itemProps2.xml><?xml version="1.0" encoding="utf-8"?>
+<ds:datastoreItem xmlns:ds="http://schemas.openxmlformats.org/officeDocument/2006/customXml" ds:itemID="{258A8716-6D19-4BB0-9547-C7199FECA13D}">
+  <ds:schemaRefs>
+    <ds:schemaRef ds:uri="http://schemas.microsoft.com/office/2006/metadata/properties"/>
+    <ds:schemaRef ds:uri="http://schemas.microsoft.com/office/infopath/2007/PartnerControls"/>
+    <ds:schemaRef ds:uri="http://schemas.microsoft.com/sharepoint/v3"/>
+    <ds:schemaRef ds:uri="294e1a6b-fd4a-4673-a683-93155129879e"/>
+  </ds:schemaRefs>
+</ds:datastoreItem>
 </file>
 
-<file path=customXml/itemProps1.xml><?xml version="1.0" encoding="utf-8"?>
+<file path=customXml/itemProps3.xml><?xml version="1.0" encoding="utf-8"?>
 <ds:datastoreItem xmlns:ds="http://schemas.openxmlformats.org/officeDocument/2006/customXml" ds:itemID="{7F469C8E-D49C-4270-942E-C9AA1ACE4F59}">
   <ds:schemaRefs>
     <ds:schemaRef ds:uri="http://schemas.microsoft.com/office/2006/metadata/contentType"/>
@@ -52474,23 +52557,4 @@
     <ds:schemaRef ds:uri="http://schemas.microsoft.com/internal/obd"/>
   </ds:schemaRefs>
 </ds:datastoreItem>
-</file>
-
-<file path=customXml/itemProps2.xml><?xml version="1.0" encoding="utf-8"?>
-<ds:datastoreItem xmlns:ds="http://schemas.openxmlformats.org/officeDocument/2006/customXml" ds:itemID="{84A4DF5B-39CC-449C-9AD0-4BC532191401}">
-  <ds:schemaRefs>
-    <ds:schemaRef ds:uri="http://schemas.microsoft.com/sharepoint/v3/contenttype/forms"/>
-  </ds:schemaRefs>
-</ds:datastoreItem>
-</file>
-
-<file path=customXml/itemProps3.xml><?xml version="1.0" encoding="utf-8"?>
-<ds:datastoreItem xmlns:ds="http://schemas.openxmlformats.org/officeDocument/2006/customXml" ds:itemID="{258A8716-6D19-4BB0-9547-C7199FECA13D}">
-  <ds:schemaRefs>
-    <ds:schemaRef ds:uri="http://schemas.microsoft.com/office/2006/metadata/properties"/>
-    <ds:schemaRef ds:uri="http://schemas.microsoft.com/office/infopath/2007/PartnerControls"/>
-    <ds:schemaRef ds:uri="http://schemas.microsoft.com/sharepoint/v3"/>
-    <ds:schemaRef ds:uri="294e1a6b-fd4a-4673-a683-93155129879e"/>
-  </ds:schemaRefs>
-</ds:datastoreItem>
 </file>
</xml_diff>